<commit_message>
Completado Cursos no gratuitos Hibernate
</commit_message>
<xml_diff>
--- a/TG1_JavierOblare.docx
+++ b/TG1_JavierOblare.docx
@@ -3804,58 +3804,34 @@
           <w:rPr>
             <w:rStyle w:val="Hipervnculo"/>
           </w:rPr>
-          <w:t>https://app.ganttpro.com/shared/token/8daf7acf5d76bec6935ed72876a6d4b7f9ac172f6aa7b50f510bee1e8eb</w:t>
-        </w:r>
-        <w:r>
-          <w:rPr>
-            <w:rStyle w:val="Hipervnculo"/>
-          </w:rPr>
-          <w:t>3f7b8</w:t>
+          <w:t>https://app.ganttpro.com/shared/token/8daf7acf5d76bec6935ed72876a6d4b7f9ac172f6aa7b50f510bee1e8eb3f7b8</w:t>
         </w:r>
       </w:hyperlink>
-      <w:bookmarkStart w:id="3" w:name="_GoBack"/>
+    </w:p>
+    <w:p>
+      <w:r>
+        <w:t>.</w:t>
+      </w:r>
+    </w:p>
+    <w:p>
+      <w:pPr>
+        <w:pStyle w:val="Ttulo2"/>
+      </w:pPr>
+      <w:bookmarkStart w:id="3" w:name="_Toc444537689"/>
+      <w:r>
+        <w:t>1.3 Entrega</w:t>
+      </w:r>
       <w:bookmarkEnd w:id="3"/>
     </w:p>
     <w:p>
       <w:r>
-        <w:t>.</w:t>
-      </w:r>
-    </w:p>
-    <w:p>
-      <w:pPr>
-        <w:pStyle w:val="Ttulo2"/>
-      </w:pPr>
-      <w:bookmarkStart w:id="4" w:name="_Toc444537689"/>
-      <w:r>
-        <w:t>1.3 Entrega</w:t>
-      </w:r>
-      <w:bookmarkEnd w:id="4"/>
-    </w:p>
-    <w:p>
-      <w:r>
-        <w:t xml:space="preserve">En este apartado debe incluirse un enlace (URL) a un repositorio en </w:t>
-      </w:r>
-      <w:proofErr w:type="spellStart"/>
-      <w:r>
-        <w:t>GitHub</w:t>
-      </w:r>
-      <w:proofErr w:type="spellEnd"/>
-      <w:r>
-        <w:t xml:space="preserve"> </w:t>
+        <w:t xml:space="preserve">En este apartado debe incluirse un enlace (URL) a un repositorio en GitHub </w:t>
       </w:r>
       <w:r>
         <w:t xml:space="preserve">o </w:t>
       </w:r>
       <w:r>
-        <w:t xml:space="preserve">en </w:t>
-      </w:r>
-      <w:proofErr w:type="spellStart"/>
-      <w:r>
-        <w:t>BitBucket</w:t>
-      </w:r>
-      <w:proofErr w:type="spellEnd"/>
-      <w:r>
-        <w:t xml:space="preserve"> creado para el trabajo.</w:t>
+        <w:t>en BitBucket creado para el trabajo.</w:t>
       </w:r>
     </w:p>
     <w:p>
@@ -3910,101 +3886,101 @@
         <w:pStyle w:val="Ttulo1"/>
         <w:spacing w:before="360"/>
       </w:pPr>
-      <w:bookmarkStart w:id="5" w:name="_Toc444537690"/>
+      <w:bookmarkStart w:id="4" w:name="_Toc444537690"/>
       <w:r>
         <w:t xml:space="preserve">2. </w:t>
       </w:r>
       <w:r>
         <w:t>Descripción del tipo de tecnología</w:t>
       </w:r>
+      <w:bookmarkEnd w:id="4"/>
+    </w:p>
+    <w:p>
+      <w:r>
+        <w:t>En este apartado se debe indicar el tipo de tecnología en general y las tecnologías específicas sobre las que trata el trabajo.</w:t>
+      </w:r>
+    </w:p>
+    <w:p>
+      <w:r>
+        <w:t>El objetivo del trabajo es ponerse en la situación de una persona ya titulada</w:t>
+      </w:r>
+      <w:r>
+        <w:t xml:space="preserve"> en el Grado en Sistemas de Información</w:t>
+      </w:r>
+      <w:r>
+        <w:t xml:space="preserve">, </w:t>
+      </w:r>
+      <w:r>
+        <w:t xml:space="preserve">y </w:t>
+      </w:r>
+      <w:r>
+        <w:t xml:space="preserve">que desea actualiza sus conocimientos sobre dichas tecnologías. </w:t>
+      </w:r>
+    </w:p>
+    <w:p>
+      <w:r>
+        <w:t xml:space="preserve">En este </w:t>
+      </w:r>
+      <w:r>
+        <w:t>documento</w:t>
+      </w:r>
+      <w:r>
+        <w:t xml:space="preserve"> </w:t>
+      </w:r>
+      <w:r>
+        <w:t>se debe r</w:t>
+      </w:r>
+      <w:r>
+        <w:t>ecoge</w:t>
+      </w:r>
+      <w:r>
+        <w:t>r</w:t>
+      </w:r>
+      <w:r>
+        <w:t xml:space="preserve"> toda la información que </w:t>
+      </w:r>
+      <w:r>
+        <w:t xml:space="preserve">se </w:t>
+      </w:r>
+      <w:r>
+        <w:t>ha recopilado para poder aprender la teoría y práctica de dichas tecnologías, así como las ayudas que existen para poder financiar su estudio o s</w:t>
+      </w:r>
+      <w:r>
+        <w:t>u</w:t>
+      </w:r>
+      <w:r>
+        <w:t xml:space="preserve"> implementación en empresas u otras organizaciones.</w:t>
+      </w:r>
+    </w:p>
+    <w:p>
+      <w:pPr>
+        <w:pStyle w:val="Ttulo1"/>
+      </w:pPr>
+      <w:bookmarkStart w:id="5" w:name="_Toc444537691"/>
+      <w:r>
+        <w:t xml:space="preserve">3. </w:t>
+      </w:r>
+      <w:r>
+        <w:t>Fuentes de información</w:t>
+      </w:r>
+      <w:r>
+        <w:t xml:space="preserve"> (documentos)</w:t>
+      </w:r>
       <w:bookmarkEnd w:id="5"/>
     </w:p>
     <w:p>
       <w:r>
-        <w:t>En este apartado se debe indicar el tipo de tecnología en general y las tecnologías específicas sobre las que trata el trabajo.</w:t>
-      </w:r>
-    </w:p>
-    <w:p>
-      <w:r>
-        <w:t>El objetivo del trabajo es ponerse en la situación de una persona ya titulada</w:t>
-      </w:r>
-      <w:r>
-        <w:t xml:space="preserve"> en el Grado en Sistemas de Información</w:t>
-      </w:r>
-      <w:r>
-        <w:t xml:space="preserve">, </w:t>
-      </w:r>
-      <w:r>
-        <w:t xml:space="preserve">y </w:t>
-      </w:r>
-      <w:r>
-        <w:t xml:space="preserve">que desea actualiza sus conocimientos sobre dichas tecnologías. </w:t>
-      </w:r>
-    </w:p>
-    <w:p>
-      <w:r>
-        <w:t xml:space="preserve">En este </w:t>
+        <w:t>En los sub-apartados de este apartado se deben indicar documentos de interés para aprender sobre el tipo de tecnología en general, y sobre cada una de las tecnologías elegidas.</w:t>
+      </w:r>
+    </w:p>
+    <w:p>
+      <w:r>
+        <w:t xml:space="preserve">Sobre cada </w:t>
       </w:r>
       <w:r>
         <w:t>documento</w:t>
       </w:r>
       <w:r>
-        <w:t xml:space="preserve"> </w:t>
-      </w:r>
-      <w:r>
-        <w:t>se debe r</w:t>
-      </w:r>
-      <w:r>
-        <w:t>ecoge</w:t>
-      </w:r>
-      <w:r>
-        <w:t>r</w:t>
-      </w:r>
-      <w:r>
-        <w:t xml:space="preserve"> toda la información que </w:t>
-      </w:r>
-      <w:r>
-        <w:t xml:space="preserve">se </w:t>
-      </w:r>
-      <w:r>
-        <w:t>ha recopilado para poder aprender la teoría y práctica de dichas tecnologías, así como las ayudas que existen para poder financiar su estudio o s</w:t>
-      </w:r>
-      <w:r>
-        <w:t>u</w:t>
-      </w:r>
-      <w:r>
-        <w:t xml:space="preserve"> implementación en empresas u otras organizaciones.</w:t>
-      </w:r>
-    </w:p>
-    <w:p>
-      <w:pPr>
-        <w:pStyle w:val="Ttulo1"/>
-      </w:pPr>
-      <w:bookmarkStart w:id="6" w:name="_Toc444537691"/>
-      <w:r>
-        <w:t xml:space="preserve">3. </w:t>
-      </w:r>
-      <w:r>
-        <w:t>Fuentes de información</w:t>
-      </w:r>
-      <w:r>
-        <w:t xml:space="preserve"> (documentos)</w:t>
-      </w:r>
-      <w:bookmarkEnd w:id="6"/>
-    </w:p>
-    <w:p>
-      <w:r>
-        <w:t>En los sub-apartados de este apartado se deben indicar documentos de interés para aprender sobre el tipo de tecnología en general, y sobre cada una de las tecnologías elegidas.</w:t>
-      </w:r>
-    </w:p>
-    <w:p>
-      <w:r>
-        <w:t xml:space="preserve">Sobre cada </w:t>
-      </w:r>
-      <w:r>
-        <w:t>documento</w:t>
-      </w:r>
-      <w:r>
         <w:t xml:space="preserve"> se debe </w:t>
       </w:r>
     </w:p>
@@ -4012,7 +3988,7 @@
       <w:pPr>
         <w:pStyle w:val="Ttulo2"/>
       </w:pPr>
-      <w:bookmarkStart w:id="7" w:name="_Toc444537692"/>
+      <w:bookmarkStart w:id="6" w:name="_Toc444537692"/>
       <w:r>
         <w:lastRenderedPageBreak/>
         <w:t>3.</w:t>
@@ -4023,15 +3999,25 @@
       <w:r>
         <w:t xml:space="preserve"> en general</w:t>
       </w:r>
+      <w:bookmarkEnd w:id="6"/>
+    </w:p>
+    <w:p>
+      <w:pPr>
+        <w:pStyle w:val="Ttulo3"/>
+      </w:pPr>
+      <w:bookmarkStart w:id="7" w:name="_Toc444537693"/>
+      <w:r>
+        <w:t>3.1.1 Fuente de información 1 sobre el tipo de tecnología en general</w:t>
+      </w:r>
       <w:bookmarkEnd w:id="7"/>
     </w:p>
     <w:p>
       <w:pPr>
         <w:pStyle w:val="Ttulo3"/>
       </w:pPr>
-      <w:bookmarkStart w:id="8" w:name="_Toc444537693"/>
-      <w:r>
-        <w:t>3.1.1 Fuente de información 1 sobre el tipo de tecnología en general</w:t>
+      <w:bookmarkStart w:id="8" w:name="_Toc444537694"/>
+      <w:r>
+        <w:t>3.1.2 Fuente de información 2 sobre el tipo de tecnología en general</w:t>
       </w:r>
       <w:bookmarkEnd w:id="8"/>
     </w:p>
@@ -4039,44 +4025,36 @@
       <w:pPr>
         <w:pStyle w:val="Ttulo3"/>
       </w:pPr>
-      <w:bookmarkStart w:id="9" w:name="_Toc444537694"/>
-      <w:r>
-        <w:t>3.1.2 Fuente de información 2 sobre el tipo de tecnología en general</w:t>
+      <w:bookmarkStart w:id="9" w:name="_Toc444537695"/>
+      <w:r>
+        <w:t>3.1.n Fuente de información n sobre el tipo de tecnología en general</w:t>
       </w:r>
       <w:bookmarkEnd w:id="9"/>
     </w:p>
+    <w:p/>
+    <w:p>
+      <w:pPr>
+        <w:pStyle w:val="Ttulo2"/>
+      </w:pPr>
+      <w:bookmarkStart w:id="10" w:name="_Toc444537696"/>
+      <w:r>
+        <w:t xml:space="preserve">3.2 </w:t>
+      </w:r>
+      <w:r>
+        <w:t>Fuentes sobre la tecnología</w:t>
+      </w:r>
+      <w:r>
+        <w:t xml:space="preserve"> específica A</w:t>
+      </w:r>
+      <w:bookmarkEnd w:id="10"/>
+    </w:p>
     <w:p>
       <w:pPr>
         <w:pStyle w:val="Ttulo3"/>
       </w:pPr>
-      <w:bookmarkStart w:id="10" w:name="_Toc444537695"/>
-      <w:r>
-        <w:t>3.1</w:t>
-      </w:r>
-      <w:proofErr w:type="gramStart"/>
-      <w:r>
-        <w:t>.n</w:t>
-      </w:r>
-      <w:proofErr w:type="gramEnd"/>
-      <w:r>
-        <w:t xml:space="preserve"> Fuente de información n sobre el tipo de tecnología en general</w:t>
-      </w:r>
-      <w:bookmarkEnd w:id="10"/>
-    </w:p>
-    <w:p/>
-    <w:p>
-      <w:pPr>
-        <w:pStyle w:val="Ttulo2"/>
-      </w:pPr>
-      <w:bookmarkStart w:id="11" w:name="_Toc444537696"/>
-      <w:r>
-        <w:t xml:space="preserve">3.2 </w:t>
-      </w:r>
-      <w:r>
-        <w:t>Fuentes sobre la tecnología</w:t>
-      </w:r>
-      <w:r>
-        <w:t xml:space="preserve"> específica A</w:t>
+      <w:bookmarkStart w:id="11" w:name="_Toc444537697"/>
+      <w:r>
+        <w:t>3.2.1 Fuente de información 1 sobre la tecnología específica A</w:t>
       </w:r>
       <w:bookmarkEnd w:id="11"/>
     </w:p>
@@ -4084,9 +4062,9 @@
       <w:pPr>
         <w:pStyle w:val="Ttulo3"/>
       </w:pPr>
-      <w:bookmarkStart w:id="12" w:name="_Toc444537697"/>
-      <w:r>
-        <w:t>3.2.1 Fuente de información 1 sobre la tecnología específica A</w:t>
+      <w:bookmarkStart w:id="12" w:name="_Toc444537698"/>
+      <w:r>
+        <w:t>3.2.2 Fuente de información 2 sobre la tecnología específica A</w:t>
       </w:r>
       <w:bookmarkEnd w:id="12"/>
     </w:p>
@@ -4094,29 +4072,11 @@
       <w:pPr>
         <w:pStyle w:val="Ttulo3"/>
       </w:pPr>
-      <w:bookmarkStart w:id="13" w:name="_Toc444537698"/>
-      <w:r>
-        <w:t>3.2.2 Fuente de información 2 sobre la tecnología específica A</w:t>
+      <w:bookmarkStart w:id="13" w:name="_Toc444537699"/>
+      <w:r>
+        <w:t>3.2.n Fuente de información n sobre la tecnología específica A</w:t>
       </w:r>
       <w:bookmarkEnd w:id="13"/>
-    </w:p>
-    <w:p>
-      <w:pPr>
-        <w:pStyle w:val="Ttulo3"/>
-      </w:pPr>
-      <w:bookmarkStart w:id="14" w:name="_Toc444537699"/>
-      <w:r>
-        <w:t>3.2</w:t>
-      </w:r>
-      <w:proofErr w:type="gramStart"/>
-      <w:r>
-        <w:t>.n</w:t>
-      </w:r>
-      <w:proofErr w:type="gramEnd"/>
-      <w:r>
-        <w:t xml:space="preserve"> Fuente de información n sobre la tecnología específica A</w:t>
-      </w:r>
-      <w:bookmarkEnd w:id="14"/>
     </w:p>
     <w:p/>
     <w:p/>
@@ -4124,7 +4084,7 @@
       <w:pPr>
         <w:pStyle w:val="Ttulo2"/>
       </w:pPr>
-      <w:bookmarkStart w:id="15" w:name="_Toc444537700"/>
+      <w:bookmarkStart w:id="14" w:name="_Toc444537700"/>
       <w:r>
         <w:t xml:space="preserve">3.3 </w:t>
       </w:r>
@@ -4134,15 +4094,25 @@
       <w:r>
         <w:t xml:space="preserve"> específica B</w:t>
       </w:r>
+      <w:bookmarkEnd w:id="14"/>
+    </w:p>
+    <w:p>
+      <w:pPr>
+        <w:pStyle w:val="Ttulo3"/>
+      </w:pPr>
+      <w:bookmarkStart w:id="15" w:name="_Toc444537701"/>
+      <w:r>
+        <w:t>3.3.1 Fuente de información 1 sobre la tecnología específica B</w:t>
+      </w:r>
       <w:bookmarkEnd w:id="15"/>
     </w:p>
     <w:p>
       <w:pPr>
         <w:pStyle w:val="Ttulo3"/>
       </w:pPr>
-      <w:bookmarkStart w:id="16" w:name="_Toc444537701"/>
-      <w:r>
-        <w:t>3.3.1 Fuente de información 1 sobre la tecnología específica B</w:t>
+      <w:bookmarkStart w:id="16" w:name="_Toc444537702"/>
+      <w:r>
+        <w:t>3.3.2 Fuente de información 2 sobre la tecnología específica B</w:t>
       </w:r>
       <w:bookmarkEnd w:id="16"/>
     </w:p>
@@ -4150,60 +4120,361 @@
       <w:pPr>
         <w:pStyle w:val="Ttulo3"/>
       </w:pPr>
-      <w:bookmarkStart w:id="17" w:name="_Toc444537702"/>
-      <w:r>
-        <w:t>3.3.2 Fuente de información 2 sobre la tecnología específica B</w:t>
+      <w:bookmarkStart w:id="17" w:name="_Toc444537703"/>
+      <w:r>
+        <w:t>3.3.n Fuente de información n sobre la tecnología específica B</w:t>
       </w:r>
       <w:bookmarkEnd w:id="17"/>
     </w:p>
+    <w:p/>
+    <w:p>
+      <w:pPr>
+        <w:pStyle w:val="Ttulo1"/>
+      </w:pPr>
+      <w:bookmarkStart w:id="18" w:name="_Toc444537704"/>
+      <w:r>
+        <w:t xml:space="preserve">4. </w:t>
+      </w:r>
+      <w:r>
+        <w:t>Fuentes de información</w:t>
+      </w:r>
+      <w:r>
+        <w:t xml:space="preserve"> (cursos no gratuitos)</w:t>
+      </w:r>
+      <w:bookmarkEnd w:id="18"/>
+    </w:p>
+    <w:p>
+      <w:pPr>
+        <w:pStyle w:val="Ttulo2"/>
+      </w:pPr>
+      <w:bookmarkStart w:id="19" w:name="_Toc444537705"/>
+      <w:r>
+        <w:t>4</w:t>
+      </w:r>
+      <w:r>
+        <w:t xml:space="preserve">.1 </w:t>
+      </w:r>
+      <w:r>
+        <w:t xml:space="preserve">Cursos no gratuitos </w:t>
+      </w:r>
+      <w:r>
+        <w:t>sobre el tipo de tecnología</w:t>
+      </w:r>
+      <w:r>
+        <w:t xml:space="preserve"> en general</w:t>
+      </w:r>
+      <w:bookmarkEnd w:id="19"/>
+    </w:p>
     <w:p>
       <w:pPr>
         <w:pStyle w:val="Ttulo3"/>
       </w:pPr>
-      <w:bookmarkStart w:id="18" w:name="_Toc444537703"/>
-      <w:r>
-        <w:t>3.3</w:t>
-      </w:r>
-      <w:proofErr w:type="gramStart"/>
-      <w:r>
-        <w:t>.n</w:t>
-      </w:r>
-      <w:proofErr w:type="gramEnd"/>
-      <w:r>
-        <w:t xml:space="preserve"> Fuente de información n sobre la tecnología específica B</w:t>
-      </w:r>
-      <w:bookmarkEnd w:id="18"/>
+      <w:bookmarkStart w:id="20" w:name="_Toc444537706"/>
+      <w:r>
+        <w:t>4.1.1 Curso no gratuito 1 sobre el tipo de tecnología en general</w:t>
+      </w:r>
+      <w:bookmarkEnd w:id="20"/>
+    </w:p>
+    <w:p>
+      <w:pPr>
+        <w:pStyle w:val="Ttulo3"/>
+      </w:pPr>
+      <w:bookmarkStart w:id="21" w:name="_Toc444537707"/>
+      <w:r>
+        <w:t>4.1.2 Curso no gratuito 2 sobre el tipo de tecnología en general</w:t>
+      </w:r>
+      <w:bookmarkEnd w:id="21"/>
+    </w:p>
+    <w:p>
+      <w:pPr>
+        <w:pStyle w:val="Ttulo3"/>
+      </w:pPr>
+      <w:bookmarkStart w:id="22" w:name="_Toc444537708"/>
+      <w:r>
+        <w:t>4.1.n Curso no gratuito n sobre el tipo de tecnología en general</w:t>
+      </w:r>
+      <w:bookmarkEnd w:id="22"/>
     </w:p>
     <w:p/>
     <w:p>
       <w:pPr>
+        <w:pStyle w:val="Ttulo2"/>
+      </w:pPr>
+      <w:bookmarkStart w:id="23" w:name="_Toc444537709"/>
+      <w:r>
+        <w:t>4.2 Cursos</w:t>
+      </w:r>
+      <w:r>
+        <w:t xml:space="preserve"> </w:t>
+      </w:r>
+      <w:r>
+        <w:t xml:space="preserve">no gratuitos </w:t>
+      </w:r>
+      <w:r>
+        <w:t xml:space="preserve">sobre </w:t>
+      </w:r>
+      <w:bookmarkEnd w:id="23"/>
+      <w:r>
+        <w:t>Hibernate</w:t>
+      </w:r>
+    </w:p>
+    <w:p>
+      <w:pPr>
+        <w:pStyle w:val="Ttulo3"/>
+      </w:pPr>
+      <w:bookmarkStart w:id="24" w:name="_Toc444537710"/>
+      <w:r>
+        <w:t xml:space="preserve">4.2.1 </w:t>
+      </w:r>
+      <w:bookmarkEnd w:id="24"/>
+      <w:r>
+        <w:fldChar w:fldCharType="begin"/>
+      </w:r>
+      <w:r>
+        <w:instrText xml:space="preserve"> HYPERLINK "</w:instrText>
+      </w:r>
+      <w:r>
+        <w:instrText>http://www.educacionit.com/curso-de-java-hibernate-j2ee</w:instrText>
+      </w:r>
+      <w:r>
+        <w:instrText xml:space="preserve">" </w:instrText>
+      </w:r>
+      <w:r>
+        <w:fldChar w:fldCharType="separate"/>
+      </w:r>
+      <w:r>
+        <w:rPr>
+          <w:rStyle w:val="Hipervnculo"/>
+        </w:rPr>
+        <w:t>http://www.educacionit.com/curso-de-java-hibernate-j2ee</w:t>
+      </w:r>
+      <w:r>
+        <w:fldChar w:fldCharType="end"/>
+      </w:r>
+    </w:p>
+    <w:p>
+      <w:pPr>
+        <w:pStyle w:val="Ttulo3"/>
+      </w:pPr>
+      <w:bookmarkStart w:id="25" w:name="_Toc444537711"/>
+      <w:r>
+        <w:t xml:space="preserve">4.2.2 </w:t>
+      </w:r>
+      <w:bookmarkEnd w:id="25"/>
+      <w:r>
+        <w:fldChar w:fldCharType="begin"/>
+      </w:r>
+      <w:r>
+        <w:instrText xml:space="preserve"> HYPERLINK "</w:instrText>
+      </w:r>
+      <w:r>
+        <w:instrText>http://globalmentoring.com.mx/curso-hibernate-framework/</w:instrText>
+      </w:r>
+      <w:r>
+        <w:instrText xml:space="preserve">" </w:instrText>
+      </w:r>
+      <w:r>
+        <w:fldChar w:fldCharType="separate"/>
+      </w:r>
+      <w:r>
+        <w:rPr>
+          <w:rStyle w:val="Hipervnculo"/>
+        </w:rPr>
+        <w:t>http://globalmentoring.com.mx/curso-hibernate-framework/</w:t>
+      </w:r>
+      <w:r>
+        <w:fldChar w:fldCharType="end"/>
+      </w:r>
+    </w:p>
+    <w:p>
+      <w:pPr>
+        <w:pStyle w:val="Ttulo3"/>
+      </w:pPr>
+      <w:bookmarkStart w:id="26" w:name="_Toc444537712"/>
+      <w:r>
+        <w:t>4.2.</w:t>
+      </w:r>
+      <w:bookmarkEnd w:id="26"/>
+      <w:r>
+        <w:t xml:space="preserve">3 </w:t>
+      </w:r>
+      <w:hyperlink r:id="rId10" w:history="1">
+        <w:r>
+          <w:rPr>
+            <w:rStyle w:val="Hipervnculo"/>
+          </w:rPr>
+          <w:t>http://www.vtc.com/products/hibernatejava.htm</w:t>
+        </w:r>
+      </w:hyperlink>
+    </w:p>
+    <w:p>
+      <w:bookmarkStart w:id="27" w:name="_GoBack"/>
+      <w:bookmarkEnd w:id="27"/>
+    </w:p>
+    <w:p>
+      <w:r>
+        <w:t xml:space="preserve">4.2.4 </w:t>
+      </w:r>
+      <w:hyperlink r:id="rId11" w:history="1">
+        <w:r>
+          <w:rPr>
+            <w:rStyle w:val="Hipervnculo"/>
+          </w:rPr>
+          <w:t>http://www.intertech.com/Courses/Course.aspx?courseId=99267</w:t>
+        </w:r>
+      </w:hyperlink>
+    </w:p>
+    <w:p/>
+    <w:p>
+      <w:pPr>
+        <w:pStyle w:val="Ttulo2"/>
+      </w:pPr>
+      <w:bookmarkStart w:id="28" w:name="_Toc444537713"/>
+      <w:r>
+        <w:t>4.3 Cursos</w:t>
+      </w:r>
+      <w:r>
+        <w:t xml:space="preserve"> </w:t>
+      </w:r>
+      <w:r>
+        <w:t xml:space="preserve">no gratuitos </w:t>
+      </w:r>
+      <w:r>
+        <w:t xml:space="preserve">sobre </w:t>
+      </w:r>
+      <w:bookmarkEnd w:id="28"/>
+      <w:r>
+        <w:t>Entity Framework</w:t>
+      </w:r>
+    </w:p>
+    <w:p>
+      <w:pPr>
+        <w:pStyle w:val="Ttulo3"/>
+      </w:pPr>
+      <w:bookmarkStart w:id="29" w:name="_Toc444537714"/>
+      <w:r>
+        <w:t xml:space="preserve">4.3.1 </w:t>
+      </w:r>
+      <w:bookmarkEnd w:id="29"/>
+      <w:r>
+        <w:fldChar w:fldCharType="begin"/>
+      </w:r>
+      <w:r>
+        <w:instrText xml:space="preserve"> HYPERLINK "</w:instrText>
+      </w:r>
+      <w:r>
+        <w:instrText>http://www.educacionit.com/curso-de-linq</w:instrText>
+      </w:r>
+      <w:r>
+        <w:instrText xml:space="preserve">" </w:instrText>
+      </w:r>
+      <w:r>
+        <w:fldChar w:fldCharType="separate"/>
+      </w:r>
+      <w:r>
+        <w:rPr>
+          <w:rStyle w:val="Hipervnculo"/>
+        </w:rPr>
+        <w:t>http://www.educacionit.com/curso-de-linq</w:t>
+      </w:r>
+      <w:r>
+        <w:fldChar w:fldCharType="end"/>
+      </w:r>
+      <w:r>
+        <w:t xml:space="preserve"> </w:t>
+      </w:r>
+    </w:p>
+    <w:p>
+      <w:pPr>
+        <w:pStyle w:val="Ttulo3"/>
+      </w:pPr>
+      <w:bookmarkStart w:id="30" w:name="_Toc444537715"/>
+      <w:r>
+        <w:t>4.3.2</w:t>
+      </w:r>
+      <w:bookmarkEnd w:id="30"/>
+      <w:r>
+        <w:fldChar w:fldCharType="begin"/>
+      </w:r>
+      <w:r>
+        <w:instrText xml:space="preserve"> HYPERLINK "</w:instrText>
+      </w:r>
+      <w:r>
+        <w:instrText>http://www.campusmvp.es/catalogo/Product-Desarrollo-Web-con-ASP.NET-MVC-5_92.aspx</w:instrText>
+      </w:r>
+      <w:r>
+        <w:instrText xml:space="preserve">" </w:instrText>
+      </w:r>
+      <w:r>
+        <w:fldChar w:fldCharType="separate"/>
+      </w:r>
+      <w:r>
+        <w:rPr>
+          <w:rStyle w:val="Hipervnculo"/>
+        </w:rPr>
+        <w:t>http://www.campusmvp.es/catalogo/Product-Desarrollo-Web-con-ASP.NET-MVC-5_92.aspx</w:t>
+      </w:r>
+      <w:r>
+        <w:fldChar w:fldCharType="end"/>
+      </w:r>
+      <w:r>
+        <w:t xml:space="preserve"> </w:t>
+      </w:r>
+    </w:p>
+    <w:p>
+      <w:pPr>
+        <w:pStyle w:val="Ttulo3"/>
+      </w:pPr>
+      <w:bookmarkStart w:id="31" w:name="_Toc444537716"/>
+      <w:r>
+        <w:t>4.3.</w:t>
+      </w:r>
+      <w:bookmarkEnd w:id="31"/>
+      <w:r>
+        <w:t xml:space="preserve">3 </w:t>
+      </w:r>
+      <w:hyperlink r:id="rId12" w:history="1">
+        <w:r>
+          <w:rPr>
+            <w:rStyle w:val="Hipervnculo"/>
+          </w:rPr>
+          <w:t>http://www.intertech.com/Courses/Course.aspx?courseId=99636</w:t>
+        </w:r>
+      </w:hyperlink>
+      <w:r>
+        <w:t xml:space="preserve"> </w:t>
+      </w:r>
+    </w:p>
+    <w:p/>
+    <w:p>
+      <w:pPr>
         <w:pStyle w:val="Ttulo1"/>
       </w:pPr>
-      <w:bookmarkStart w:id="19" w:name="_Toc444537704"/>
-      <w:r>
-        <w:t xml:space="preserve">4. </w:t>
+      <w:bookmarkStart w:id="32" w:name="_Toc444537717"/>
+      <w:r>
+        <w:t xml:space="preserve">5. </w:t>
       </w:r>
       <w:r>
         <w:t>Fuentes de información</w:t>
       </w:r>
       <w:r>
-        <w:t xml:space="preserve"> (cursos no gratuitos)</w:t>
-      </w:r>
-      <w:bookmarkEnd w:id="19"/>
+        <w:t xml:space="preserve"> (cursos gratuitos)</w:t>
+      </w:r>
+      <w:bookmarkEnd w:id="32"/>
     </w:p>
     <w:p>
       <w:pPr>
         <w:pStyle w:val="Ttulo2"/>
       </w:pPr>
-      <w:bookmarkStart w:id="20" w:name="_Toc444537705"/>
-      <w:r>
-        <w:t>4</w:t>
+      <w:bookmarkStart w:id="33" w:name="_Toc444537718"/>
+      <w:r>
+        <w:t>5</w:t>
       </w:r>
       <w:r>
         <w:t xml:space="preserve">.1 </w:t>
       </w:r>
       <w:r>
-        <w:t xml:space="preserve">Cursos no gratuitos </w:t>
+        <w:t xml:space="preserve">Cursos gratuitos </w:t>
       </w:r>
       <w:r>
         <w:t>sobre el tipo de tecnología</w:t>
@@ -4211,60 +4482,52 @@
       <w:r>
         <w:t xml:space="preserve"> en general</w:t>
       </w:r>
-      <w:bookmarkEnd w:id="20"/>
+      <w:bookmarkEnd w:id="33"/>
     </w:p>
     <w:p>
       <w:pPr>
         <w:pStyle w:val="Ttulo3"/>
       </w:pPr>
-      <w:bookmarkStart w:id="21" w:name="_Toc444537706"/>
-      <w:r>
-        <w:t>4.1.1 Curso no gratuito 1 sobre el tipo de tecnología en general</w:t>
-      </w:r>
-      <w:bookmarkEnd w:id="21"/>
+      <w:bookmarkStart w:id="34" w:name="_Toc444537719"/>
+      <w:r>
+        <w:t>5.1.1 Curso gratuito 1 sobre el tipo de tecnología en general</w:t>
+      </w:r>
+      <w:bookmarkEnd w:id="34"/>
     </w:p>
     <w:p>
       <w:pPr>
         <w:pStyle w:val="Ttulo3"/>
       </w:pPr>
-      <w:bookmarkStart w:id="22" w:name="_Toc444537707"/>
-      <w:r>
-        <w:t>4.1.2 Curso no gratuito 2 sobre el tipo de tecnología en general</w:t>
-      </w:r>
-      <w:bookmarkEnd w:id="22"/>
+      <w:bookmarkStart w:id="35" w:name="_Toc444537720"/>
+      <w:r>
+        <w:t>5.1.2 Curso gratuito 2 sobre el tipo de tecnología en general</w:t>
+      </w:r>
+      <w:bookmarkEnd w:id="35"/>
     </w:p>
     <w:p>
       <w:pPr>
         <w:pStyle w:val="Ttulo3"/>
       </w:pPr>
-      <w:bookmarkStart w:id="23" w:name="_Toc444537708"/>
-      <w:r>
-        <w:t>4.1</w:t>
-      </w:r>
-      <w:proofErr w:type="gramStart"/>
-      <w:r>
-        <w:t>.n</w:t>
-      </w:r>
-      <w:proofErr w:type="gramEnd"/>
-      <w:r>
-        <w:t xml:space="preserve"> Curso no gratuito n sobre el tipo de tecnología en general</w:t>
-      </w:r>
-      <w:bookmarkEnd w:id="23"/>
+      <w:bookmarkStart w:id="36" w:name="_Toc444537721"/>
+      <w:r>
+        <w:t>5.1.n Curso gratuito n sobre el tipo de tecnología en general</w:t>
+      </w:r>
+      <w:bookmarkEnd w:id="36"/>
     </w:p>
     <w:p/>
     <w:p>
       <w:pPr>
         <w:pStyle w:val="Ttulo2"/>
       </w:pPr>
-      <w:bookmarkStart w:id="24" w:name="_Toc444537709"/>
-      <w:r>
-        <w:t>4.2 Cursos</w:t>
+      <w:bookmarkStart w:id="37" w:name="_Toc444537722"/>
+      <w:r>
+        <w:t>5.2 Cursos</w:t>
       </w:r>
       <w:r>
         <w:t xml:space="preserve"> </w:t>
       </w:r>
       <w:r>
-        <w:t xml:space="preserve">no gratuitos </w:t>
+        <w:t xml:space="preserve">gratuitos </w:t>
       </w:r>
       <w:r>
         <w:t>sobre la tecnología</w:t>
@@ -4272,334 +4535,178 @@
       <w:r>
         <w:t xml:space="preserve"> específica A</w:t>
       </w:r>
-      <w:bookmarkEnd w:id="24"/>
+      <w:bookmarkEnd w:id="37"/>
     </w:p>
     <w:p>
       <w:pPr>
         <w:pStyle w:val="Ttulo3"/>
       </w:pPr>
-      <w:bookmarkStart w:id="25" w:name="_Toc444537710"/>
-      <w:r>
-        <w:t>4.2.1 Curso no gratuito 1 sobre la tecnología específica A</w:t>
-      </w:r>
-      <w:bookmarkEnd w:id="25"/>
+      <w:bookmarkStart w:id="38" w:name="_Toc444537723"/>
+      <w:r>
+        <w:t>5.2.1 Curso gratuito 1 sobre la tecnología específica A</w:t>
+      </w:r>
+      <w:bookmarkEnd w:id="38"/>
     </w:p>
     <w:p>
       <w:pPr>
         <w:pStyle w:val="Ttulo3"/>
       </w:pPr>
-      <w:bookmarkStart w:id="26" w:name="_Toc444537711"/>
-      <w:r>
-        <w:t>4.2.2 Curso no gratuito</w:t>
-      </w:r>
-      <w:r>
-        <w:t xml:space="preserve"> 2</w:t>
-      </w:r>
-      <w:r>
-        <w:t xml:space="preserve"> sobre la tecnología específica A</w:t>
-      </w:r>
-      <w:bookmarkEnd w:id="26"/>
+      <w:bookmarkStart w:id="39" w:name="_Toc444537724"/>
+      <w:r>
+        <w:t>5.2.2 Curso gratuito 2 sobre la tecnología específica A</w:t>
+      </w:r>
+      <w:bookmarkEnd w:id="39"/>
     </w:p>
     <w:p>
       <w:pPr>
         <w:pStyle w:val="Ttulo3"/>
       </w:pPr>
-      <w:bookmarkStart w:id="27" w:name="_Toc444537712"/>
-      <w:r>
-        <w:t>4.2</w:t>
-      </w:r>
-      <w:proofErr w:type="gramStart"/>
-      <w:r>
-        <w:t>.</w:t>
-      </w:r>
-      <w:r>
-        <w:t>n</w:t>
-      </w:r>
-      <w:proofErr w:type="gramEnd"/>
-      <w:r>
-        <w:t xml:space="preserve"> Curso no gratuito </w:t>
-      </w:r>
-      <w:r>
-        <w:t>n</w:t>
-      </w:r>
-      <w:r>
-        <w:t xml:space="preserve"> sobre la tecnología específica A</w:t>
-      </w:r>
-      <w:bookmarkEnd w:id="27"/>
-    </w:p>
-    <w:p/>
+      <w:bookmarkStart w:id="40" w:name="_Toc444537725"/>
+      <w:r>
+        <w:t>5.2.n Curso gratuito n sobre la tecnología especifica A</w:t>
+      </w:r>
+      <w:bookmarkEnd w:id="40"/>
+    </w:p>
+    <w:p>
+      <w:pPr>
+        <w:pStyle w:val="Ttulo3"/>
+      </w:pPr>
+    </w:p>
     <w:p>
       <w:pPr>
         <w:pStyle w:val="Ttulo2"/>
       </w:pPr>
-      <w:bookmarkStart w:id="28" w:name="_Toc444537713"/>
-      <w:r>
-        <w:lastRenderedPageBreak/>
-        <w:t>4.3 Cursos</w:t>
+      <w:bookmarkStart w:id="41" w:name="_Toc444537726"/>
+      <w:r>
+        <w:t>5.3 Cursos</w:t>
       </w:r>
       <w:r>
         <w:t xml:space="preserve"> </w:t>
       </w:r>
       <w:r>
-        <w:t xml:space="preserve">no gratuitos </w:t>
-      </w:r>
-      <w:r>
-        <w:t>sobre la tecnología</w:t>
-      </w:r>
-      <w:r>
-        <w:t xml:space="preserve"> específica B</w:t>
-      </w:r>
-      <w:bookmarkEnd w:id="28"/>
+        <w:t xml:space="preserve">gratuitos </w:t>
+      </w:r>
+      <w:r>
+        <w:t xml:space="preserve">sobre </w:t>
+      </w:r>
+      <w:bookmarkEnd w:id="41"/>
+      <w:r>
+        <w:t>Entity Framework</w:t>
+      </w:r>
     </w:p>
     <w:p>
       <w:pPr>
         <w:pStyle w:val="Ttulo3"/>
       </w:pPr>
-      <w:bookmarkStart w:id="29" w:name="_Toc444537714"/>
-      <w:r>
-        <w:t>4.3.1 Curso no gratuito 1 sobre la tecnología específica B</w:t>
-      </w:r>
-      <w:bookmarkEnd w:id="29"/>
+      <w:bookmarkStart w:id="42" w:name="_Toc444537727"/>
+      <w:r>
+        <w:t xml:space="preserve">5.3.1 </w:t>
+      </w:r>
+      <w:bookmarkEnd w:id="42"/>
+      <w:r>
+        <w:fldChar w:fldCharType="begin"/>
+      </w:r>
+      <w:r>
+        <w:instrText xml:space="preserve"> HYPERLINK "</w:instrText>
+      </w:r>
+      <w:r>
+        <w:instrText>https://www.learningtree.com/courses/4646/entity-framework-ef-code-first/</w:instrText>
+      </w:r>
+      <w:r>
+        <w:instrText xml:space="preserve">" </w:instrText>
+      </w:r>
+      <w:r>
+        <w:fldChar w:fldCharType="separate"/>
+      </w:r>
+      <w:r>
+        <w:rPr>
+          <w:rStyle w:val="Hipervnculo"/>
+        </w:rPr>
+        <w:t>https://www.learningtree.com/courses/4646/entity-framework-ef-code-first/</w:t>
+      </w:r>
+      <w:r>
+        <w:fldChar w:fldCharType="end"/>
+      </w:r>
+      <w:r>
+        <w:t xml:space="preserve"> </w:t>
+      </w:r>
     </w:p>
     <w:p>
       <w:pPr>
         <w:pStyle w:val="Ttulo3"/>
       </w:pPr>
-      <w:bookmarkStart w:id="30" w:name="_Toc444537715"/>
-      <w:r>
-        <w:t>4.3.2 Curso no gratuito 2 sobre la tecnología específica B</w:t>
-      </w:r>
-      <w:bookmarkEnd w:id="30"/>
+      <w:bookmarkStart w:id="43" w:name="_Toc444537728"/>
+      <w:r>
+        <w:t xml:space="preserve">5.3.2 </w:t>
+      </w:r>
+      <w:bookmarkEnd w:id="43"/>
+      <w:r>
+        <w:fldChar w:fldCharType="begin"/>
+      </w:r>
+      <w:r>
+        <w:instrText xml:space="preserve"> HYPERLINK "</w:instrText>
+      </w:r>
+      <w:r>
+        <w:instrText>https://mva.microsoft.com/en-us/training-courses/implementing-entity-framework-with-mvc-8931?l=e2H2lDC3_8304984382</w:instrText>
+      </w:r>
+      <w:r>
+        <w:instrText xml:space="preserve">" </w:instrText>
+      </w:r>
+      <w:r>
+        <w:fldChar w:fldCharType="separate"/>
+      </w:r>
+      <w:r>
+        <w:rPr>
+          <w:rStyle w:val="Hipervnculo"/>
+        </w:rPr>
+        <w:t>https://mva.microsoft.com/en-us/training-courses/implementing-entity-framework-with-mvc-8931?l=e2H2lDC3_8304984382</w:t>
+      </w:r>
+      <w:r>
+        <w:fldChar w:fldCharType="end"/>
+      </w:r>
+      <w:r>
+        <w:t xml:space="preserve"> </w:t>
+      </w:r>
     </w:p>
     <w:p>
       <w:pPr>
         <w:pStyle w:val="Ttulo3"/>
       </w:pPr>
-      <w:bookmarkStart w:id="31" w:name="_Toc444537716"/>
-      <w:r>
-        <w:t>4.3</w:t>
-      </w:r>
-      <w:proofErr w:type="gramStart"/>
-      <w:r>
-        <w:t>.n</w:t>
-      </w:r>
-      <w:proofErr w:type="gramEnd"/>
-      <w:r>
-        <w:t xml:space="preserve"> Curso no gratuito n sobre la tecnología específica B</w:t>
-      </w:r>
-      <w:bookmarkEnd w:id="31"/>
-    </w:p>
-    <w:p/>
-    <w:p>
-      <w:pPr>
-        <w:pStyle w:val="Ttulo1"/>
-      </w:pPr>
-      <w:bookmarkStart w:id="32" w:name="_Toc444537717"/>
-      <w:r>
-        <w:t xml:space="preserve">5. </w:t>
-      </w:r>
-      <w:r>
-        <w:t>Fuentes de información</w:t>
-      </w:r>
-      <w:r>
-        <w:t xml:space="preserve"> (cursos gratuitos)</w:t>
-      </w:r>
-      <w:bookmarkEnd w:id="32"/>
-    </w:p>
-    <w:p>
-      <w:pPr>
-        <w:pStyle w:val="Ttulo2"/>
-      </w:pPr>
-      <w:bookmarkStart w:id="33" w:name="_Toc444537718"/>
-      <w:r>
-        <w:t>5</w:t>
-      </w:r>
-      <w:r>
-        <w:t xml:space="preserve">.1 </w:t>
-      </w:r>
-      <w:r>
-        <w:t xml:space="preserve">Cursos gratuitos </w:t>
-      </w:r>
-      <w:r>
-        <w:t>sobre el tipo de tecnología</w:t>
-      </w:r>
-      <w:r>
-        <w:t xml:space="preserve"> en general</w:t>
-      </w:r>
-      <w:bookmarkEnd w:id="33"/>
-    </w:p>
-    <w:p>
-      <w:pPr>
-        <w:pStyle w:val="Ttulo3"/>
-      </w:pPr>
-      <w:bookmarkStart w:id="34" w:name="_Toc444537719"/>
-      <w:r>
-        <w:t>5.1.1 Curso gratuito 1 sobre el tipo de tecnología en general</w:t>
-      </w:r>
-      <w:bookmarkEnd w:id="34"/>
-    </w:p>
-    <w:p>
-      <w:pPr>
-        <w:pStyle w:val="Ttulo3"/>
-      </w:pPr>
-      <w:bookmarkStart w:id="35" w:name="_Toc444537720"/>
-      <w:r>
-        <w:t>5.1.2 Curso gratuito 2 sobre el tipo de tecnología en general</w:t>
-      </w:r>
-      <w:bookmarkEnd w:id="35"/>
-    </w:p>
-    <w:p>
-      <w:pPr>
-        <w:pStyle w:val="Ttulo3"/>
-      </w:pPr>
-      <w:bookmarkStart w:id="36" w:name="_Toc444537721"/>
-      <w:r>
-        <w:t>5.1</w:t>
-      </w:r>
-      <w:proofErr w:type="gramStart"/>
-      <w:r>
-        <w:t>.n</w:t>
-      </w:r>
-      <w:proofErr w:type="gramEnd"/>
-      <w:r>
-        <w:t xml:space="preserve"> Curso gratuito n sobre el tipo de tecnología en general</w:t>
-      </w:r>
-      <w:bookmarkEnd w:id="36"/>
-    </w:p>
-    <w:p/>
-    <w:p>
-      <w:pPr>
-        <w:pStyle w:val="Ttulo2"/>
-      </w:pPr>
-      <w:bookmarkStart w:id="37" w:name="_Toc444537722"/>
-      <w:r>
-        <w:t>5.2 Cursos</w:t>
+      <w:bookmarkStart w:id="44" w:name="_Toc444537729"/>
+      <w:r>
+        <w:t>5.3.3</w:t>
       </w:r>
       <w:r>
         <w:t xml:space="preserve"> </w:t>
       </w:r>
-      <w:r>
-        <w:t xml:space="preserve">gratuitos </w:t>
-      </w:r>
-      <w:r>
-        <w:t>sobre la tecnología</w:t>
-      </w:r>
-      <w:r>
-        <w:t xml:space="preserve"> específica A</w:t>
-      </w:r>
-      <w:bookmarkEnd w:id="37"/>
-    </w:p>
-    <w:p>
-      <w:pPr>
-        <w:pStyle w:val="Ttulo3"/>
-      </w:pPr>
-      <w:bookmarkStart w:id="38" w:name="_Toc444537723"/>
-      <w:r>
-        <w:t>5.2.1 Curso gratuito 1 sobre la tecnología específica A</w:t>
-      </w:r>
-      <w:bookmarkEnd w:id="38"/>
-    </w:p>
-    <w:p>
-      <w:pPr>
-        <w:pStyle w:val="Ttulo3"/>
-      </w:pPr>
-      <w:bookmarkStart w:id="39" w:name="_Toc444537724"/>
-      <w:r>
-        <w:t>5.2.2 Curso gratuito 2 sobre la tecnología específica A</w:t>
-      </w:r>
-      <w:bookmarkEnd w:id="39"/>
-    </w:p>
-    <w:p>
-      <w:pPr>
-        <w:pStyle w:val="Ttulo3"/>
-      </w:pPr>
-      <w:bookmarkStart w:id="40" w:name="_Toc444537725"/>
-      <w:r>
-        <w:t>5.2</w:t>
-      </w:r>
-      <w:proofErr w:type="gramStart"/>
-      <w:r>
-        <w:t>.n</w:t>
-      </w:r>
-      <w:proofErr w:type="gramEnd"/>
-      <w:r>
-        <w:t xml:space="preserve"> Curso gratuito n sobre la tecnología especifica A</w:t>
-      </w:r>
-      <w:bookmarkEnd w:id="40"/>
-    </w:p>
-    <w:p>
-      <w:pPr>
-        <w:pStyle w:val="Ttulo3"/>
-      </w:pPr>
-    </w:p>
-    <w:p>
-      <w:pPr>
-        <w:pStyle w:val="Ttulo2"/>
-      </w:pPr>
-      <w:bookmarkStart w:id="41" w:name="_Toc444537726"/>
-      <w:r>
-        <w:t>5.3 Cursos</w:t>
+      <w:bookmarkEnd w:id="44"/>
+      <w:r>
+        <w:fldChar w:fldCharType="begin"/>
+      </w:r>
+      <w:r>
+        <w:instrText xml:space="preserve"> HYPERLINK "</w:instrText>
+      </w:r>
+      <w:r>
+        <w:instrText>https://www.canvas.net/browse/canvasnet/courses/web-development</w:instrText>
+      </w:r>
+      <w:r>
+        <w:instrText xml:space="preserve">" </w:instrText>
+      </w:r>
+      <w:r>
+        <w:fldChar w:fldCharType="separate"/>
+      </w:r>
+      <w:r>
+        <w:rPr>
+          <w:rStyle w:val="Hipervnculo"/>
+        </w:rPr>
+        <w:t>https://www.canvas.net/browse/canvasnet/courses/web-development</w:t>
+      </w:r>
+      <w:r>
+        <w:fldChar w:fldCharType="end"/>
       </w:r>
       <w:r>
         <w:t xml:space="preserve"> </w:t>
       </w:r>
-      <w:r>
-        <w:t xml:space="preserve">gratuitos </w:t>
-      </w:r>
-      <w:r>
-        <w:t>sobre la tecnología</w:t>
-      </w:r>
-      <w:r>
-        <w:t xml:space="preserve"> específica B</w:t>
-      </w:r>
-      <w:bookmarkEnd w:id="41"/>
-    </w:p>
-    <w:p>
-      <w:pPr>
-        <w:pStyle w:val="Ttulo3"/>
-      </w:pPr>
-      <w:bookmarkStart w:id="42" w:name="_Toc444537727"/>
-      <w:r>
-        <w:t xml:space="preserve">5.3.1 Curso gratuito 1 sobre la tecnología específica </w:t>
-      </w:r>
-      <w:r>
-        <w:t>B</w:t>
-      </w:r>
-      <w:bookmarkEnd w:id="42"/>
-    </w:p>
-    <w:p>
-      <w:pPr>
-        <w:pStyle w:val="Ttulo3"/>
-      </w:pPr>
-      <w:bookmarkStart w:id="43" w:name="_Toc444537728"/>
-      <w:r>
-        <w:t xml:space="preserve">5.3.2 Curso gratuito 2 sobre la tecnología específica </w:t>
-      </w:r>
-      <w:r>
-        <w:t>B</w:t>
-      </w:r>
-      <w:bookmarkEnd w:id="43"/>
-    </w:p>
-    <w:p>
-      <w:pPr>
-        <w:pStyle w:val="Ttulo3"/>
-      </w:pPr>
-      <w:bookmarkStart w:id="44" w:name="_Toc444537729"/>
-      <w:r>
-        <w:t>5.3</w:t>
-      </w:r>
-      <w:proofErr w:type="gramStart"/>
-      <w:r>
-        <w:t>.n</w:t>
-      </w:r>
-      <w:proofErr w:type="gramEnd"/>
-      <w:r>
-        <w:t xml:space="preserve"> Curso gratuito n sobre la tecnología especifica </w:t>
-      </w:r>
-      <w:r>
-        <w:t>B</w:t>
-      </w:r>
-      <w:bookmarkEnd w:id="44"/>
     </w:p>
     <w:p/>
     <w:p>
@@ -4665,12 +4772,12 @@
       </w:pPr>
       <w:bookmarkStart w:id="50" w:name="_Toc444537735"/>
       <w:r>
-        <w:t xml:space="preserve">7.2 Recursos para implementar la tecnología </w:t>
-      </w:r>
-      <w:r>
-        <w:t>B</w:t>
+        <w:t xml:space="preserve">7.2 Recursos para implementar </w:t>
       </w:r>
       <w:bookmarkEnd w:id="50"/>
+      <w:r>
+        <w:t>Entity Framework</w:t>
+      </w:r>
     </w:p>
     <w:p>
       <w:pPr>
@@ -4678,25 +4785,70 @@
       </w:pPr>
       <w:bookmarkStart w:id="51" w:name="_Toc444537736"/>
       <w:r>
-        <w:t xml:space="preserve">7.2.1 Recursos no gratuitos para implementar la tecnología </w:t>
-      </w:r>
-      <w:r>
-        <w:t>B</w:t>
-      </w:r>
+        <w:t xml:space="preserve">7.2.1 </w:t>
+      </w:r>
+      <w:bookmarkStart w:id="52" w:name="_Toc444537737"/>
       <w:bookmarkEnd w:id="51"/>
+      <w:r>
+        <w:fldChar w:fldCharType="begin"/>
+      </w:r>
+      <w:r>
+        <w:instrText xml:space="preserve"> HYPERLINK "</w:instrText>
+      </w:r>
+      <w:r>
+        <w:instrText>http://www.gibraltarsoftware.com/vistadb/overview</w:instrText>
+      </w:r>
+      <w:r>
+        <w:instrText xml:space="preserve">" </w:instrText>
+      </w:r>
+      <w:r>
+        <w:fldChar w:fldCharType="separate"/>
+      </w:r>
+      <w:r>
+        <w:rPr>
+          <w:rStyle w:val="Hipervnculo"/>
+        </w:rPr>
+        <w:t>http://www.gibraltarsoftware.com/vistadb/overview</w:t>
+      </w:r>
+      <w:r>
+        <w:fldChar w:fldCharType="end"/>
+      </w:r>
     </w:p>
     <w:p>
       <w:pPr>
         <w:pStyle w:val="Ttulo3"/>
       </w:pPr>
-      <w:bookmarkStart w:id="52" w:name="_Toc444537737"/>
-      <w:r>
-        <w:t xml:space="preserve">7.2.1 Recursos no gratuitos para implementar la tecnología </w:t>
-      </w:r>
-      <w:r>
-        <w:t>B</w:t>
+      <w:r>
+        <w:t xml:space="preserve">7.2.1 </w:t>
       </w:r>
       <w:bookmarkEnd w:id="52"/>
+      <w:r>
+        <w:fldChar w:fldCharType="begin"/>
+      </w:r>
+      <w:r>
+        <w:instrText xml:space="preserve"> HYPERLINK "</w:instrText>
+      </w:r>
+      <w:r>
+        <w:instrText>https://www.visualstudio.com/</w:instrText>
+      </w:r>
+      <w:r>
+        <w:instrText xml:space="preserve">" </w:instrText>
+      </w:r>
+      <w:r>
+        <w:fldChar w:fldCharType="separate"/>
+      </w:r>
+      <w:r>
+        <w:rPr>
+          <w:rStyle w:val="Hipervnculo"/>
+        </w:rPr>
+        <w:t>https://www.visualstudio.com/</w:t>
+      </w:r>
+      <w:r>
+        <w:fldChar w:fldCharType="end"/>
+      </w:r>
+      <w:r>
+        <w:t xml:space="preserve"> </w:t>
+      </w:r>
     </w:p>
     <w:p/>
     <w:p/>
@@ -4718,7 +4870,7 @@
     <w:p/>
     <w:p/>
     <w:sectPr>
-      <w:footerReference w:type="default" r:id="rId10"/>
+      <w:footerReference w:type="default" r:id="rId13"/>
       <w:pgSz w:w="11906" w:h="16838"/>
       <w:pgMar w:top="1417" w:right="1701" w:bottom="1417" w:left="1701" w:header="708" w:footer="708" w:gutter="0"/>
       <w:cols w:space="708"/>
@@ -4783,7 +4935,7 @@
           <w:rPr>
             <w:noProof/>
           </w:rPr>
-          <w:t>3</w:t>
+          <w:t>5</w:t>
         </w:r>
         <w:r>
           <w:fldChar w:fldCharType="end"/>
@@ -6445,7 +6597,7 @@
 </file>
 
 <file path=customXml/itemProps1.xml><?xml version="1.0" encoding="utf-8"?>
-<ds:datastoreItem xmlns:ds="http://schemas.openxmlformats.org/officeDocument/2006/customXml" ds:itemID="{9201B279-B4F9-41A9-AD8D-360301A7B5DB}">
+<ds:datastoreItem xmlns:ds="http://schemas.openxmlformats.org/officeDocument/2006/customXml" ds:itemID="{5115B827-4421-4D86-A312-522619741ADE}">
   <ds:schemaRefs>
     <ds:schemaRef ds:uri="http://schemas.openxmlformats.org/officeDocument/2006/bibliography"/>
   </ds:schemaRefs>

</xml_diff>

<commit_message>
Fuentes de Información Hibernare (Docs)
</commit_message>
<xml_diff>
--- a/TG1_JavierOblare.docx
+++ b/TG1_JavierOblare.docx
@@ -3825,13 +3825,29 @@
     </w:p>
     <w:p>
       <w:r>
-        <w:t xml:space="preserve">En este apartado debe incluirse un enlace (URL) a un repositorio en GitHub </w:t>
+        <w:t xml:space="preserve">En este apartado debe incluirse un enlace (URL) a un repositorio en </w:t>
+      </w:r>
+      <w:proofErr w:type="spellStart"/>
+      <w:r>
+        <w:t>GitHub</w:t>
+      </w:r>
+      <w:proofErr w:type="spellEnd"/>
+      <w:r>
+        <w:t xml:space="preserve"> </w:t>
       </w:r>
       <w:r>
         <w:t xml:space="preserve">o </w:t>
       </w:r>
       <w:r>
-        <w:t>en BitBucket creado para el trabajo.</w:t>
+        <w:t xml:space="preserve">en </w:t>
+      </w:r>
+      <w:proofErr w:type="spellStart"/>
+      <w:r>
+        <w:t>BitBucket</w:t>
+      </w:r>
+      <w:proofErr w:type="spellEnd"/>
+      <w:r>
+        <w:t xml:space="preserve"> creado para el trabajo.</w:t>
       </w:r>
     </w:p>
     <w:p>
@@ -4027,7 +4043,15 @@
       </w:pPr>
       <w:bookmarkStart w:id="9" w:name="_Toc444537695"/>
       <w:r>
-        <w:t>3.1.n Fuente de información n sobre el tipo de tecnología en general</w:t>
+        <w:t>3.1</w:t>
+      </w:r>
+      <w:proofErr w:type="gramStart"/>
+      <w:r>
+        <w:t>.n</w:t>
+      </w:r>
+      <w:proofErr w:type="gramEnd"/>
+      <w:r>
+        <w:t xml:space="preserve"> Fuente de información n sobre el tipo de tecnología en general</w:t>
       </w:r>
       <w:bookmarkEnd w:id="9"/>
     </w:p>
@@ -4044,9 +4068,14 @@
         <w:t>Fuentes sobre la tecnología</w:t>
       </w:r>
       <w:r>
-        <w:t xml:space="preserve"> específica A</w:t>
+        <w:t xml:space="preserve"> </w:t>
       </w:r>
       <w:bookmarkEnd w:id="10"/>
+      <w:proofErr w:type="spellStart"/>
+      <w:r>
+        <w:t>Hibernate</w:t>
+      </w:r>
+      <w:proofErr w:type="spellEnd"/>
     </w:p>
     <w:p>
       <w:pPr>
@@ -4054,9 +4083,36 @@
       </w:pPr>
       <w:bookmarkStart w:id="11" w:name="_Toc444537697"/>
       <w:r>
-        <w:t>3.2.1 Fuente de información 1 sobre la tecnología específica A</w:t>
+        <w:t xml:space="preserve">3.2.1 </w:t>
       </w:r>
       <w:bookmarkEnd w:id="11"/>
+      <w:r>
+        <w:fldChar w:fldCharType="begin"/>
+      </w:r>
+      <w:r>
+        <w:instrText xml:space="preserve"> HYPERLINK "</w:instrText>
+      </w:r>
+      <w:r>
+        <w:instrText>http://hibernate.org/orm/documentation/5.1/</w:instrText>
+      </w:r>
+      <w:r>
+        <w:instrText xml:space="preserve">" </w:instrText>
+      </w:r>
+      <w:r>
+        <w:fldChar w:fldCharType="separate"/>
+      </w:r>
+      <w:r>
+        <w:rPr>
+          <w:rStyle w:val="Hipervnculo"/>
+        </w:rPr>
+        <w:t>http://hibernate.org/orm/documentation/5.1/</w:t>
+      </w:r>
+      <w:r>
+        <w:fldChar w:fldCharType="end"/>
+      </w:r>
+      <w:r>
+        <w:tab/>
+      </w:r>
     </w:p>
     <w:p>
       <w:pPr>
@@ -4064,19 +4120,56 @@
       </w:pPr>
       <w:bookmarkStart w:id="12" w:name="_Toc444537698"/>
       <w:r>
-        <w:t>3.2.2 Fuente de información 2 sobre la tecnología específica A</w:t>
+        <w:t xml:space="preserve">3.2.2 </w:t>
       </w:r>
       <w:bookmarkEnd w:id="12"/>
+      <w:r>
+        <w:fldChar w:fldCharType="begin"/>
+      </w:r>
+      <w:r>
+        <w:instrText xml:space="preserve"> HYPERLINK "</w:instrText>
+      </w:r>
+      <w:r>
+        <w:instrText>https://netbeans.org/kb/docs/web/hibernate-webapp.html</w:instrText>
+      </w:r>
+      <w:r>
+        <w:instrText xml:space="preserve">" </w:instrText>
+      </w:r>
+      <w:r>
+        <w:fldChar w:fldCharType="separate"/>
+      </w:r>
+      <w:r>
+        <w:rPr>
+          <w:rStyle w:val="Hipervnculo"/>
+        </w:rPr>
+        <w:t>https://netbeans.org/kb/docs/web/hibernate-webapp.html</w:t>
+      </w:r>
+      <w:r>
+        <w:fldChar w:fldCharType="end"/>
+      </w:r>
+      <w:r>
+        <w:tab/>
+      </w:r>
+      <w:bookmarkStart w:id="13" w:name="_GoBack"/>
+      <w:bookmarkEnd w:id="13"/>
     </w:p>
     <w:p>
       <w:pPr>
         <w:pStyle w:val="Ttulo3"/>
       </w:pPr>
-      <w:bookmarkStart w:id="13" w:name="_Toc444537699"/>
-      <w:r>
-        <w:t>3.2.n Fuente de información n sobre la tecnología específica A</w:t>
-      </w:r>
-      <w:bookmarkEnd w:id="13"/>
+      <w:bookmarkStart w:id="14" w:name="_Toc444537699"/>
+      <w:r>
+        <w:t>3.2</w:t>
+      </w:r>
+      <w:proofErr w:type="gramStart"/>
+      <w:r>
+        <w:t>.n</w:t>
+      </w:r>
+      <w:proofErr w:type="gramEnd"/>
+      <w:r>
+        <w:t xml:space="preserve"> Fuente de información n sobre la tecnología específica A</w:t>
+      </w:r>
+      <w:bookmarkEnd w:id="14"/>
     </w:p>
     <w:p/>
     <w:p/>
@@ -4084,7 +4177,7 @@
       <w:pPr>
         <w:pStyle w:val="Ttulo2"/>
       </w:pPr>
-      <w:bookmarkStart w:id="14" w:name="_Toc444537700"/>
+      <w:bookmarkStart w:id="15" w:name="_Toc444537700"/>
       <w:r>
         <w:t xml:space="preserve">3.3 </w:t>
       </w:r>
@@ -4094,44 +4187,52 @@
       <w:r>
         <w:t xml:space="preserve"> específica B</w:t>
       </w:r>
-      <w:bookmarkEnd w:id="14"/>
+      <w:bookmarkEnd w:id="15"/>
     </w:p>
     <w:p>
       <w:pPr>
         <w:pStyle w:val="Ttulo3"/>
       </w:pPr>
-      <w:bookmarkStart w:id="15" w:name="_Toc444537701"/>
+      <w:bookmarkStart w:id="16" w:name="_Toc444537701"/>
       <w:r>
         <w:t>3.3.1 Fuente de información 1 sobre la tecnología específica B</w:t>
       </w:r>
-      <w:bookmarkEnd w:id="15"/>
+      <w:bookmarkEnd w:id="16"/>
     </w:p>
     <w:p>
       <w:pPr>
         <w:pStyle w:val="Ttulo3"/>
       </w:pPr>
-      <w:bookmarkStart w:id="16" w:name="_Toc444537702"/>
+      <w:bookmarkStart w:id="17" w:name="_Toc444537702"/>
       <w:r>
         <w:t>3.3.2 Fuente de información 2 sobre la tecnología específica B</w:t>
       </w:r>
-      <w:bookmarkEnd w:id="16"/>
+      <w:bookmarkEnd w:id="17"/>
     </w:p>
     <w:p>
       <w:pPr>
         <w:pStyle w:val="Ttulo3"/>
       </w:pPr>
-      <w:bookmarkStart w:id="17" w:name="_Toc444537703"/>
-      <w:r>
-        <w:t>3.3.n Fuente de información n sobre la tecnología específica B</w:t>
-      </w:r>
-      <w:bookmarkEnd w:id="17"/>
+      <w:bookmarkStart w:id="18" w:name="_Toc444537703"/>
+      <w:r>
+        <w:t>3.3</w:t>
+      </w:r>
+      <w:proofErr w:type="gramStart"/>
+      <w:r>
+        <w:t>.n</w:t>
+      </w:r>
+      <w:proofErr w:type="gramEnd"/>
+      <w:r>
+        <w:t xml:space="preserve"> Fuente de información n sobre la tecnología específica B</w:t>
+      </w:r>
+      <w:bookmarkEnd w:id="18"/>
     </w:p>
     <w:p/>
     <w:p>
       <w:pPr>
         <w:pStyle w:val="Ttulo1"/>
       </w:pPr>
-      <w:bookmarkStart w:id="18" w:name="_Toc444537704"/>
+      <w:bookmarkStart w:id="19" w:name="_Toc444537704"/>
       <w:r>
         <w:t xml:space="preserve">4. </w:t>
       </w:r>
@@ -4141,13 +4242,13 @@
       <w:r>
         <w:t xml:space="preserve"> (cursos no gratuitos)</w:t>
       </w:r>
-      <w:bookmarkEnd w:id="18"/>
+      <w:bookmarkEnd w:id="19"/>
     </w:p>
     <w:p>
       <w:pPr>
         <w:pStyle w:val="Ttulo2"/>
       </w:pPr>
-      <w:bookmarkStart w:id="19" w:name="_Toc444537705"/>
+      <w:bookmarkStart w:id="20" w:name="_Toc444537705"/>
       <w:r>
         <w:t>4</w:t>
       </w:r>
@@ -4163,44 +4264,52 @@
       <w:r>
         <w:t xml:space="preserve"> en general</w:t>
       </w:r>
-      <w:bookmarkEnd w:id="19"/>
+      <w:bookmarkEnd w:id="20"/>
     </w:p>
     <w:p>
       <w:pPr>
         <w:pStyle w:val="Ttulo3"/>
       </w:pPr>
-      <w:bookmarkStart w:id="20" w:name="_Toc444537706"/>
+      <w:bookmarkStart w:id="21" w:name="_Toc444537706"/>
       <w:r>
         <w:t>4.1.1 Curso no gratuito 1 sobre el tipo de tecnología en general</w:t>
       </w:r>
-      <w:bookmarkEnd w:id="20"/>
+      <w:bookmarkEnd w:id="21"/>
     </w:p>
     <w:p>
       <w:pPr>
         <w:pStyle w:val="Ttulo3"/>
       </w:pPr>
-      <w:bookmarkStart w:id="21" w:name="_Toc444537707"/>
+      <w:bookmarkStart w:id="22" w:name="_Toc444537707"/>
       <w:r>
         <w:t>4.1.2 Curso no gratuito 2 sobre el tipo de tecnología en general</w:t>
       </w:r>
-      <w:bookmarkEnd w:id="21"/>
+      <w:bookmarkEnd w:id="22"/>
     </w:p>
     <w:p>
       <w:pPr>
         <w:pStyle w:val="Ttulo3"/>
       </w:pPr>
-      <w:bookmarkStart w:id="22" w:name="_Toc444537708"/>
-      <w:r>
-        <w:t>4.1.n Curso no gratuito n sobre el tipo de tecnología en general</w:t>
-      </w:r>
-      <w:bookmarkEnd w:id="22"/>
+      <w:bookmarkStart w:id="23" w:name="_Toc444537708"/>
+      <w:r>
+        <w:t>4.1</w:t>
+      </w:r>
+      <w:proofErr w:type="gramStart"/>
+      <w:r>
+        <w:t>.n</w:t>
+      </w:r>
+      <w:proofErr w:type="gramEnd"/>
+      <w:r>
+        <w:t xml:space="preserve"> Curso no gratuito n sobre el tipo de tecnología en general</w:t>
+      </w:r>
+      <w:bookmarkEnd w:id="23"/>
     </w:p>
     <w:p/>
     <w:p>
       <w:pPr>
         <w:pStyle w:val="Ttulo2"/>
       </w:pPr>
-      <w:bookmarkStart w:id="23" w:name="_Toc444537709"/>
+      <w:bookmarkStart w:id="24" w:name="_Toc444537709"/>
       <w:r>
         <w:t>4.2 Cursos</w:t>
       </w:r>
@@ -4213,20 +4322,22 @@
       <w:r>
         <w:t xml:space="preserve">sobre </w:t>
       </w:r>
-      <w:bookmarkEnd w:id="23"/>
+      <w:bookmarkEnd w:id="24"/>
+      <w:proofErr w:type="spellStart"/>
       <w:r>
         <w:t>Hibernate</w:t>
       </w:r>
+      <w:proofErr w:type="spellEnd"/>
     </w:p>
     <w:p>
       <w:pPr>
         <w:pStyle w:val="Ttulo3"/>
       </w:pPr>
-      <w:bookmarkStart w:id="24" w:name="_Toc444537710"/>
+      <w:bookmarkStart w:id="25" w:name="_Toc444537710"/>
       <w:r>
         <w:t xml:space="preserve">4.2.1 </w:t>
       </w:r>
-      <w:bookmarkEnd w:id="24"/>
+      <w:bookmarkEnd w:id="25"/>
       <w:r>
         <w:fldChar w:fldCharType="begin"/>
       </w:r>
@@ -4256,11 +4367,11 @@
       <w:pPr>
         <w:pStyle w:val="Ttulo3"/>
       </w:pPr>
-      <w:bookmarkStart w:id="25" w:name="_Toc444537711"/>
+      <w:bookmarkStart w:id="26" w:name="_Toc444537711"/>
       <w:r>
         <w:t xml:space="preserve">4.2.2 </w:t>
       </w:r>
-      <w:bookmarkEnd w:id="25"/>
+      <w:bookmarkEnd w:id="26"/>
       <w:r>
         <w:fldChar w:fldCharType="begin"/>
       </w:r>
@@ -4290,11 +4401,11 @@
       <w:pPr>
         <w:pStyle w:val="Ttulo3"/>
       </w:pPr>
-      <w:bookmarkStart w:id="26" w:name="_Toc444537712"/>
+      <w:bookmarkStart w:id="27" w:name="_Toc444537712"/>
       <w:r>
         <w:t>4.2.</w:t>
       </w:r>
-      <w:bookmarkEnd w:id="26"/>
+      <w:bookmarkEnd w:id="27"/>
       <w:r>
         <w:t xml:space="preserve">3 </w:t>
       </w:r>
@@ -4307,10 +4418,7 @@
         </w:r>
       </w:hyperlink>
     </w:p>
-    <w:p>
-      <w:bookmarkStart w:id="27" w:name="_GoBack"/>
-      <w:bookmarkEnd w:id="27"/>
-    </w:p>
+    <w:p/>
     <w:p>
       <w:r>
         <w:t xml:space="preserve">4.2.4 </w:t>
@@ -4343,8 +4451,13 @@
         <w:t xml:space="preserve">sobre </w:t>
       </w:r>
       <w:bookmarkEnd w:id="28"/>
-      <w:r>
-        <w:t>Entity Framework</w:t>
+      <w:proofErr w:type="spellStart"/>
+      <w:r>
+        <w:t>Entity</w:t>
+      </w:r>
+      <w:proofErr w:type="spellEnd"/>
+      <w:r>
+        <w:t xml:space="preserve"> Framework</w:t>
       </w:r>
     </w:p>
     <w:p>
@@ -4510,7 +4623,15 @@
       </w:pPr>
       <w:bookmarkStart w:id="36" w:name="_Toc444537721"/>
       <w:r>
-        <w:t>5.1.n Curso gratuito n sobre el tipo de tecnología en general</w:t>
+        <w:t>5.1</w:t>
+      </w:r>
+      <w:proofErr w:type="gramStart"/>
+      <w:r>
+        <w:t>.n</w:t>
+      </w:r>
+      <w:proofErr w:type="gramEnd"/>
+      <w:r>
+        <w:t xml:space="preserve"> Curso gratuito n sobre el tipo de tecnología en general</w:t>
       </w:r>
       <w:bookmarkEnd w:id="36"/>
     </w:p>
@@ -4563,7 +4684,15 @@
       </w:pPr>
       <w:bookmarkStart w:id="40" w:name="_Toc444537725"/>
       <w:r>
-        <w:t>5.2.n Curso gratuito n sobre la tecnología especifica A</w:t>
+        <w:t>5.2</w:t>
+      </w:r>
+      <w:proofErr w:type="gramStart"/>
+      <w:r>
+        <w:t>.n</w:t>
+      </w:r>
+      <w:proofErr w:type="gramEnd"/>
+      <w:r>
+        <w:t xml:space="preserve"> Curso gratuito n sobre la tecnología especifica A</w:t>
       </w:r>
       <w:bookmarkEnd w:id="40"/>
     </w:p>
@@ -4590,8 +4719,13 @@
         <w:t xml:space="preserve">sobre </w:t>
       </w:r>
       <w:bookmarkEnd w:id="41"/>
-      <w:r>
-        <w:t>Entity Framework</w:t>
+      <w:proofErr w:type="spellStart"/>
+      <w:r>
+        <w:t>Entity</w:t>
+      </w:r>
+      <w:proofErr w:type="spellEnd"/>
+      <w:r>
+        <w:t xml:space="preserve"> Framework</w:t>
       </w:r>
     </w:p>
     <w:p>
@@ -4775,8 +4909,13 @@
         <w:t xml:space="preserve">7.2 Recursos para implementar </w:t>
       </w:r>
       <w:bookmarkEnd w:id="50"/>
-      <w:r>
-        <w:t>Entity Framework</w:t>
+      <w:proofErr w:type="spellStart"/>
+      <w:r>
+        <w:t>Entity</w:t>
+      </w:r>
+      <w:proofErr w:type="spellEnd"/>
+      <w:r>
+        <w:t xml:space="preserve"> Framework</w:t>
       </w:r>
     </w:p>
     <w:p>
@@ -4935,7 +5074,7 @@
           <w:rPr>
             <w:noProof/>
           </w:rPr>
-          <w:t>5</w:t>
+          <w:t>4</w:t>
         </w:r>
         <w:r>
           <w:fldChar w:fldCharType="end"/>
@@ -6586,7 +6725,7 @@
   <a:extraClrSchemeLst/>
   <a:extLst>
     <a:ext uri="{05A4C25C-085E-4340-85A3-A5531E510DB2}">
-      <thm15:themeFamily xmlns:thm15="http://schemas.microsoft.com/office/thememl/2012/main" xmlns="" name="Office Theme" id="{62F939B6-93AF-4DB8-9C6B-D6C7DFDC589F}" vid="{4A3C46E8-61CC-4603-A589-7422A47A8E4A}"/>
+      <thm15:themeFamily xmlns="" xmlns:thm15="http://schemas.microsoft.com/office/thememl/2012/main" name="Office Theme" id="{62F939B6-93AF-4DB8-9C6B-D6C7DFDC589F}" vid="{4A3C46E8-61CC-4603-A589-7422A47A8E4A}"/>
     </a:ext>
   </a:extLst>
 </a:theme>
@@ -6597,7 +6736,7 @@
 </file>
 
 <file path=customXml/itemProps1.xml><?xml version="1.0" encoding="utf-8"?>
-<ds:datastoreItem xmlns:ds="http://schemas.openxmlformats.org/officeDocument/2006/customXml" ds:itemID="{5115B827-4421-4D86-A312-522619741ADE}">
+<ds:datastoreItem xmlns:ds="http://schemas.openxmlformats.org/officeDocument/2006/customXml" ds:itemID="{0C649A0C-38BC-49D8-AA3E-79501B2360F5}">
   <ds:schemaRefs>
     <ds:schemaRef ds:uri="http://schemas.openxmlformats.org/officeDocument/2006/bibliography"/>
   </ds:schemaRefs>

</xml_diff>

<commit_message>
Añadido ayudas para estudiar Hibernate
</commit_message>
<xml_diff>
--- a/TG1_JavierOblare.docx
+++ b/TG1_JavierOblare.docx
@@ -4150,26 +4150,24 @@
       <w:r>
         <w:tab/>
       </w:r>
-      <w:bookmarkStart w:id="13" w:name="_GoBack"/>
+    </w:p>
+    <w:p>
+      <w:pPr>
+        <w:pStyle w:val="Ttulo3"/>
+      </w:pPr>
+      <w:bookmarkStart w:id="13" w:name="_Toc444537699"/>
+      <w:r>
+        <w:t>3.2</w:t>
+      </w:r>
+      <w:proofErr w:type="gramStart"/>
+      <w:r>
+        <w:t>.n</w:t>
+      </w:r>
+      <w:proofErr w:type="gramEnd"/>
+      <w:r>
+        <w:t xml:space="preserve"> Fuente de información n sobre la tecnología específica A</w:t>
+      </w:r>
       <w:bookmarkEnd w:id="13"/>
-    </w:p>
-    <w:p>
-      <w:pPr>
-        <w:pStyle w:val="Ttulo3"/>
-      </w:pPr>
-      <w:bookmarkStart w:id="14" w:name="_Toc444537699"/>
-      <w:r>
-        <w:t>3.2</w:t>
-      </w:r>
-      <w:proofErr w:type="gramStart"/>
-      <w:r>
-        <w:t>.n</w:t>
-      </w:r>
-      <w:proofErr w:type="gramEnd"/>
-      <w:r>
-        <w:t xml:space="preserve"> Fuente de información n sobre la tecnología específica A</w:t>
-      </w:r>
-      <w:bookmarkEnd w:id="14"/>
     </w:p>
     <w:p/>
     <w:p/>
@@ -4177,7 +4175,7 @@
       <w:pPr>
         <w:pStyle w:val="Ttulo2"/>
       </w:pPr>
-      <w:bookmarkStart w:id="15" w:name="_Toc444537700"/>
+      <w:bookmarkStart w:id="14" w:name="_Toc444537700"/>
       <w:r>
         <w:t xml:space="preserve">3.3 </w:t>
       </w:r>
@@ -4187,15 +4185,25 @@
       <w:r>
         <w:t xml:space="preserve"> específica B</w:t>
       </w:r>
+      <w:bookmarkEnd w:id="14"/>
+    </w:p>
+    <w:p>
+      <w:pPr>
+        <w:pStyle w:val="Ttulo3"/>
+      </w:pPr>
+      <w:bookmarkStart w:id="15" w:name="_Toc444537701"/>
+      <w:r>
+        <w:t>3.3.1 Fuente de información 1 sobre la tecnología específica B</w:t>
+      </w:r>
       <w:bookmarkEnd w:id="15"/>
     </w:p>
     <w:p>
       <w:pPr>
         <w:pStyle w:val="Ttulo3"/>
       </w:pPr>
-      <w:bookmarkStart w:id="16" w:name="_Toc444537701"/>
-      <w:r>
-        <w:t>3.3.1 Fuente de información 1 sobre la tecnología específica B</w:t>
+      <w:bookmarkStart w:id="16" w:name="_Toc444537702"/>
+      <w:r>
+        <w:t>3.3.2 Fuente de información 2 sobre la tecnología específica B</w:t>
       </w:r>
       <w:bookmarkEnd w:id="16"/>
     </w:p>
@@ -4203,19 +4211,86 @@
       <w:pPr>
         <w:pStyle w:val="Ttulo3"/>
       </w:pPr>
-      <w:bookmarkStart w:id="17" w:name="_Toc444537702"/>
-      <w:r>
-        <w:t>3.3.2 Fuente de información 2 sobre la tecnología específica B</w:t>
+      <w:bookmarkStart w:id="17" w:name="_Toc444537703"/>
+      <w:r>
+        <w:t>3.3</w:t>
+      </w:r>
+      <w:proofErr w:type="gramStart"/>
+      <w:r>
+        <w:t>.n</w:t>
+      </w:r>
+      <w:proofErr w:type="gramEnd"/>
+      <w:r>
+        <w:t xml:space="preserve"> Fuente de información n sobre la tecnología específica B</w:t>
       </w:r>
       <w:bookmarkEnd w:id="17"/>
     </w:p>
+    <w:p/>
+    <w:p>
+      <w:pPr>
+        <w:pStyle w:val="Ttulo1"/>
+      </w:pPr>
+      <w:bookmarkStart w:id="18" w:name="_Toc444537704"/>
+      <w:r>
+        <w:t xml:space="preserve">4. </w:t>
+      </w:r>
+      <w:r>
+        <w:t>Fuentes de información</w:t>
+      </w:r>
+      <w:r>
+        <w:t xml:space="preserve"> (cursos no gratuitos)</w:t>
+      </w:r>
+      <w:bookmarkEnd w:id="18"/>
+    </w:p>
+    <w:p>
+      <w:pPr>
+        <w:pStyle w:val="Ttulo2"/>
+      </w:pPr>
+      <w:bookmarkStart w:id="19" w:name="_Toc444537705"/>
+      <w:r>
+        <w:t>4</w:t>
+      </w:r>
+      <w:r>
+        <w:t xml:space="preserve">.1 </w:t>
+      </w:r>
+      <w:r>
+        <w:t xml:space="preserve">Cursos no gratuitos </w:t>
+      </w:r>
+      <w:r>
+        <w:t>sobre el tipo de tecnología</w:t>
+      </w:r>
+      <w:r>
+        <w:t xml:space="preserve"> en general</w:t>
+      </w:r>
+      <w:bookmarkEnd w:id="19"/>
+    </w:p>
     <w:p>
       <w:pPr>
         <w:pStyle w:val="Ttulo3"/>
       </w:pPr>
-      <w:bookmarkStart w:id="18" w:name="_Toc444537703"/>
-      <w:r>
-        <w:t>3.3</w:t>
+      <w:bookmarkStart w:id="20" w:name="_Toc444537706"/>
+      <w:r>
+        <w:t>4.1.1 Curso no gratuito 1 sobre el tipo de tecnología en general</w:t>
+      </w:r>
+      <w:bookmarkEnd w:id="20"/>
+    </w:p>
+    <w:p>
+      <w:pPr>
+        <w:pStyle w:val="Ttulo3"/>
+      </w:pPr>
+      <w:bookmarkStart w:id="21" w:name="_Toc444537707"/>
+      <w:r>
+        <w:t>4.1.2 Curso no gratuito 2 sobre el tipo de tecnología en general</w:t>
+      </w:r>
+      <w:bookmarkEnd w:id="21"/>
+    </w:p>
+    <w:p>
+      <w:pPr>
+        <w:pStyle w:val="Ttulo3"/>
+      </w:pPr>
+      <w:bookmarkStart w:id="22" w:name="_Toc444537708"/>
+      <w:r>
+        <w:t>4.1</w:t>
       </w:r>
       <w:proofErr w:type="gramStart"/>
       <w:r>
@@ -4223,121 +4298,44 @@
       </w:r>
       <w:proofErr w:type="gramEnd"/>
       <w:r>
-        <w:t xml:space="preserve"> Fuente de información n sobre la tecnología específica B</w:t>
-      </w:r>
-      <w:bookmarkEnd w:id="18"/>
+        <w:t xml:space="preserve"> Curso no gratuito n sobre el tipo de tecnología en general</w:t>
+      </w:r>
+      <w:bookmarkEnd w:id="22"/>
     </w:p>
     <w:p/>
     <w:p>
       <w:pPr>
-        <w:pStyle w:val="Ttulo1"/>
-      </w:pPr>
-      <w:bookmarkStart w:id="19" w:name="_Toc444537704"/>
-      <w:r>
-        <w:t xml:space="preserve">4. </w:t>
-      </w:r>
-      <w:r>
-        <w:t>Fuentes de información</w:t>
-      </w:r>
-      <w:r>
-        <w:t xml:space="preserve"> (cursos no gratuitos)</w:t>
-      </w:r>
-      <w:bookmarkEnd w:id="19"/>
-    </w:p>
-    <w:p>
-      <w:pPr>
         <w:pStyle w:val="Ttulo2"/>
       </w:pPr>
-      <w:bookmarkStart w:id="20" w:name="_Toc444537705"/>
-      <w:r>
-        <w:t>4</w:t>
-      </w:r>
-      <w:r>
-        <w:t xml:space="preserve">.1 </w:t>
-      </w:r>
-      <w:r>
-        <w:t xml:space="preserve">Cursos no gratuitos </w:t>
-      </w:r>
-      <w:r>
-        <w:t>sobre el tipo de tecnología</w:t>
-      </w:r>
-      <w:r>
-        <w:t xml:space="preserve"> en general</w:t>
-      </w:r>
-      <w:bookmarkEnd w:id="20"/>
+      <w:bookmarkStart w:id="23" w:name="_Toc444537709"/>
+      <w:r>
+        <w:t>4.2 Cursos</w:t>
+      </w:r>
+      <w:r>
+        <w:t xml:space="preserve"> </w:t>
+      </w:r>
+      <w:r>
+        <w:t xml:space="preserve">no gratuitos </w:t>
+      </w:r>
+      <w:r>
+        <w:t xml:space="preserve">sobre </w:t>
+      </w:r>
+      <w:bookmarkEnd w:id="23"/>
+      <w:proofErr w:type="spellStart"/>
+      <w:r>
+        <w:t>Hibernate</w:t>
+      </w:r>
+      <w:proofErr w:type="spellEnd"/>
     </w:p>
     <w:p>
       <w:pPr>
         <w:pStyle w:val="Ttulo3"/>
       </w:pPr>
-      <w:bookmarkStart w:id="21" w:name="_Toc444537706"/>
-      <w:r>
-        <w:t>4.1.1 Curso no gratuito 1 sobre el tipo de tecnología en general</w:t>
-      </w:r>
-      <w:bookmarkEnd w:id="21"/>
-    </w:p>
-    <w:p>
-      <w:pPr>
-        <w:pStyle w:val="Ttulo3"/>
-      </w:pPr>
-      <w:bookmarkStart w:id="22" w:name="_Toc444537707"/>
-      <w:r>
-        <w:t>4.1.2 Curso no gratuito 2 sobre el tipo de tecnología en general</w:t>
-      </w:r>
-      <w:bookmarkEnd w:id="22"/>
-    </w:p>
-    <w:p>
-      <w:pPr>
-        <w:pStyle w:val="Ttulo3"/>
-      </w:pPr>
-      <w:bookmarkStart w:id="23" w:name="_Toc444537708"/>
-      <w:r>
-        <w:t>4.1</w:t>
-      </w:r>
-      <w:proofErr w:type="gramStart"/>
-      <w:r>
-        <w:t>.n</w:t>
-      </w:r>
-      <w:proofErr w:type="gramEnd"/>
-      <w:r>
-        <w:t xml:space="preserve"> Curso no gratuito n sobre el tipo de tecnología en general</w:t>
-      </w:r>
-      <w:bookmarkEnd w:id="23"/>
-    </w:p>
-    <w:p/>
-    <w:p>
-      <w:pPr>
-        <w:pStyle w:val="Ttulo2"/>
-      </w:pPr>
-      <w:bookmarkStart w:id="24" w:name="_Toc444537709"/>
-      <w:r>
-        <w:t>4.2 Cursos</w:t>
-      </w:r>
-      <w:r>
-        <w:t xml:space="preserve"> </w:t>
-      </w:r>
-      <w:r>
-        <w:t xml:space="preserve">no gratuitos </w:t>
-      </w:r>
-      <w:r>
-        <w:t xml:space="preserve">sobre </w:t>
+      <w:bookmarkStart w:id="24" w:name="_Toc444537710"/>
+      <w:r>
+        <w:t xml:space="preserve">4.2.1 </w:t>
       </w:r>
       <w:bookmarkEnd w:id="24"/>
-      <w:proofErr w:type="spellStart"/>
-      <w:r>
-        <w:t>Hibernate</w:t>
-      </w:r>
-      <w:proofErr w:type="spellEnd"/>
-    </w:p>
-    <w:p>
-      <w:pPr>
-        <w:pStyle w:val="Ttulo3"/>
-      </w:pPr>
-      <w:bookmarkStart w:id="25" w:name="_Toc444537710"/>
-      <w:r>
-        <w:t xml:space="preserve">4.2.1 </w:t>
-      </w:r>
-      <w:bookmarkEnd w:id="25"/>
       <w:r>
         <w:fldChar w:fldCharType="begin"/>
       </w:r>
@@ -4367,11 +4365,11 @@
       <w:pPr>
         <w:pStyle w:val="Ttulo3"/>
       </w:pPr>
-      <w:bookmarkStart w:id="26" w:name="_Toc444537711"/>
+      <w:bookmarkStart w:id="25" w:name="_Toc444537711"/>
       <w:r>
         <w:t xml:space="preserve">4.2.2 </w:t>
       </w:r>
-      <w:bookmarkEnd w:id="26"/>
+      <w:bookmarkEnd w:id="25"/>
       <w:r>
         <w:fldChar w:fldCharType="begin"/>
       </w:r>
@@ -4401,11 +4399,11 @@
       <w:pPr>
         <w:pStyle w:val="Ttulo3"/>
       </w:pPr>
-      <w:bookmarkStart w:id="27" w:name="_Toc444537712"/>
+      <w:bookmarkStart w:id="26" w:name="_Toc444537712"/>
       <w:r>
         <w:t>4.2.</w:t>
       </w:r>
-      <w:bookmarkEnd w:id="27"/>
+      <w:bookmarkEnd w:id="26"/>
       <w:r>
         <w:t xml:space="preserve">3 </w:t>
       </w:r>
@@ -4437,7 +4435,7 @@
       <w:pPr>
         <w:pStyle w:val="Ttulo2"/>
       </w:pPr>
-      <w:bookmarkStart w:id="28" w:name="_Toc444537713"/>
+      <w:bookmarkStart w:id="27" w:name="_Toc444537713"/>
       <w:r>
         <w:t>4.3 Cursos</w:t>
       </w:r>
@@ -4450,25 +4448,25 @@
       <w:r>
         <w:t xml:space="preserve">sobre </w:t>
       </w:r>
+      <w:bookmarkEnd w:id="27"/>
+      <w:proofErr w:type="spellStart"/>
+      <w:r>
+        <w:t>Entity</w:t>
+      </w:r>
+      <w:proofErr w:type="spellEnd"/>
+      <w:r>
+        <w:t xml:space="preserve"> Framework</w:t>
+      </w:r>
+    </w:p>
+    <w:p>
+      <w:pPr>
+        <w:pStyle w:val="Ttulo3"/>
+      </w:pPr>
+      <w:bookmarkStart w:id="28" w:name="_Toc444537714"/>
+      <w:r>
+        <w:t xml:space="preserve">4.3.1 </w:t>
+      </w:r>
       <w:bookmarkEnd w:id="28"/>
-      <w:proofErr w:type="spellStart"/>
-      <w:r>
-        <w:t>Entity</w:t>
-      </w:r>
-      <w:proofErr w:type="spellEnd"/>
-      <w:r>
-        <w:t xml:space="preserve"> Framework</w:t>
-      </w:r>
-    </w:p>
-    <w:p>
-      <w:pPr>
-        <w:pStyle w:val="Ttulo3"/>
-      </w:pPr>
-      <w:bookmarkStart w:id="29" w:name="_Toc444537714"/>
-      <w:r>
-        <w:t xml:space="preserve">4.3.1 </w:t>
-      </w:r>
-      <w:bookmarkEnd w:id="29"/>
       <w:r>
         <w:fldChar w:fldCharType="begin"/>
       </w:r>
@@ -4501,11 +4499,11 @@
       <w:pPr>
         <w:pStyle w:val="Ttulo3"/>
       </w:pPr>
-      <w:bookmarkStart w:id="30" w:name="_Toc444537715"/>
+      <w:bookmarkStart w:id="29" w:name="_Toc444537715"/>
       <w:r>
         <w:t>4.3.2</w:t>
       </w:r>
-      <w:bookmarkEnd w:id="30"/>
+      <w:bookmarkEnd w:id="29"/>
       <w:r>
         <w:fldChar w:fldCharType="begin"/>
       </w:r>
@@ -4538,11 +4536,11 @@
       <w:pPr>
         <w:pStyle w:val="Ttulo3"/>
       </w:pPr>
-      <w:bookmarkStart w:id="31" w:name="_Toc444537716"/>
+      <w:bookmarkStart w:id="30" w:name="_Toc444537716"/>
       <w:r>
         <w:t>4.3.</w:t>
       </w:r>
-      <w:bookmarkEnd w:id="31"/>
+      <w:bookmarkEnd w:id="30"/>
       <w:r>
         <w:t xml:space="preserve">3 </w:t>
       </w:r>
@@ -4563,7 +4561,7 @@
       <w:pPr>
         <w:pStyle w:val="Ttulo1"/>
       </w:pPr>
-      <w:bookmarkStart w:id="32" w:name="_Toc444537717"/>
+      <w:bookmarkStart w:id="31" w:name="_Toc444537717"/>
       <w:r>
         <w:t xml:space="preserve">5. </w:t>
       </w:r>
@@ -4573,57 +4571,118 @@
       <w:r>
         <w:t xml:space="preserve"> (cursos gratuitos)</w:t>
       </w:r>
+      <w:bookmarkEnd w:id="31"/>
+    </w:p>
+    <w:p>
+      <w:pPr>
+        <w:pStyle w:val="Ttulo2"/>
+      </w:pPr>
+      <w:bookmarkStart w:id="32" w:name="_Toc444537718"/>
+      <w:r>
+        <w:t>5</w:t>
+      </w:r>
+      <w:r>
+        <w:t xml:space="preserve">.1 </w:t>
+      </w:r>
+      <w:r>
+        <w:t xml:space="preserve">Cursos gratuitos </w:t>
+      </w:r>
+      <w:r>
+        <w:t>sobre el tipo de tecnología</w:t>
+      </w:r>
+      <w:r>
+        <w:t xml:space="preserve"> en general</w:t>
+      </w:r>
       <w:bookmarkEnd w:id="32"/>
     </w:p>
     <w:p>
       <w:pPr>
+        <w:pStyle w:val="Ttulo3"/>
+      </w:pPr>
+      <w:bookmarkStart w:id="33" w:name="_Toc444537719"/>
+      <w:r>
+        <w:t>5.1.1 Curso gratuito 1 sobre el tipo de tecnología en general</w:t>
+      </w:r>
+      <w:bookmarkEnd w:id="33"/>
+    </w:p>
+    <w:p>
+      <w:pPr>
+        <w:pStyle w:val="Ttulo3"/>
+      </w:pPr>
+      <w:bookmarkStart w:id="34" w:name="_Toc444537720"/>
+      <w:r>
+        <w:t>5.1.2 Curso gratuito 2 sobre el tipo de tecnología en general</w:t>
+      </w:r>
+      <w:bookmarkEnd w:id="34"/>
+    </w:p>
+    <w:p>
+      <w:pPr>
+        <w:pStyle w:val="Ttulo3"/>
+      </w:pPr>
+      <w:bookmarkStart w:id="35" w:name="_Toc444537721"/>
+      <w:r>
+        <w:t>5.1</w:t>
+      </w:r>
+      <w:proofErr w:type="gramStart"/>
+      <w:r>
+        <w:t>.n</w:t>
+      </w:r>
+      <w:proofErr w:type="gramEnd"/>
+      <w:r>
+        <w:t xml:space="preserve"> Curso gratuito n sobre el tipo de tecnología en general</w:t>
+      </w:r>
+      <w:bookmarkEnd w:id="35"/>
+    </w:p>
+    <w:p/>
+    <w:p>
+      <w:pPr>
         <w:pStyle w:val="Ttulo2"/>
       </w:pPr>
-      <w:bookmarkStart w:id="33" w:name="_Toc444537718"/>
-      <w:r>
-        <w:t>5</w:t>
-      </w:r>
-      <w:r>
-        <w:t xml:space="preserve">.1 </w:t>
-      </w:r>
-      <w:r>
-        <w:t xml:space="preserve">Cursos gratuitos </w:t>
-      </w:r>
-      <w:r>
-        <w:t>sobre el tipo de tecnología</w:t>
-      </w:r>
-      <w:r>
-        <w:t xml:space="preserve"> en general</w:t>
-      </w:r>
-      <w:bookmarkEnd w:id="33"/>
+      <w:bookmarkStart w:id="36" w:name="_Toc444537722"/>
+      <w:r>
+        <w:t>5.2 Cursos</w:t>
+      </w:r>
+      <w:r>
+        <w:t xml:space="preserve"> </w:t>
+      </w:r>
+      <w:r>
+        <w:t xml:space="preserve">gratuitos </w:t>
+      </w:r>
+      <w:r>
+        <w:t>sobre la tecnología</w:t>
+      </w:r>
+      <w:r>
+        <w:t xml:space="preserve"> específica A</w:t>
+      </w:r>
+      <w:bookmarkEnd w:id="36"/>
     </w:p>
     <w:p>
       <w:pPr>
         <w:pStyle w:val="Ttulo3"/>
       </w:pPr>
-      <w:bookmarkStart w:id="34" w:name="_Toc444537719"/>
-      <w:r>
-        <w:t>5.1.1 Curso gratuito 1 sobre el tipo de tecnología en general</w:t>
-      </w:r>
-      <w:bookmarkEnd w:id="34"/>
+      <w:bookmarkStart w:id="37" w:name="_Toc444537723"/>
+      <w:r>
+        <w:t>5.2.1 Curso gratuito 1 sobre la tecnología específica A</w:t>
+      </w:r>
+      <w:bookmarkEnd w:id="37"/>
     </w:p>
     <w:p>
       <w:pPr>
         <w:pStyle w:val="Ttulo3"/>
       </w:pPr>
-      <w:bookmarkStart w:id="35" w:name="_Toc444537720"/>
-      <w:r>
-        <w:t>5.1.2 Curso gratuito 2 sobre el tipo de tecnología en general</w:t>
-      </w:r>
-      <w:bookmarkEnd w:id="35"/>
+      <w:bookmarkStart w:id="38" w:name="_Toc444537724"/>
+      <w:r>
+        <w:t>5.2.2 Curso gratuito 2 sobre la tecnología específica A</w:t>
+      </w:r>
+      <w:bookmarkEnd w:id="38"/>
     </w:p>
     <w:p>
       <w:pPr>
         <w:pStyle w:val="Ttulo3"/>
       </w:pPr>
-      <w:bookmarkStart w:id="36" w:name="_Toc444537721"/>
-      <w:r>
-        <w:t>5.1</w:t>
+      <w:bookmarkStart w:id="39" w:name="_Toc444537725"/>
+      <w:r>
+        <w:t>5.2</w:t>
       </w:r>
       <w:proofErr w:type="gramStart"/>
       <w:r>
@@ -4631,18 +4690,22 @@
       </w:r>
       <w:proofErr w:type="gramEnd"/>
       <w:r>
-        <w:t xml:space="preserve"> Curso gratuito n sobre el tipo de tecnología en general</w:t>
-      </w:r>
-      <w:bookmarkEnd w:id="36"/>
-    </w:p>
-    <w:p/>
+        <w:t xml:space="preserve"> Curso gratuito n sobre la tecnología especifica A</w:t>
+      </w:r>
+      <w:bookmarkEnd w:id="39"/>
+    </w:p>
+    <w:p>
+      <w:pPr>
+        <w:pStyle w:val="Ttulo3"/>
+      </w:pPr>
+    </w:p>
     <w:p>
       <w:pPr>
         <w:pStyle w:val="Ttulo2"/>
       </w:pPr>
-      <w:bookmarkStart w:id="37" w:name="_Toc444537722"/>
-      <w:r>
-        <w:t>5.2 Cursos</w:t>
+      <w:bookmarkStart w:id="40" w:name="_Toc444537726"/>
+      <w:r>
+        <w:t>5.3 Cursos</w:t>
       </w:r>
       <w:r>
         <w:t xml:space="preserve"> </w:t>
@@ -4651,92 +4714,27 @@
         <w:t xml:space="preserve">gratuitos </w:t>
       </w:r>
       <w:r>
-        <w:t>sobre la tecnología</w:t>
-      </w:r>
-      <w:r>
-        <w:t xml:space="preserve"> específica A</w:t>
-      </w:r>
-      <w:bookmarkEnd w:id="37"/>
+        <w:t xml:space="preserve">sobre </w:t>
+      </w:r>
+      <w:bookmarkEnd w:id="40"/>
+      <w:proofErr w:type="spellStart"/>
+      <w:r>
+        <w:t>Entity</w:t>
+      </w:r>
+      <w:proofErr w:type="spellEnd"/>
+      <w:r>
+        <w:t xml:space="preserve"> Framework</w:t>
+      </w:r>
     </w:p>
     <w:p>
       <w:pPr>
         <w:pStyle w:val="Ttulo3"/>
       </w:pPr>
-      <w:bookmarkStart w:id="38" w:name="_Toc444537723"/>
-      <w:r>
-        <w:t>5.2.1 Curso gratuito 1 sobre la tecnología específica A</w:t>
-      </w:r>
-      <w:bookmarkEnd w:id="38"/>
-    </w:p>
-    <w:p>
-      <w:pPr>
-        <w:pStyle w:val="Ttulo3"/>
-      </w:pPr>
-      <w:bookmarkStart w:id="39" w:name="_Toc444537724"/>
-      <w:r>
-        <w:t>5.2.2 Curso gratuito 2 sobre la tecnología específica A</w:t>
-      </w:r>
-      <w:bookmarkEnd w:id="39"/>
-    </w:p>
-    <w:p>
-      <w:pPr>
-        <w:pStyle w:val="Ttulo3"/>
-      </w:pPr>
-      <w:bookmarkStart w:id="40" w:name="_Toc444537725"/>
-      <w:r>
-        <w:t>5.2</w:t>
-      </w:r>
-      <w:proofErr w:type="gramStart"/>
-      <w:r>
-        <w:t>.n</w:t>
-      </w:r>
-      <w:proofErr w:type="gramEnd"/>
-      <w:r>
-        <w:t xml:space="preserve"> Curso gratuito n sobre la tecnología especifica A</w:t>
-      </w:r>
-      <w:bookmarkEnd w:id="40"/>
-    </w:p>
-    <w:p>
-      <w:pPr>
-        <w:pStyle w:val="Ttulo3"/>
-      </w:pPr>
-    </w:p>
-    <w:p>
-      <w:pPr>
-        <w:pStyle w:val="Ttulo2"/>
-      </w:pPr>
-      <w:bookmarkStart w:id="41" w:name="_Toc444537726"/>
-      <w:r>
-        <w:t>5.3 Cursos</w:t>
-      </w:r>
-      <w:r>
-        <w:t xml:space="preserve"> </w:t>
-      </w:r>
-      <w:r>
-        <w:t xml:space="preserve">gratuitos </w:t>
-      </w:r>
-      <w:r>
-        <w:t xml:space="preserve">sobre </w:t>
+      <w:bookmarkStart w:id="41" w:name="_Toc444537727"/>
+      <w:r>
+        <w:t xml:space="preserve">5.3.1 </w:t>
       </w:r>
       <w:bookmarkEnd w:id="41"/>
-      <w:proofErr w:type="spellStart"/>
-      <w:r>
-        <w:t>Entity</w:t>
-      </w:r>
-      <w:proofErr w:type="spellEnd"/>
-      <w:r>
-        <w:t xml:space="preserve"> Framework</w:t>
-      </w:r>
-    </w:p>
-    <w:p>
-      <w:pPr>
-        <w:pStyle w:val="Ttulo3"/>
-      </w:pPr>
-      <w:bookmarkStart w:id="42" w:name="_Toc444537727"/>
-      <w:r>
-        <w:t xml:space="preserve">5.3.1 </w:t>
-      </w:r>
-      <w:bookmarkEnd w:id="42"/>
       <w:r>
         <w:fldChar w:fldCharType="begin"/>
       </w:r>
@@ -4769,11 +4767,11 @@
       <w:pPr>
         <w:pStyle w:val="Ttulo3"/>
       </w:pPr>
-      <w:bookmarkStart w:id="43" w:name="_Toc444537728"/>
+      <w:bookmarkStart w:id="42" w:name="_Toc444537728"/>
       <w:r>
         <w:t xml:space="preserve">5.3.2 </w:t>
       </w:r>
-      <w:bookmarkEnd w:id="43"/>
+      <w:bookmarkEnd w:id="42"/>
       <w:r>
         <w:fldChar w:fldCharType="begin"/>
       </w:r>
@@ -4806,14 +4804,14 @@
       <w:pPr>
         <w:pStyle w:val="Ttulo3"/>
       </w:pPr>
-      <w:bookmarkStart w:id="44" w:name="_Toc444537729"/>
+      <w:bookmarkStart w:id="43" w:name="_Toc444537729"/>
       <w:r>
         <w:t>5.3.3</w:t>
       </w:r>
       <w:r>
         <w:t xml:space="preserve"> </w:t>
       </w:r>
-      <w:bookmarkEnd w:id="44"/>
+      <w:bookmarkEnd w:id="43"/>
       <w:r>
         <w:fldChar w:fldCharType="begin"/>
       </w:r>
@@ -4847,10 +4845,51 @@
       <w:pPr>
         <w:pStyle w:val="Ttulo1"/>
       </w:pPr>
-      <w:bookmarkStart w:id="45" w:name="_Toc444537730"/>
+      <w:bookmarkStart w:id="44" w:name="_Toc444537730"/>
       <w:r>
         <w:t>6. Ayudas para estudiar las tecnologías</w:t>
       </w:r>
+      <w:bookmarkEnd w:id="44"/>
+    </w:p>
+    <w:p>
+      <w:r>
+        <w:t xml:space="preserve">Ayuda para estudiar </w:t>
+      </w:r>
+      <w:proofErr w:type="spellStart"/>
+      <w:r>
+        <w:t>Hibernate</w:t>
+      </w:r>
+      <w:proofErr w:type="spellEnd"/>
+      <w:r>
+        <w:t>:</w:t>
+      </w:r>
+    </w:p>
+    <w:p>
+      <w:hyperlink r:id="rId13" w:history="1">
+        <w:r>
+          <w:rPr>
+            <w:rStyle w:val="Hipervnculo"/>
+          </w:rPr>
+          <w:t>https://www.visual-paradigm.com/tutorials/hibernateinnetbeans.jsp</w:t>
+        </w:r>
+      </w:hyperlink>
+      <w:r>
+        <w:tab/>
+      </w:r>
+    </w:p>
+    <w:p>
+      <w:hyperlink r:id="rId14" w:history="1">
+        <w:r>
+          <w:rPr>
+            <w:rStyle w:val="Hipervnculo"/>
+          </w:rPr>
+          <w:t>http://www.tutorialspoint.com/hibernate/hibernate_tutorial.pdf</w:t>
+        </w:r>
+      </w:hyperlink>
+      <w:r>
+        <w:tab/>
+      </w:r>
+      <w:bookmarkStart w:id="45" w:name="_GoBack"/>
       <w:bookmarkEnd w:id="45"/>
     </w:p>
     <w:p/>
@@ -4861,7 +4900,6 @@
       </w:pPr>
       <w:bookmarkStart w:id="46" w:name="_Toc444537731"/>
       <w:r>
-        <w:lastRenderedPageBreak/>
         <w:t>7. Recursos para implementar las tecnologías</w:t>
       </w:r>
       <w:bookmarkEnd w:id="46"/>
@@ -5009,7 +5047,7 @@
     <w:p/>
     <w:p/>
     <w:sectPr>
-      <w:footerReference w:type="default" r:id="rId13"/>
+      <w:footerReference w:type="default" r:id="rId15"/>
       <w:pgSz w:w="11906" w:h="16838"/>
       <w:pgMar w:top="1417" w:right="1701" w:bottom="1417" w:left="1701" w:header="708" w:footer="708" w:gutter="0"/>
       <w:cols w:space="708"/>
@@ -5074,7 +5112,7 @@
           <w:rPr>
             <w:noProof/>
           </w:rPr>
-          <w:t>4</w:t>
+          <w:t>6</w:t>
         </w:r>
         <w:r>
           <w:fldChar w:fldCharType="end"/>
@@ -6725,7 +6763,7 @@
   <a:extraClrSchemeLst/>
   <a:extLst>
     <a:ext uri="{05A4C25C-085E-4340-85A3-A5531E510DB2}">
-      <thm15:themeFamily xmlns="" xmlns:thm15="http://schemas.microsoft.com/office/thememl/2012/main" name="Office Theme" id="{62F939B6-93AF-4DB8-9C6B-D6C7DFDC589F}" vid="{4A3C46E8-61CC-4603-A589-7422A47A8E4A}"/>
+      <thm15:themeFamily xmlns:thm15="http://schemas.microsoft.com/office/thememl/2012/main" xmlns="" name="Office Theme" id="{62F939B6-93AF-4DB8-9C6B-D6C7DFDC589F}" vid="{4A3C46E8-61CC-4603-A589-7422A47A8E4A}"/>
     </a:ext>
   </a:extLst>
 </a:theme>
@@ -6736,7 +6774,7 @@
 </file>
 
 <file path=customXml/itemProps1.xml><?xml version="1.0" encoding="utf-8"?>
-<ds:datastoreItem xmlns:ds="http://schemas.openxmlformats.org/officeDocument/2006/customXml" ds:itemID="{0C649A0C-38BC-49D8-AA3E-79501B2360F5}">
+<ds:datastoreItem xmlns:ds="http://schemas.openxmlformats.org/officeDocument/2006/customXml" ds:itemID="{87021284-229B-4FCA-BB9C-D144351AF80F}">
   <ds:schemaRefs>
     <ds:schemaRef ds:uri="http://schemas.openxmlformats.org/officeDocument/2006/bibliography"/>
   </ds:schemaRefs>

</xml_diff>

<commit_message>
Añadido fuente de información (doc) Hibernate
</commit_message>
<xml_diff>
--- a/TG1_JavierOblare.docx
+++ b/TG1_JavierOblare.docx
@@ -4157,17 +4157,47 @@
       </w:pPr>
       <w:bookmarkStart w:id="13" w:name="_Toc444537699"/>
       <w:r>
-        <w:t>3.2</w:t>
-      </w:r>
-      <w:proofErr w:type="gramStart"/>
-      <w:r>
-        <w:t>.n</w:t>
-      </w:r>
-      <w:proofErr w:type="gramEnd"/>
-      <w:r>
-        <w:t xml:space="preserve"> Fuente de información n sobre la tecnología específica A</w:t>
+        <w:t>3.2.</w:t>
       </w:r>
       <w:bookmarkEnd w:id="13"/>
+      <w:r>
+        <w:t>3</w:t>
+      </w:r>
+      <w:bookmarkStart w:id="14" w:name="_GoBack"/>
+      <w:bookmarkEnd w:id="14"/>
+      <w:r>
+        <w:fldChar w:fldCharType="begin"/>
+      </w:r>
+      <w:r>
+        <w:instrText xml:space="preserve"> HYPERLINK "</w:instrText>
+      </w:r>
+      <w:r>
+        <w:instrText>https://access.redhat.com/documentation/enUS/JBoss_Enterprise_Application_Platform/4.2/htmlsingle/Hibernate_Annotations_Reference_Guide/index.html#idm60374336</w:instrText>
+      </w:r>
+      <w:r>
+        <w:instrText xml:space="preserve">" </w:instrText>
+      </w:r>
+      <w:r>
+        <w:fldChar w:fldCharType="separate"/>
+      </w:r>
+      <w:r>
+        <w:rPr>
+          <w:rStyle w:val="Hipervnculo"/>
+        </w:rPr>
+        <w:t>https://access.redhat.com/documentation/enUS/JBoss_Enterprise_Application_Platform</w:t>
+      </w:r>
+      <w:r>
+        <w:rPr>
+          <w:rStyle w:val="Hipervnculo"/>
+        </w:rPr>
+        <w:t>/4.2/htmlsingle/Hibernate_Annotations_Reference_Guide/index.html#idm60374336</w:t>
+      </w:r>
+      <w:r>
+        <w:fldChar w:fldCharType="end"/>
+      </w:r>
+      <w:r>
+        <w:tab/>
+      </w:r>
     </w:p>
     <w:p/>
     <w:p/>
@@ -4175,7 +4205,7 @@
       <w:pPr>
         <w:pStyle w:val="Ttulo2"/>
       </w:pPr>
-      <w:bookmarkStart w:id="14" w:name="_Toc444537700"/>
+      <w:bookmarkStart w:id="15" w:name="_Toc444537700"/>
       <w:r>
         <w:t xml:space="preserve">3.3 </w:t>
       </w:r>
@@ -4185,33 +4215,33 @@
       <w:r>
         <w:t xml:space="preserve"> específica B</w:t>
       </w:r>
-      <w:bookmarkEnd w:id="14"/>
+      <w:bookmarkEnd w:id="15"/>
     </w:p>
     <w:p>
       <w:pPr>
         <w:pStyle w:val="Ttulo3"/>
       </w:pPr>
-      <w:bookmarkStart w:id="15" w:name="_Toc444537701"/>
+      <w:bookmarkStart w:id="16" w:name="_Toc444537701"/>
       <w:r>
         <w:t>3.3.1 Fuente de información 1 sobre la tecnología específica B</w:t>
       </w:r>
-      <w:bookmarkEnd w:id="15"/>
+      <w:bookmarkEnd w:id="16"/>
     </w:p>
     <w:p>
       <w:pPr>
         <w:pStyle w:val="Ttulo3"/>
       </w:pPr>
-      <w:bookmarkStart w:id="16" w:name="_Toc444537702"/>
+      <w:bookmarkStart w:id="17" w:name="_Toc444537702"/>
       <w:r>
         <w:t>3.3.2 Fuente de información 2 sobre la tecnología específica B</w:t>
       </w:r>
-      <w:bookmarkEnd w:id="16"/>
+      <w:bookmarkEnd w:id="17"/>
     </w:p>
     <w:p>
       <w:pPr>
         <w:pStyle w:val="Ttulo3"/>
       </w:pPr>
-      <w:bookmarkStart w:id="17" w:name="_Toc444537703"/>
+      <w:bookmarkStart w:id="18" w:name="_Toc444537703"/>
       <w:r>
         <w:t>3.3</w:t>
       </w:r>
@@ -4223,14 +4253,14 @@
       <w:r>
         <w:t xml:space="preserve"> Fuente de información n sobre la tecnología específica B</w:t>
       </w:r>
-      <w:bookmarkEnd w:id="17"/>
+      <w:bookmarkEnd w:id="18"/>
     </w:p>
     <w:p/>
     <w:p>
       <w:pPr>
         <w:pStyle w:val="Ttulo1"/>
       </w:pPr>
-      <w:bookmarkStart w:id="18" w:name="_Toc444537704"/>
+      <w:bookmarkStart w:id="19" w:name="_Toc444537704"/>
       <w:r>
         <w:t xml:space="preserve">4. </w:t>
       </w:r>
@@ -4240,13 +4270,13 @@
       <w:r>
         <w:t xml:space="preserve"> (cursos no gratuitos)</w:t>
       </w:r>
-      <w:bookmarkEnd w:id="18"/>
+      <w:bookmarkEnd w:id="19"/>
     </w:p>
     <w:p>
       <w:pPr>
         <w:pStyle w:val="Ttulo2"/>
       </w:pPr>
-      <w:bookmarkStart w:id="19" w:name="_Toc444537705"/>
+      <w:bookmarkStart w:id="20" w:name="_Toc444537705"/>
       <w:r>
         <w:t>4</w:t>
       </w:r>
@@ -4262,33 +4292,33 @@
       <w:r>
         <w:t xml:space="preserve"> en general</w:t>
       </w:r>
-      <w:bookmarkEnd w:id="19"/>
+      <w:bookmarkEnd w:id="20"/>
     </w:p>
     <w:p>
       <w:pPr>
         <w:pStyle w:val="Ttulo3"/>
       </w:pPr>
-      <w:bookmarkStart w:id="20" w:name="_Toc444537706"/>
+      <w:bookmarkStart w:id="21" w:name="_Toc444537706"/>
       <w:r>
         <w:t>4.1.1 Curso no gratuito 1 sobre el tipo de tecnología en general</w:t>
       </w:r>
-      <w:bookmarkEnd w:id="20"/>
+      <w:bookmarkEnd w:id="21"/>
     </w:p>
     <w:p>
       <w:pPr>
         <w:pStyle w:val="Ttulo3"/>
       </w:pPr>
-      <w:bookmarkStart w:id="21" w:name="_Toc444537707"/>
+      <w:bookmarkStart w:id="22" w:name="_Toc444537707"/>
       <w:r>
         <w:t>4.1.2 Curso no gratuito 2 sobre el tipo de tecnología en general</w:t>
       </w:r>
-      <w:bookmarkEnd w:id="21"/>
+      <w:bookmarkEnd w:id="22"/>
     </w:p>
     <w:p>
       <w:pPr>
         <w:pStyle w:val="Ttulo3"/>
       </w:pPr>
-      <w:bookmarkStart w:id="22" w:name="_Toc444537708"/>
+      <w:bookmarkStart w:id="23" w:name="_Toc444537708"/>
       <w:r>
         <w:t>4.1</w:t>
       </w:r>
@@ -4300,15 +4330,16 @@
       <w:r>
         <w:t xml:space="preserve"> Curso no gratuito n sobre el tipo de tecnología en general</w:t>
       </w:r>
-      <w:bookmarkEnd w:id="22"/>
+      <w:bookmarkEnd w:id="23"/>
     </w:p>
     <w:p/>
     <w:p>
       <w:pPr>
         <w:pStyle w:val="Ttulo2"/>
       </w:pPr>
-      <w:bookmarkStart w:id="23" w:name="_Toc444537709"/>
-      <w:r>
+      <w:bookmarkStart w:id="24" w:name="_Toc444537709"/>
+      <w:r>
+        <w:lastRenderedPageBreak/>
         <w:t>4.2 Cursos</w:t>
       </w:r>
       <w:r>
@@ -4320,7 +4351,7 @@
       <w:r>
         <w:t xml:space="preserve">sobre </w:t>
       </w:r>
-      <w:bookmarkEnd w:id="23"/>
+      <w:bookmarkEnd w:id="24"/>
       <w:proofErr w:type="spellStart"/>
       <w:r>
         <w:t>Hibernate</w:t>
@@ -4331,11 +4362,11 @@
       <w:pPr>
         <w:pStyle w:val="Ttulo3"/>
       </w:pPr>
-      <w:bookmarkStart w:id="24" w:name="_Toc444537710"/>
+      <w:bookmarkStart w:id="25" w:name="_Toc444537710"/>
       <w:r>
         <w:t xml:space="preserve">4.2.1 </w:t>
       </w:r>
-      <w:bookmarkEnd w:id="24"/>
+      <w:bookmarkEnd w:id="25"/>
       <w:r>
         <w:fldChar w:fldCharType="begin"/>
       </w:r>
@@ -4365,11 +4396,11 @@
       <w:pPr>
         <w:pStyle w:val="Ttulo3"/>
       </w:pPr>
-      <w:bookmarkStart w:id="25" w:name="_Toc444537711"/>
+      <w:bookmarkStart w:id="26" w:name="_Toc444537711"/>
       <w:r>
         <w:t xml:space="preserve">4.2.2 </w:t>
       </w:r>
-      <w:bookmarkEnd w:id="25"/>
+      <w:bookmarkEnd w:id="26"/>
       <w:r>
         <w:fldChar w:fldCharType="begin"/>
       </w:r>
@@ -4399,11 +4430,11 @@
       <w:pPr>
         <w:pStyle w:val="Ttulo3"/>
       </w:pPr>
-      <w:bookmarkStart w:id="26" w:name="_Toc444537712"/>
+      <w:bookmarkStart w:id="27" w:name="_Toc444537712"/>
       <w:r>
         <w:t>4.2.</w:t>
       </w:r>
-      <w:bookmarkEnd w:id="26"/>
+      <w:bookmarkEnd w:id="27"/>
       <w:r>
         <w:t xml:space="preserve">3 </w:t>
       </w:r>
@@ -4435,7 +4466,7 @@
       <w:pPr>
         <w:pStyle w:val="Ttulo2"/>
       </w:pPr>
-      <w:bookmarkStart w:id="27" w:name="_Toc444537713"/>
+      <w:bookmarkStart w:id="28" w:name="_Toc444537713"/>
       <w:r>
         <w:t>4.3 Cursos</w:t>
       </w:r>
@@ -4448,7 +4479,7 @@
       <w:r>
         <w:t xml:space="preserve">sobre </w:t>
       </w:r>
-      <w:bookmarkEnd w:id="27"/>
+      <w:bookmarkEnd w:id="28"/>
       <w:proofErr w:type="spellStart"/>
       <w:r>
         <w:t>Entity</w:t>
@@ -4462,11 +4493,11 @@
       <w:pPr>
         <w:pStyle w:val="Ttulo3"/>
       </w:pPr>
-      <w:bookmarkStart w:id="28" w:name="_Toc444537714"/>
+      <w:bookmarkStart w:id="29" w:name="_Toc444537714"/>
       <w:r>
         <w:t xml:space="preserve">4.3.1 </w:t>
       </w:r>
-      <w:bookmarkEnd w:id="28"/>
+      <w:bookmarkEnd w:id="29"/>
       <w:r>
         <w:fldChar w:fldCharType="begin"/>
       </w:r>
@@ -4499,11 +4530,11 @@
       <w:pPr>
         <w:pStyle w:val="Ttulo3"/>
       </w:pPr>
-      <w:bookmarkStart w:id="29" w:name="_Toc444537715"/>
+      <w:bookmarkStart w:id="30" w:name="_Toc444537715"/>
       <w:r>
         <w:t>4.3.2</w:t>
       </w:r>
-      <w:bookmarkEnd w:id="29"/>
+      <w:bookmarkEnd w:id="30"/>
       <w:r>
         <w:fldChar w:fldCharType="begin"/>
       </w:r>
@@ -4536,11 +4567,11 @@
       <w:pPr>
         <w:pStyle w:val="Ttulo3"/>
       </w:pPr>
-      <w:bookmarkStart w:id="30" w:name="_Toc444537716"/>
+      <w:bookmarkStart w:id="31" w:name="_Toc444537716"/>
       <w:r>
         <w:t>4.3.</w:t>
       </w:r>
-      <w:bookmarkEnd w:id="30"/>
+      <w:bookmarkEnd w:id="31"/>
       <w:r>
         <w:t xml:space="preserve">3 </w:t>
       </w:r>
@@ -4561,7 +4592,7 @@
       <w:pPr>
         <w:pStyle w:val="Ttulo1"/>
       </w:pPr>
-      <w:bookmarkStart w:id="31" w:name="_Toc444537717"/>
+      <w:bookmarkStart w:id="32" w:name="_Toc444537717"/>
       <w:r>
         <w:t xml:space="preserve">5. </w:t>
       </w:r>
@@ -4571,13 +4602,13 @@
       <w:r>
         <w:t xml:space="preserve"> (cursos gratuitos)</w:t>
       </w:r>
-      <w:bookmarkEnd w:id="31"/>
+      <w:bookmarkEnd w:id="32"/>
     </w:p>
     <w:p>
       <w:pPr>
         <w:pStyle w:val="Ttulo2"/>
       </w:pPr>
-      <w:bookmarkStart w:id="32" w:name="_Toc444537718"/>
+      <w:bookmarkStart w:id="33" w:name="_Toc444537718"/>
       <w:r>
         <w:t>5</w:t>
       </w:r>
@@ -4593,33 +4624,33 @@
       <w:r>
         <w:t xml:space="preserve"> en general</w:t>
       </w:r>
-      <w:bookmarkEnd w:id="32"/>
+      <w:bookmarkEnd w:id="33"/>
     </w:p>
     <w:p>
       <w:pPr>
         <w:pStyle w:val="Ttulo3"/>
       </w:pPr>
-      <w:bookmarkStart w:id="33" w:name="_Toc444537719"/>
+      <w:bookmarkStart w:id="34" w:name="_Toc444537719"/>
       <w:r>
         <w:t>5.1.1 Curso gratuito 1 sobre el tipo de tecnología en general</w:t>
       </w:r>
-      <w:bookmarkEnd w:id="33"/>
+      <w:bookmarkEnd w:id="34"/>
     </w:p>
     <w:p>
       <w:pPr>
         <w:pStyle w:val="Ttulo3"/>
       </w:pPr>
-      <w:bookmarkStart w:id="34" w:name="_Toc444537720"/>
+      <w:bookmarkStart w:id="35" w:name="_Toc444537720"/>
       <w:r>
         <w:t>5.1.2 Curso gratuito 2 sobre el tipo de tecnología en general</w:t>
       </w:r>
-      <w:bookmarkEnd w:id="34"/>
+      <w:bookmarkEnd w:id="35"/>
     </w:p>
     <w:p>
       <w:pPr>
         <w:pStyle w:val="Ttulo3"/>
       </w:pPr>
-      <w:bookmarkStart w:id="35" w:name="_Toc444537721"/>
+      <w:bookmarkStart w:id="36" w:name="_Toc444537721"/>
       <w:r>
         <w:t>5.1</w:t>
       </w:r>
@@ -4631,15 +4662,16 @@
       <w:r>
         <w:t xml:space="preserve"> Curso gratuito n sobre el tipo de tecnología en general</w:t>
       </w:r>
-      <w:bookmarkEnd w:id="35"/>
+      <w:bookmarkEnd w:id="36"/>
     </w:p>
     <w:p/>
     <w:p>
       <w:pPr>
         <w:pStyle w:val="Ttulo2"/>
       </w:pPr>
-      <w:bookmarkStart w:id="36" w:name="_Toc444537722"/>
-      <w:r>
+      <w:bookmarkStart w:id="37" w:name="_Toc444537722"/>
+      <w:r>
+        <w:lastRenderedPageBreak/>
         <w:t>5.2 Cursos</w:t>
       </w:r>
       <w:r>
@@ -4654,33 +4686,33 @@
       <w:r>
         <w:t xml:space="preserve"> específica A</w:t>
       </w:r>
-      <w:bookmarkEnd w:id="36"/>
+      <w:bookmarkEnd w:id="37"/>
     </w:p>
     <w:p>
       <w:pPr>
         <w:pStyle w:val="Ttulo3"/>
       </w:pPr>
-      <w:bookmarkStart w:id="37" w:name="_Toc444537723"/>
+      <w:bookmarkStart w:id="38" w:name="_Toc444537723"/>
       <w:r>
         <w:t>5.2.1 Curso gratuito 1 sobre la tecnología específica A</w:t>
       </w:r>
-      <w:bookmarkEnd w:id="37"/>
+      <w:bookmarkEnd w:id="38"/>
     </w:p>
     <w:p>
       <w:pPr>
         <w:pStyle w:val="Ttulo3"/>
       </w:pPr>
-      <w:bookmarkStart w:id="38" w:name="_Toc444537724"/>
+      <w:bookmarkStart w:id="39" w:name="_Toc444537724"/>
       <w:r>
         <w:t>5.2.2 Curso gratuito 2 sobre la tecnología específica A</w:t>
       </w:r>
-      <w:bookmarkEnd w:id="38"/>
+      <w:bookmarkEnd w:id="39"/>
     </w:p>
     <w:p>
       <w:pPr>
         <w:pStyle w:val="Ttulo3"/>
       </w:pPr>
-      <w:bookmarkStart w:id="39" w:name="_Toc444537725"/>
+      <w:bookmarkStart w:id="40" w:name="_Toc444537725"/>
       <w:r>
         <w:t>5.2</w:t>
       </w:r>
@@ -4692,7 +4724,7 @@
       <w:r>
         <w:t xml:space="preserve"> Curso gratuito n sobre la tecnología especifica A</w:t>
       </w:r>
-      <w:bookmarkEnd w:id="39"/>
+      <w:bookmarkEnd w:id="40"/>
     </w:p>
     <w:p>
       <w:pPr>
@@ -4703,7 +4735,7 @@
       <w:pPr>
         <w:pStyle w:val="Ttulo2"/>
       </w:pPr>
-      <w:bookmarkStart w:id="40" w:name="_Toc444537726"/>
+      <w:bookmarkStart w:id="41" w:name="_Toc444537726"/>
       <w:r>
         <w:t>5.3 Cursos</w:t>
       </w:r>
@@ -4716,7 +4748,7 @@
       <w:r>
         <w:t xml:space="preserve">sobre </w:t>
       </w:r>
-      <w:bookmarkEnd w:id="40"/>
+      <w:bookmarkEnd w:id="41"/>
       <w:proofErr w:type="spellStart"/>
       <w:r>
         <w:t>Entity</w:t>
@@ -4730,11 +4762,11 @@
       <w:pPr>
         <w:pStyle w:val="Ttulo3"/>
       </w:pPr>
-      <w:bookmarkStart w:id="41" w:name="_Toc444537727"/>
+      <w:bookmarkStart w:id="42" w:name="_Toc444537727"/>
       <w:r>
         <w:t xml:space="preserve">5.3.1 </w:t>
       </w:r>
-      <w:bookmarkEnd w:id="41"/>
+      <w:bookmarkEnd w:id="42"/>
       <w:r>
         <w:fldChar w:fldCharType="begin"/>
       </w:r>
@@ -4767,11 +4799,11 @@
       <w:pPr>
         <w:pStyle w:val="Ttulo3"/>
       </w:pPr>
-      <w:bookmarkStart w:id="42" w:name="_Toc444537728"/>
+      <w:bookmarkStart w:id="43" w:name="_Toc444537728"/>
       <w:r>
         <w:t xml:space="preserve">5.3.2 </w:t>
       </w:r>
-      <w:bookmarkEnd w:id="42"/>
+      <w:bookmarkEnd w:id="43"/>
       <w:r>
         <w:fldChar w:fldCharType="begin"/>
       </w:r>
@@ -4804,14 +4836,14 @@
       <w:pPr>
         <w:pStyle w:val="Ttulo3"/>
       </w:pPr>
-      <w:bookmarkStart w:id="43" w:name="_Toc444537729"/>
+      <w:bookmarkStart w:id="44" w:name="_Toc444537729"/>
       <w:r>
         <w:t>5.3.3</w:t>
       </w:r>
       <w:r>
         <w:t xml:space="preserve"> </w:t>
       </w:r>
-      <w:bookmarkEnd w:id="43"/>
+      <w:bookmarkEnd w:id="44"/>
       <w:r>
         <w:fldChar w:fldCharType="begin"/>
       </w:r>
@@ -4845,11 +4877,11 @@
       <w:pPr>
         <w:pStyle w:val="Ttulo1"/>
       </w:pPr>
-      <w:bookmarkStart w:id="44" w:name="_Toc444537730"/>
+      <w:bookmarkStart w:id="45" w:name="_Toc444537730"/>
       <w:r>
         <w:t>6. Ayudas para estudiar las tecnologías</w:t>
       </w:r>
-      <w:bookmarkEnd w:id="44"/>
+      <w:bookmarkEnd w:id="45"/>
     </w:p>
     <w:p>
       <w:r>
@@ -4889,8 +4921,6 @@
       <w:r>
         <w:tab/>
       </w:r>
-      <w:bookmarkStart w:id="45" w:name="_GoBack"/>
-      <w:bookmarkEnd w:id="45"/>
     </w:p>
     <w:p/>
     <w:p/>
@@ -5112,7 +5142,7 @@
           <w:rPr>
             <w:noProof/>
           </w:rPr>
-          <w:t>6</w:t>
+          <w:t>4</w:t>
         </w:r>
         <w:r>
           <w:fldChar w:fldCharType="end"/>
@@ -6763,7 +6793,7 @@
   <a:extraClrSchemeLst/>
   <a:extLst>
     <a:ext uri="{05A4C25C-085E-4340-85A3-A5531E510DB2}">
-      <thm15:themeFamily xmlns:thm15="http://schemas.microsoft.com/office/thememl/2012/main" xmlns="" name="Office Theme" id="{62F939B6-93AF-4DB8-9C6B-D6C7DFDC589F}" vid="{4A3C46E8-61CC-4603-A589-7422A47A8E4A}"/>
+      <thm15:themeFamily xmlns="" xmlns:thm15="http://schemas.microsoft.com/office/thememl/2012/main" name="Office Theme" id="{62F939B6-93AF-4DB8-9C6B-D6C7DFDC589F}" vid="{4A3C46E8-61CC-4603-A589-7422A47A8E4A}"/>
     </a:ext>
   </a:extLst>
 </a:theme>
@@ -6774,7 +6804,7 @@
 </file>
 
 <file path=customXml/itemProps1.xml><?xml version="1.0" encoding="utf-8"?>
-<ds:datastoreItem xmlns:ds="http://schemas.openxmlformats.org/officeDocument/2006/customXml" ds:itemID="{87021284-229B-4FCA-BB9C-D144351AF80F}">
+<ds:datastoreItem xmlns:ds="http://schemas.openxmlformats.org/officeDocument/2006/customXml" ds:itemID="{DA9DC5DA-0CE7-4815-8479-0F91ED58C2A1}">
   <ds:schemaRefs>
     <ds:schemaRef ds:uri="http://schemas.openxmlformats.org/officeDocument/2006/bibliography"/>
   </ds:schemaRefs>

</xml_diff>

<commit_message>
Añadido ayudas para Hibernate
</commit_message>
<xml_diff>
--- a/TG1_JavierOblare.docx
+++ b/TG1_JavierOblare.docx
@@ -4163,38 +4163,14 @@
       <w:r>
         <w:t>3</w:t>
       </w:r>
-      <w:bookmarkStart w:id="14" w:name="_GoBack"/>
-      <w:bookmarkEnd w:id="14"/>
-      <w:r>
-        <w:fldChar w:fldCharType="begin"/>
-      </w:r>
-      <w:r>
-        <w:instrText xml:space="preserve"> HYPERLINK "</w:instrText>
-      </w:r>
-      <w:r>
-        <w:instrText>https://access.redhat.com/documentation/enUS/JBoss_Enterprise_Application_Platform/4.2/htmlsingle/Hibernate_Annotations_Reference_Guide/index.html#idm60374336</w:instrText>
-      </w:r>
-      <w:r>
-        <w:instrText xml:space="preserve">" </w:instrText>
-      </w:r>
-      <w:r>
-        <w:fldChar w:fldCharType="separate"/>
-      </w:r>
-      <w:r>
-        <w:rPr>
-          <w:rStyle w:val="Hipervnculo"/>
-        </w:rPr>
-        <w:t>https://access.redhat.com/documentation/enUS/JBoss_Enterprise_Application_Platform</w:t>
-      </w:r>
-      <w:r>
-        <w:rPr>
-          <w:rStyle w:val="Hipervnculo"/>
-        </w:rPr>
-        <w:t>/4.2/htmlsingle/Hibernate_Annotations_Reference_Guide/index.html#idm60374336</w:t>
-      </w:r>
-      <w:r>
-        <w:fldChar w:fldCharType="end"/>
-      </w:r>
+      <w:hyperlink r:id="rId10" w:history="1">
+        <w:r>
+          <w:rPr>
+            <w:rStyle w:val="Hipervnculo"/>
+          </w:rPr>
+          <w:t>https://access.redhat.com/documentation/enUS/JBoss_Enterprise_Application_Platform/4.2/htmlsingle/Hibernate_Annotations_Reference_Guide/index.html#idm60374336</w:t>
+        </w:r>
+      </w:hyperlink>
       <w:r>
         <w:tab/>
       </w:r>
@@ -4205,7 +4181,7 @@
       <w:pPr>
         <w:pStyle w:val="Ttulo2"/>
       </w:pPr>
-      <w:bookmarkStart w:id="15" w:name="_Toc444537700"/>
+      <w:bookmarkStart w:id="14" w:name="_Toc444537700"/>
       <w:r>
         <w:t xml:space="preserve">3.3 </w:t>
       </w:r>
@@ -4215,15 +4191,25 @@
       <w:r>
         <w:t xml:space="preserve"> específica B</w:t>
       </w:r>
+      <w:bookmarkEnd w:id="14"/>
+    </w:p>
+    <w:p>
+      <w:pPr>
+        <w:pStyle w:val="Ttulo3"/>
+      </w:pPr>
+      <w:bookmarkStart w:id="15" w:name="_Toc444537701"/>
+      <w:r>
+        <w:t>3.3.1 Fuente de información 1 sobre la tecnología específica B</w:t>
+      </w:r>
       <w:bookmarkEnd w:id="15"/>
     </w:p>
     <w:p>
       <w:pPr>
         <w:pStyle w:val="Ttulo3"/>
       </w:pPr>
-      <w:bookmarkStart w:id="16" w:name="_Toc444537701"/>
-      <w:r>
-        <w:t>3.3.1 Fuente de información 1 sobre la tecnología específica B</w:t>
+      <w:bookmarkStart w:id="16" w:name="_Toc444537702"/>
+      <w:r>
+        <w:t>3.3.2 Fuente de información 2 sobre la tecnología específica B</w:t>
       </w:r>
       <w:bookmarkEnd w:id="16"/>
     </w:p>
@@ -4231,19 +4217,86 @@
       <w:pPr>
         <w:pStyle w:val="Ttulo3"/>
       </w:pPr>
-      <w:bookmarkStart w:id="17" w:name="_Toc444537702"/>
-      <w:r>
-        <w:t>3.3.2 Fuente de información 2 sobre la tecnología específica B</w:t>
+      <w:bookmarkStart w:id="17" w:name="_Toc444537703"/>
+      <w:r>
+        <w:t>3.3</w:t>
+      </w:r>
+      <w:proofErr w:type="gramStart"/>
+      <w:r>
+        <w:t>.n</w:t>
+      </w:r>
+      <w:proofErr w:type="gramEnd"/>
+      <w:r>
+        <w:t xml:space="preserve"> Fuente de información n sobre la tecnología específica B</w:t>
       </w:r>
       <w:bookmarkEnd w:id="17"/>
     </w:p>
+    <w:p/>
+    <w:p>
+      <w:pPr>
+        <w:pStyle w:val="Ttulo1"/>
+      </w:pPr>
+      <w:bookmarkStart w:id="18" w:name="_Toc444537704"/>
+      <w:r>
+        <w:t xml:space="preserve">4. </w:t>
+      </w:r>
+      <w:r>
+        <w:t>Fuentes de información</w:t>
+      </w:r>
+      <w:r>
+        <w:t xml:space="preserve"> (cursos no gratuitos)</w:t>
+      </w:r>
+      <w:bookmarkEnd w:id="18"/>
+    </w:p>
+    <w:p>
+      <w:pPr>
+        <w:pStyle w:val="Ttulo2"/>
+      </w:pPr>
+      <w:bookmarkStart w:id="19" w:name="_Toc444537705"/>
+      <w:r>
+        <w:t>4</w:t>
+      </w:r>
+      <w:r>
+        <w:t xml:space="preserve">.1 </w:t>
+      </w:r>
+      <w:r>
+        <w:t xml:space="preserve">Cursos no gratuitos </w:t>
+      </w:r>
+      <w:r>
+        <w:t>sobre el tipo de tecnología</w:t>
+      </w:r>
+      <w:r>
+        <w:t xml:space="preserve"> en general</w:t>
+      </w:r>
+      <w:bookmarkEnd w:id="19"/>
+    </w:p>
     <w:p>
       <w:pPr>
         <w:pStyle w:val="Ttulo3"/>
       </w:pPr>
-      <w:bookmarkStart w:id="18" w:name="_Toc444537703"/>
-      <w:r>
-        <w:t>3.3</w:t>
+      <w:bookmarkStart w:id="20" w:name="_Toc444537706"/>
+      <w:r>
+        <w:t>4.1.1 Curso no gratuito 1 sobre el tipo de tecnología en general</w:t>
+      </w:r>
+      <w:bookmarkEnd w:id="20"/>
+    </w:p>
+    <w:p>
+      <w:pPr>
+        <w:pStyle w:val="Ttulo3"/>
+      </w:pPr>
+      <w:bookmarkStart w:id="21" w:name="_Toc444537707"/>
+      <w:r>
+        <w:t>4.1.2 Curso no gratuito 2 sobre el tipo de tecnología en general</w:t>
+      </w:r>
+      <w:bookmarkEnd w:id="21"/>
+    </w:p>
+    <w:p>
+      <w:pPr>
+        <w:pStyle w:val="Ttulo3"/>
+      </w:pPr>
+      <w:bookmarkStart w:id="22" w:name="_Toc444537708"/>
+      <w:r>
+        <w:t>4.1</w:t>
       </w:r>
       <w:proofErr w:type="gramStart"/>
       <w:r>
@@ -4251,93 +4304,16 @@
       </w:r>
       <w:proofErr w:type="gramEnd"/>
       <w:r>
-        <w:t xml:space="preserve"> Fuente de información n sobre la tecnología específica B</w:t>
-      </w:r>
-      <w:bookmarkEnd w:id="18"/>
+        <w:t xml:space="preserve"> Curso no gratuito n sobre el tipo de tecnología en general</w:t>
+      </w:r>
+      <w:bookmarkEnd w:id="22"/>
     </w:p>
     <w:p/>
     <w:p>
       <w:pPr>
-        <w:pStyle w:val="Ttulo1"/>
-      </w:pPr>
-      <w:bookmarkStart w:id="19" w:name="_Toc444537704"/>
-      <w:r>
-        <w:t xml:space="preserve">4. </w:t>
-      </w:r>
-      <w:r>
-        <w:t>Fuentes de información</w:t>
-      </w:r>
-      <w:r>
-        <w:t xml:space="preserve"> (cursos no gratuitos)</w:t>
-      </w:r>
-      <w:bookmarkEnd w:id="19"/>
-    </w:p>
-    <w:p>
-      <w:pPr>
         <w:pStyle w:val="Ttulo2"/>
       </w:pPr>
-      <w:bookmarkStart w:id="20" w:name="_Toc444537705"/>
-      <w:r>
-        <w:t>4</w:t>
-      </w:r>
-      <w:r>
-        <w:t xml:space="preserve">.1 </w:t>
-      </w:r>
-      <w:r>
-        <w:t xml:space="preserve">Cursos no gratuitos </w:t>
-      </w:r>
-      <w:r>
-        <w:t>sobre el tipo de tecnología</w:t>
-      </w:r>
-      <w:r>
-        <w:t xml:space="preserve"> en general</w:t>
-      </w:r>
-      <w:bookmarkEnd w:id="20"/>
-    </w:p>
-    <w:p>
-      <w:pPr>
-        <w:pStyle w:val="Ttulo3"/>
-      </w:pPr>
-      <w:bookmarkStart w:id="21" w:name="_Toc444537706"/>
-      <w:r>
-        <w:t>4.1.1 Curso no gratuito 1 sobre el tipo de tecnología en general</w:t>
-      </w:r>
-      <w:bookmarkEnd w:id="21"/>
-    </w:p>
-    <w:p>
-      <w:pPr>
-        <w:pStyle w:val="Ttulo3"/>
-      </w:pPr>
-      <w:bookmarkStart w:id="22" w:name="_Toc444537707"/>
-      <w:r>
-        <w:t>4.1.2 Curso no gratuito 2 sobre el tipo de tecnología en general</w:t>
-      </w:r>
-      <w:bookmarkEnd w:id="22"/>
-    </w:p>
-    <w:p>
-      <w:pPr>
-        <w:pStyle w:val="Ttulo3"/>
-      </w:pPr>
-      <w:bookmarkStart w:id="23" w:name="_Toc444537708"/>
-      <w:r>
-        <w:t>4.1</w:t>
-      </w:r>
-      <w:proofErr w:type="gramStart"/>
-      <w:r>
-        <w:t>.n</w:t>
-      </w:r>
-      <w:proofErr w:type="gramEnd"/>
-      <w:r>
-        <w:t xml:space="preserve"> Curso no gratuito n sobre el tipo de tecnología en general</w:t>
-      </w:r>
-      <w:bookmarkEnd w:id="23"/>
-    </w:p>
-    <w:p/>
-    <w:p>
-      <w:pPr>
-        <w:pStyle w:val="Ttulo2"/>
-      </w:pPr>
-      <w:bookmarkStart w:id="24" w:name="_Toc444537709"/>
+      <w:bookmarkStart w:id="23" w:name="_Toc444537709"/>
       <w:r>
         <w:lastRenderedPageBreak/>
         <w:t>4.2 Cursos</w:t>
@@ -4351,22 +4327,22 @@
       <w:r>
         <w:t xml:space="preserve">sobre </w:t>
       </w:r>
+      <w:bookmarkEnd w:id="23"/>
+      <w:proofErr w:type="spellStart"/>
+      <w:r>
+        <w:t>Hibernate</w:t>
+      </w:r>
+      <w:proofErr w:type="spellEnd"/>
+    </w:p>
+    <w:p>
+      <w:pPr>
+        <w:pStyle w:val="Ttulo3"/>
+      </w:pPr>
+      <w:bookmarkStart w:id="24" w:name="_Toc444537710"/>
+      <w:r>
+        <w:t xml:space="preserve">4.2.1 </w:t>
+      </w:r>
       <w:bookmarkEnd w:id="24"/>
-      <w:proofErr w:type="spellStart"/>
-      <w:r>
-        <w:t>Hibernate</w:t>
-      </w:r>
-      <w:proofErr w:type="spellEnd"/>
-    </w:p>
-    <w:p>
-      <w:pPr>
-        <w:pStyle w:val="Ttulo3"/>
-      </w:pPr>
-      <w:bookmarkStart w:id="25" w:name="_Toc444537710"/>
-      <w:r>
-        <w:t xml:space="preserve">4.2.1 </w:t>
-      </w:r>
-      <w:bookmarkEnd w:id="25"/>
       <w:r>
         <w:fldChar w:fldCharType="begin"/>
       </w:r>
@@ -4396,11 +4372,11 @@
       <w:pPr>
         <w:pStyle w:val="Ttulo3"/>
       </w:pPr>
-      <w:bookmarkStart w:id="26" w:name="_Toc444537711"/>
+      <w:bookmarkStart w:id="25" w:name="_Toc444537711"/>
       <w:r>
         <w:t xml:space="preserve">4.2.2 </w:t>
       </w:r>
-      <w:bookmarkEnd w:id="26"/>
+      <w:bookmarkEnd w:id="25"/>
       <w:r>
         <w:fldChar w:fldCharType="begin"/>
       </w:r>
@@ -4430,15 +4406,15 @@
       <w:pPr>
         <w:pStyle w:val="Ttulo3"/>
       </w:pPr>
-      <w:bookmarkStart w:id="27" w:name="_Toc444537712"/>
+      <w:bookmarkStart w:id="26" w:name="_Toc444537712"/>
       <w:r>
         <w:t>4.2.</w:t>
       </w:r>
-      <w:bookmarkEnd w:id="27"/>
+      <w:bookmarkEnd w:id="26"/>
       <w:r>
         <w:t xml:space="preserve">3 </w:t>
       </w:r>
-      <w:hyperlink r:id="rId10" w:history="1">
+      <w:hyperlink r:id="rId11" w:history="1">
         <w:r>
           <w:rPr>
             <w:rStyle w:val="Hipervnculo"/>
@@ -4452,7 +4428,7 @@
       <w:r>
         <w:t xml:space="preserve">4.2.4 </w:t>
       </w:r>
-      <w:hyperlink r:id="rId11" w:history="1">
+      <w:hyperlink r:id="rId12" w:history="1">
         <w:r>
           <w:rPr>
             <w:rStyle w:val="Hipervnculo"/>
@@ -4466,7 +4442,7 @@
       <w:pPr>
         <w:pStyle w:val="Ttulo2"/>
       </w:pPr>
-      <w:bookmarkStart w:id="28" w:name="_Toc444537713"/>
+      <w:bookmarkStart w:id="27" w:name="_Toc444537713"/>
       <w:r>
         <w:t>4.3 Cursos</w:t>
       </w:r>
@@ -4479,25 +4455,25 @@
       <w:r>
         <w:t xml:space="preserve">sobre </w:t>
       </w:r>
+      <w:bookmarkEnd w:id="27"/>
+      <w:proofErr w:type="spellStart"/>
+      <w:r>
+        <w:t>Entity</w:t>
+      </w:r>
+      <w:proofErr w:type="spellEnd"/>
+      <w:r>
+        <w:t xml:space="preserve"> Framework</w:t>
+      </w:r>
+    </w:p>
+    <w:p>
+      <w:pPr>
+        <w:pStyle w:val="Ttulo3"/>
+      </w:pPr>
+      <w:bookmarkStart w:id="28" w:name="_Toc444537714"/>
+      <w:r>
+        <w:t xml:space="preserve">4.3.1 </w:t>
+      </w:r>
       <w:bookmarkEnd w:id="28"/>
-      <w:proofErr w:type="spellStart"/>
-      <w:r>
-        <w:t>Entity</w:t>
-      </w:r>
-      <w:proofErr w:type="spellEnd"/>
-      <w:r>
-        <w:t xml:space="preserve"> Framework</w:t>
-      </w:r>
-    </w:p>
-    <w:p>
-      <w:pPr>
-        <w:pStyle w:val="Ttulo3"/>
-      </w:pPr>
-      <w:bookmarkStart w:id="29" w:name="_Toc444537714"/>
-      <w:r>
-        <w:t xml:space="preserve">4.3.1 </w:t>
-      </w:r>
-      <w:bookmarkEnd w:id="29"/>
       <w:r>
         <w:fldChar w:fldCharType="begin"/>
       </w:r>
@@ -4530,11 +4506,11 @@
       <w:pPr>
         <w:pStyle w:val="Ttulo3"/>
       </w:pPr>
-      <w:bookmarkStart w:id="30" w:name="_Toc444537715"/>
+      <w:bookmarkStart w:id="29" w:name="_Toc444537715"/>
       <w:r>
         <w:t>4.3.2</w:t>
       </w:r>
-      <w:bookmarkEnd w:id="30"/>
+      <w:bookmarkEnd w:id="29"/>
       <w:r>
         <w:fldChar w:fldCharType="begin"/>
       </w:r>
@@ -4567,15 +4543,15 @@
       <w:pPr>
         <w:pStyle w:val="Ttulo3"/>
       </w:pPr>
-      <w:bookmarkStart w:id="31" w:name="_Toc444537716"/>
+      <w:bookmarkStart w:id="30" w:name="_Toc444537716"/>
       <w:r>
         <w:t>4.3.</w:t>
       </w:r>
-      <w:bookmarkEnd w:id="31"/>
+      <w:bookmarkEnd w:id="30"/>
       <w:r>
         <w:t xml:space="preserve">3 </w:t>
       </w:r>
-      <w:hyperlink r:id="rId12" w:history="1">
+      <w:hyperlink r:id="rId13" w:history="1">
         <w:r>
           <w:rPr>
             <w:rStyle w:val="Hipervnculo"/>
@@ -4592,7 +4568,7 @@
       <w:pPr>
         <w:pStyle w:val="Ttulo1"/>
       </w:pPr>
-      <w:bookmarkStart w:id="32" w:name="_Toc444537717"/>
+      <w:bookmarkStart w:id="31" w:name="_Toc444537717"/>
       <w:r>
         <w:t xml:space="preserve">5. </w:t>
       </w:r>
@@ -4602,74 +4578,74 @@
       <w:r>
         <w:t xml:space="preserve"> (cursos gratuitos)</w:t>
       </w:r>
+      <w:bookmarkEnd w:id="31"/>
+    </w:p>
+    <w:p>
+      <w:pPr>
+        <w:pStyle w:val="Ttulo2"/>
+      </w:pPr>
+      <w:bookmarkStart w:id="32" w:name="_Toc444537718"/>
+      <w:r>
+        <w:t>5</w:t>
+      </w:r>
+      <w:r>
+        <w:t xml:space="preserve">.1 </w:t>
+      </w:r>
+      <w:r>
+        <w:t xml:space="preserve">Cursos gratuitos </w:t>
+      </w:r>
+      <w:r>
+        <w:t>sobre el tipo de tecnología</w:t>
+      </w:r>
+      <w:r>
+        <w:t xml:space="preserve"> en general</w:t>
+      </w:r>
       <w:bookmarkEnd w:id="32"/>
     </w:p>
     <w:p>
       <w:pPr>
+        <w:pStyle w:val="Ttulo3"/>
+      </w:pPr>
+      <w:bookmarkStart w:id="33" w:name="_Toc444537719"/>
+      <w:r>
+        <w:t>5.1.1 Curso gratuito 1 sobre el tipo de tecnología en general</w:t>
+      </w:r>
+      <w:bookmarkEnd w:id="33"/>
+    </w:p>
+    <w:p>
+      <w:pPr>
+        <w:pStyle w:val="Ttulo3"/>
+      </w:pPr>
+      <w:bookmarkStart w:id="34" w:name="_Toc444537720"/>
+      <w:r>
+        <w:t>5.1.2 Curso gratuito 2 sobre el tipo de tecnología en general</w:t>
+      </w:r>
+      <w:bookmarkEnd w:id="34"/>
+    </w:p>
+    <w:p>
+      <w:pPr>
+        <w:pStyle w:val="Ttulo3"/>
+      </w:pPr>
+      <w:bookmarkStart w:id="35" w:name="_Toc444537721"/>
+      <w:r>
+        <w:t>5.1</w:t>
+      </w:r>
+      <w:proofErr w:type="gramStart"/>
+      <w:r>
+        <w:t>.n</w:t>
+      </w:r>
+      <w:proofErr w:type="gramEnd"/>
+      <w:r>
+        <w:t xml:space="preserve"> Curso gratuito n sobre el tipo de tecnología en general</w:t>
+      </w:r>
+      <w:bookmarkEnd w:id="35"/>
+    </w:p>
+    <w:p/>
+    <w:p>
+      <w:pPr>
         <w:pStyle w:val="Ttulo2"/>
       </w:pPr>
-      <w:bookmarkStart w:id="33" w:name="_Toc444537718"/>
-      <w:r>
-        <w:t>5</w:t>
-      </w:r>
-      <w:r>
-        <w:t xml:space="preserve">.1 </w:t>
-      </w:r>
-      <w:r>
-        <w:t xml:space="preserve">Cursos gratuitos </w:t>
-      </w:r>
-      <w:r>
-        <w:t>sobre el tipo de tecnología</w:t>
-      </w:r>
-      <w:r>
-        <w:t xml:space="preserve"> en general</w:t>
-      </w:r>
-      <w:bookmarkEnd w:id="33"/>
-    </w:p>
-    <w:p>
-      <w:pPr>
-        <w:pStyle w:val="Ttulo3"/>
-      </w:pPr>
-      <w:bookmarkStart w:id="34" w:name="_Toc444537719"/>
-      <w:r>
-        <w:t>5.1.1 Curso gratuito 1 sobre el tipo de tecnología en general</w:t>
-      </w:r>
-      <w:bookmarkEnd w:id="34"/>
-    </w:p>
-    <w:p>
-      <w:pPr>
-        <w:pStyle w:val="Ttulo3"/>
-      </w:pPr>
-      <w:bookmarkStart w:id="35" w:name="_Toc444537720"/>
-      <w:r>
-        <w:t>5.1.2 Curso gratuito 2 sobre el tipo de tecnología en general</w:t>
-      </w:r>
-      <w:bookmarkEnd w:id="35"/>
-    </w:p>
-    <w:p>
-      <w:pPr>
-        <w:pStyle w:val="Ttulo3"/>
-      </w:pPr>
-      <w:bookmarkStart w:id="36" w:name="_Toc444537721"/>
-      <w:r>
-        <w:t>5.1</w:t>
-      </w:r>
-      <w:proofErr w:type="gramStart"/>
-      <w:r>
-        <w:t>.n</w:t>
-      </w:r>
-      <w:proofErr w:type="gramEnd"/>
-      <w:r>
-        <w:t xml:space="preserve"> Curso gratuito n sobre el tipo de tecnología en general</w:t>
-      </w:r>
-      <w:bookmarkEnd w:id="36"/>
-    </w:p>
-    <w:p/>
-    <w:p>
-      <w:pPr>
-        <w:pStyle w:val="Ttulo2"/>
-      </w:pPr>
-      <w:bookmarkStart w:id="37" w:name="_Toc444537722"/>
+      <w:bookmarkStart w:id="36" w:name="_Toc444537722"/>
       <w:r>
         <w:lastRenderedPageBreak/>
         <w:t>5.2 Cursos</w:t>
@@ -4686,15 +4662,25 @@
       <w:r>
         <w:t xml:space="preserve"> específica A</w:t>
       </w:r>
+      <w:bookmarkEnd w:id="36"/>
+    </w:p>
+    <w:p>
+      <w:pPr>
+        <w:pStyle w:val="Ttulo3"/>
+      </w:pPr>
+      <w:bookmarkStart w:id="37" w:name="_Toc444537723"/>
+      <w:r>
+        <w:t>5.2.1 Curso gratuito 1 sobre la tecnología específica A</w:t>
+      </w:r>
       <w:bookmarkEnd w:id="37"/>
     </w:p>
     <w:p>
       <w:pPr>
         <w:pStyle w:val="Ttulo3"/>
       </w:pPr>
-      <w:bookmarkStart w:id="38" w:name="_Toc444537723"/>
-      <w:r>
-        <w:t>5.2.1 Curso gratuito 1 sobre la tecnología específica A</w:t>
+      <w:bookmarkStart w:id="38" w:name="_Toc444537724"/>
+      <w:r>
+        <w:t>5.2.2 Curso gratuito 2 sobre la tecnología específica A</w:t>
       </w:r>
       <w:bookmarkEnd w:id="38"/>
     </w:p>
@@ -4702,9 +4688,17 @@
       <w:pPr>
         <w:pStyle w:val="Ttulo3"/>
       </w:pPr>
-      <w:bookmarkStart w:id="39" w:name="_Toc444537724"/>
-      <w:r>
-        <w:t>5.2.2 Curso gratuito 2 sobre la tecnología específica A</w:t>
+      <w:bookmarkStart w:id="39" w:name="_Toc444537725"/>
+      <w:r>
+        <w:t>5.2</w:t>
+      </w:r>
+      <w:proofErr w:type="gramStart"/>
+      <w:r>
+        <w:t>.n</w:t>
+      </w:r>
+      <w:proofErr w:type="gramEnd"/>
+      <w:r>
+        <w:t xml:space="preserve"> Curso gratuito n sobre la tecnología especifica A</w:t>
       </w:r>
       <w:bookmarkEnd w:id="39"/>
     </w:p>
@@ -4712,61 +4706,43 @@
       <w:pPr>
         <w:pStyle w:val="Ttulo3"/>
       </w:pPr>
-      <w:bookmarkStart w:id="40" w:name="_Toc444537725"/>
-      <w:r>
-        <w:t>5.2</w:t>
-      </w:r>
-      <w:proofErr w:type="gramStart"/>
-      <w:r>
-        <w:t>.n</w:t>
-      </w:r>
-      <w:proofErr w:type="gramEnd"/>
-      <w:r>
-        <w:t xml:space="preserve"> Curso gratuito n sobre la tecnología especifica A</w:t>
+    </w:p>
+    <w:p>
+      <w:pPr>
+        <w:pStyle w:val="Ttulo2"/>
+      </w:pPr>
+      <w:bookmarkStart w:id="40" w:name="_Toc444537726"/>
+      <w:r>
+        <w:t>5.3 Cursos</w:t>
+      </w:r>
+      <w:r>
+        <w:t xml:space="preserve"> </w:t>
+      </w:r>
+      <w:r>
+        <w:t xml:space="preserve">gratuitos </w:t>
+      </w:r>
+      <w:r>
+        <w:t xml:space="preserve">sobre </w:t>
       </w:r>
       <w:bookmarkEnd w:id="40"/>
+      <w:proofErr w:type="spellStart"/>
+      <w:r>
+        <w:t>Entity</w:t>
+      </w:r>
+      <w:proofErr w:type="spellEnd"/>
+      <w:r>
+        <w:t xml:space="preserve"> Framework</w:t>
+      </w:r>
     </w:p>
     <w:p>
       <w:pPr>
         <w:pStyle w:val="Ttulo3"/>
       </w:pPr>
-    </w:p>
-    <w:p>
-      <w:pPr>
-        <w:pStyle w:val="Ttulo2"/>
-      </w:pPr>
-      <w:bookmarkStart w:id="41" w:name="_Toc444537726"/>
-      <w:r>
-        <w:t>5.3 Cursos</w:t>
-      </w:r>
-      <w:r>
-        <w:t xml:space="preserve"> </w:t>
-      </w:r>
-      <w:r>
-        <w:t xml:space="preserve">gratuitos </w:t>
-      </w:r>
-      <w:r>
-        <w:t xml:space="preserve">sobre </w:t>
+      <w:bookmarkStart w:id="41" w:name="_Toc444537727"/>
+      <w:r>
+        <w:t xml:space="preserve">5.3.1 </w:t>
       </w:r>
       <w:bookmarkEnd w:id="41"/>
-      <w:proofErr w:type="spellStart"/>
-      <w:r>
-        <w:t>Entity</w:t>
-      </w:r>
-      <w:proofErr w:type="spellEnd"/>
-      <w:r>
-        <w:t xml:space="preserve"> Framework</w:t>
-      </w:r>
-    </w:p>
-    <w:p>
-      <w:pPr>
-        <w:pStyle w:val="Ttulo3"/>
-      </w:pPr>
-      <w:bookmarkStart w:id="42" w:name="_Toc444537727"/>
-      <w:r>
-        <w:t xml:space="preserve">5.3.1 </w:t>
-      </w:r>
-      <w:bookmarkEnd w:id="42"/>
       <w:r>
         <w:fldChar w:fldCharType="begin"/>
       </w:r>
@@ -4799,11 +4775,11 @@
       <w:pPr>
         <w:pStyle w:val="Ttulo3"/>
       </w:pPr>
-      <w:bookmarkStart w:id="43" w:name="_Toc444537728"/>
+      <w:bookmarkStart w:id="42" w:name="_Toc444537728"/>
       <w:r>
         <w:t xml:space="preserve">5.3.2 </w:t>
       </w:r>
-      <w:bookmarkEnd w:id="43"/>
+      <w:bookmarkEnd w:id="42"/>
       <w:r>
         <w:fldChar w:fldCharType="begin"/>
       </w:r>
@@ -4836,14 +4812,14 @@
       <w:pPr>
         <w:pStyle w:val="Ttulo3"/>
       </w:pPr>
-      <w:bookmarkStart w:id="44" w:name="_Toc444537729"/>
+      <w:bookmarkStart w:id="43" w:name="_Toc444537729"/>
       <w:r>
         <w:t>5.3.3</w:t>
       </w:r>
       <w:r>
         <w:t xml:space="preserve"> </w:t>
       </w:r>
-      <w:bookmarkEnd w:id="44"/>
+      <w:bookmarkEnd w:id="43"/>
       <w:r>
         <w:fldChar w:fldCharType="begin"/>
       </w:r>
@@ -4877,11 +4853,11 @@
       <w:pPr>
         <w:pStyle w:val="Ttulo1"/>
       </w:pPr>
-      <w:bookmarkStart w:id="45" w:name="_Toc444537730"/>
+      <w:bookmarkStart w:id="44" w:name="_Toc444537730"/>
       <w:r>
         <w:t>6. Ayudas para estudiar las tecnologías</w:t>
       </w:r>
-      <w:bookmarkEnd w:id="45"/>
+      <w:bookmarkEnd w:id="44"/>
     </w:p>
     <w:p>
       <w:r>
@@ -4897,7 +4873,7 @@
       </w:r>
     </w:p>
     <w:p>
-      <w:hyperlink r:id="rId13" w:history="1">
+      <w:hyperlink r:id="rId14" w:history="1">
         <w:r>
           <w:rPr>
             <w:rStyle w:val="Hipervnculo"/>
@@ -4910,7 +4886,7 @@
       </w:r>
     </w:p>
     <w:p>
-      <w:hyperlink r:id="rId14" w:history="1">
+      <w:hyperlink r:id="rId15" w:history="1">
         <w:r>
           <w:rPr>
             <w:rStyle w:val="Hipervnculo"/>
@@ -4922,6 +4898,21 @@
         <w:tab/>
       </w:r>
     </w:p>
+    <w:p>
+      <w:hyperlink r:id="rId16" w:history="1">
+        <w:r>
+          <w:rPr>
+            <w:rStyle w:val="Hipervnculo"/>
+          </w:rPr>
+          <w:t>http://www.davidmarco.es/hibernate#tutorial-associations-mappinguser</w:t>
+        </w:r>
+      </w:hyperlink>
+      <w:r>
+        <w:tab/>
+      </w:r>
+      <w:bookmarkStart w:id="45" w:name="_GoBack"/>
+      <w:bookmarkEnd w:id="45"/>
+    </w:p>
     <w:p/>
     <w:p/>
     <w:p>
@@ -5065,6 +5056,7 @@
       </w:pPr>
       <w:bookmarkStart w:id="53" w:name="_Toc444537738"/>
       <w:r>
+        <w:lastRenderedPageBreak/>
         <w:t>8. Conclusiones</w:t>
       </w:r>
       <w:bookmarkEnd w:id="53"/>
@@ -5077,7 +5069,7 @@
     <w:p/>
     <w:p/>
     <w:sectPr>
-      <w:footerReference w:type="default" r:id="rId15"/>
+      <w:footerReference w:type="default" r:id="rId17"/>
       <w:pgSz w:w="11906" w:h="16838"/>
       <w:pgMar w:top="1417" w:right="1701" w:bottom="1417" w:left="1701" w:header="708" w:footer="708" w:gutter="0"/>
       <w:cols w:space="708"/>
@@ -5142,7 +5134,7 @@
           <w:rPr>
             <w:noProof/>
           </w:rPr>
-          <w:t>4</w:t>
+          <w:t>6</w:t>
         </w:r>
         <w:r>
           <w:fldChar w:fldCharType="end"/>
@@ -6793,7 +6785,7 @@
   <a:extraClrSchemeLst/>
   <a:extLst>
     <a:ext uri="{05A4C25C-085E-4340-85A3-A5531E510DB2}">
-      <thm15:themeFamily xmlns="" xmlns:thm15="http://schemas.microsoft.com/office/thememl/2012/main" name="Office Theme" id="{62F939B6-93AF-4DB8-9C6B-D6C7DFDC589F}" vid="{4A3C46E8-61CC-4603-A589-7422A47A8E4A}"/>
+      <thm15:themeFamily xmlns:thm15="http://schemas.microsoft.com/office/thememl/2012/main" xmlns="" name="Office Theme" id="{62F939B6-93AF-4DB8-9C6B-D6C7DFDC589F}" vid="{4A3C46E8-61CC-4603-A589-7422A47A8E4A}"/>
     </a:ext>
   </a:extLst>
 </a:theme>
@@ -6804,7 +6796,7 @@
 </file>
 
 <file path=customXml/itemProps1.xml><?xml version="1.0" encoding="utf-8"?>
-<ds:datastoreItem xmlns:ds="http://schemas.openxmlformats.org/officeDocument/2006/customXml" ds:itemID="{DA9DC5DA-0CE7-4815-8479-0F91ED58C2A1}">
+<ds:datastoreItem xmlns:ds="http://schemas.openxmlformats.org/officeDocument/2006/customXml" ds:itemID="{0EF618E6-352A-4A8E-A432-CA2A4C6C5202}">
   <ds:schemaRefs>
     <ds:schemaRef ds:uri="http://schemas.openxmlformats.org/officeDocument/2006/bibliography"/>
   </ds:schemaRefs>

</xml_diff>

<commit_message>
Añadido cursos gratuitos Hibernate
</commit_message>
<xml_diff>
--- a/TG1_JavierOblare.docx
+++ b/TG1_JavierOblare.docx
@@ -4163,7 +4163,7 @@
       <w:r>
         <w:t>3</w:t>
       </w:r>
-      <w:hyperlink r:id="rId10" w:history="1">
+      <w:hyperlink r:id="rId10" w:anchor="idm60374336" w:history="1">
         <w:r>
           <w:rPr>
             <w:rStyle w:val="Hipervnculo"/>
@@ -4660,35 +4660,94 @@
         <w:t>sobre la tecnología</w:t>
       </w:r>
       <w:r>
-        <w:t xml:space="preserve"> específica A</w:t>
+        <w:t xml:space="preserve"> </w:t>
       </w:r>
       <w:bookmarkEnd w:id="36"/>
+      <w:r>
+        <w:t>Hibernate</w:t>
+      </w:r>
+      <w:bookmarkStart w:id="37" w:name="_GoBack"/>
+      <w:bookmarkEnd w:id="37"/>
     </w:p>
     <w:p>
       <w:pPr>
         <w:pStyle w:val="Ttulo3"/>
       </w:pPr>
-      <w:bookmarkStart w:id="37" w:name="_Toc444537723"/>
-      <w:r>
-        <w:t>5.2.1 Curso gratuito 1 sobre la tecnología específica A</w:t>
-      </w:r>
-      <w:bookmarkEnd w:id="37"/>
+      <w:bookmarkStart w:id="38" w:name="_Toc444537723"/>
+      <w:r>
+        <w:t xml:space="preserve">5.2.1 </w:t>
+      </w:r>
+      <w:bookmarkEnd w:id="38"/>
+      <w:r>
+        <w:fldChar w:fldCharType="begin"/>
+      </w:r>
+      <w:r>
+        <w:instrText xml:space="preserve"> HYPERLINK "</w:instrText>
+      </w:r>
+      <w:r>
+        <w:instrText>http://cursohibernate.es/doku.php</w:instrText>
+      </w:r>
+      <w:r>
+        <w:instrText xml:space="preserve">" </w:instrText>
+      </w:r>
+      <w:r>
+        <w:fldChar w:fldCharType="separate"/>
+      </w:r>
+      <w:r>
+        <w:rPr>
+          <w:rStyle w:val="Hipervnculo"/>
+        </w:rPr>
+        <w:t>http://cursohibernate.es/doku.php</w:t>
+      </w:r>
+      <w:r>
+        <w:fldChar w:fldCharType="end"/>
+      </w:r>
+      <w:r>
+        <w:tab/>
+      </w:r>
     </w:p>
     <w:p>
       <w:pPr>
         <w:pStyle w:val="Ttulo3"/>
       </w:pPr>
-      <w:bookmarkStart w:id="38" w:name="_Toc444537724"/>
-      <w:r>
-        <w:t>5.2.2 Curso gratuito 2 sobre la tecnología específica A</w:t>
-      </w:r>
-      <w:bookmarkEnd w:id="38"/>
+      <w:bookmarkStart w:id="39" w:name="_Toc444537724"/>
+      <w:r>
+        <w:t xml:space="preserve">5.2.2 </w:t>
+      </w:r>
+      <w:bookmarkEnd w:id="39"/>
+      <w:r>
+        <w:fldChar w:fldCharType="begin"/>
+      </w:r>
+      <w:r>
+        <w:instrText xml:space="preserve"> HYPERLINK "</w:instrText>
+      </w:r>
+      <w:r>
+        <w:instrText>https://pablomonteserin.com/curso-hibernate/</w:instrText>
+      </w:r>
+      <w:r>
+        <w:instrText xml:space="preserve">" </w:instrText>
+      </w:r>
+      <w:r>
+        <w:fldChar w:fldCharType="separate"/>
+      </w:r>
+      <w:r>
+        <w:rPr>
+          <w:rStyle w:val="Hipervnculo"/>
+        </w:rPr>
+        <w:t>https://pablomonteserin.com/curso-hibernate/</w:t>
+      </w:r>
+      <w:r>
+        <w:fldChar w:fldCharType="end"/>
+      </w:r>
+      <w:r>
+        <w:tab/>
+      </w:r>
     </w:p>
     <w:p>
       <w:pPr>
         <w:pStyle w:val="Ttulo3"/>
       </w:pPr>
-      <w:bookmarkStart w:id="39" w:name="_Toc444537725"/>
+      <w:bookmarkStart w:id="40" w:name="_Toc444537725"/>
       <w:r>
         <w:t>5.2</w:t>
       </w:r>
@@ -4700,7 +4759,7 @@
       <w:r>
         <w:t xml:space="preserve"> Curso gratuito n sobre la tecnología especifica A</w:t>
       </w:r>
-      <w:bookmarkEnd w:id="39"/>
+      <w:bookmarkEnd w:id="40"/>
     </w:p>
     <w:p>
       <w:pPr>
@@ -4711,7 +4770,7 @@
       <w:pPr>
         <w:pStyle w:val="Ttulo2"/>
       </w:pPr>
-      <w:bookmarkStart w:id="40" w:name="_Toc444537726"/>
+      <w:bookmarkStart w:id="41" w:name="_Toc444537726"/>
       <w:r>
         <w:t>5.3 Cursos</w:t>
       </w:r>
@@ -4724,7 +4783,7 @@
       <w:r>
         <w:t xml:space="preserve">sobre </w:t>
       </w:r>
-      <w:bookmarkEnd w:id="40"/>
+      <w:bookmarkEnd w:id="41"/>
       <w:proofErr w:type="spellStart"/>
       <w:r>
         <w:t>Entity</w:t>
@@ -4738,11 +4797,11 @@
       <w:pPr>
         <w:pStyle w:val="Ttulo3"/>
       </w:pPr>
-      <w:bookmarkStart w:id="41" w:name="_Toc444537727"/>
+      <w:bookmarkStart w:id="42" w:name="_Toc444537727"/>
       <w:r>
         <w:t xml:space="preserve">5.3.1 </w:t>
       </w:r>
-      <w:bookmarkEnd w:id="41"/>
+      <w:bookmarkEnd w:id="42"/>
       <w:r>
         <w:fldChar w:fldCharType="begin"/>
       </w:r>
@@ -4775,11 +4834,11 @@
       <w:pPr>
         <w:pStyle w:val="Ttulo3"/>
       </w:pPr>
-      <w:bookmarkStart w:id="42" w:name="_Toc444537728"/>
+      <w:bookmarkStart w:id="43" w:name="_Toc444537728"/>
       <w:r>
         <w:t xml:space="preserve">5.3.2 </w:t>
       </w:r>
-      <w:bookmarkEnd w:id="42"/>
+      <w:bookmarkEnd w:id="43"/>
       <w:r>
         <w:fldChar w:fldCharType="begin"/>
       </w:r>
@@ -4812,14 +4871,14 @@
       <w:pPr>
         <w:pStyle w:val="Ttulo3"/>
       </w:pPr>
-      <w:bookmarkStart w:id="43" w:name="_Toc444537729"/>
+      <w:bookmarkStart w:id="44" w:name="_Toc444537729"/>
       <w:r>
         <w:t>5.3.3</w:t>
       </w:r>
       <w:r>
         <w:t xml:space="preserve"> </w:t>
       </w:r>
-      <w:bookmarkEnd w:id="43"/>
+      <w:bookmarkEnd w:id="44"/>
       <w:r>
         <w:fldChar w:fldCharType="begin"/>
       </w:r>
@@ -4853,11 +4912,11 @@
       <w:pPr>
         <w:pStyle w:val="Ttulo1"/>
       </w:pPr>
-      <w:bookmarkStart w:id="44" w:name="_Toc444537730"/>
+      <w:bookmarkStart w:id="45" w:name="_Toc444537730"/>
       <w:r>
         <w:t>6. Ayudas para estudiar las tecnologías</w:t>
       </w:r>
-      <w:bookmarkEnd w:id="44"/>
+      <w:bookmarkEnd w:id="45"/>
     </w:p>
     <w:p>
       <w:r>
@@ -4899,7 +4958,7 @@
       </w:r>
     </w:p>
     <w:p>
-      <w:hyperlink r:id="rId16" w:history="1">
+      <w:hyperlink r:id="rId16" w:anchor="tutorial-associations-mappinguser" w:history="1">
         <w:r>
           <w:rPr>
             <w:rStyle w:val="Hipervnculo"/>
@@ -4910,8 +4969,6 @@
       <w:r>
         <w:tab/>
       </w:r>
-      <w:bookmarkStart w:id="45" w:name="_GoBack"/>
-      <w:bookmarkEnd w:id="45"/>
     </w:p>
     <w:p/>
     <w:p/>
@@ -5134,7 +5191,7 @@
           <w:rPr>
             <w:noProof/>
           </w:rPr>
-          <w:t>6</w:t>
+          <w:t>5</w:t>
         </w:r>
         <w:r>
           <w:fldChar w:fldCharType="end"/>
@@ -6785,7 +6842,7 @@
   <a:extraClrSchemeLst/>
   <a:extLst>
     <a:ext uri="{05A4C25C-085E-4340-85A3-A5531E510DB2}">
-      <thm15:themeFamily xmlns:thm15="http://schemas.microsoft.com/office/thememl/2012/main" xmlns="" name="Office Theme" id="{62F939B6-93AF-4DB8-9C6B-D6C7DFDC589F}" vid="{4A3C46E8-61CC-4603-A589-7422A47A8E4A}"/>
+      <thm15:themeFamily xmlns="" xmlns:thm15="http://schemas.microsoft.com/office/thememl/2012/main" name="Office Theme" id="{62F939B6-93AF-4DB8-9C6B-D6C7DFDC589F}" vid="{4A3C46E8-61CC-4603-A589-7422A47A8E4A}"/>
     </a:ext>
   </a:extLst>
 </a:theme>
@@ -6796,7 +6853,7 @@
 </file>
 
 <file path=customXml/itemProps1.xml><?xml version="1.0" encoding="utf-8"?>
-<ds:datastoreItem xmlns:ds="http://schemas.openxmlformats.org/officeDocument/2006/customXml" ds:itemID="{0EF618E6-352A-4A8E-A432-CA2A4C6C5202}">
+<ds:datastoreItem xmlns:ds="http://schemas.openxmlformats.org/officeDocument/2006/customXml" ds:itemID="{B339A8E6-494C-4F3E-93B8-D9383F9D63D0}">
   <ds:schemaRefs>
     <ds:schemaRef ds:uri="http://schemas.openxmlformats.org/officeDocument/2006/bibliography"/>
   </ds:schemaRefs>

</xml_diff>

<commit_message>
Modificaciones el punto 1
</commit_message>
<xml_diff>
--- a/TG1_JavierOblare.docx
+++ b/TG1_JavierOblare.docx
@@ -3785,7 +3785,15 @@
     </w:p>
     <w:p>
       <w:r>
-        <w:t>En este apartado se debe indicar el número de grupo y los nombres de los autores, poniendo en primer lugar al coordinador del grupo.</w:t>
+        <w:t xml:space="preserve">Somos el grupo 3 del turno de tarde, y somos Javier </w:t>
+      </w:r>
+      <w:proofErr w:type="spellStart"/>
+      <w:r>
+        <w:t>Oblaré</w:t>
+      </w:r>
+      <w:proofErr w:type="spellEnd"/>
+      <w:r>
+        <w:t xml:space="preserve"> Liébana (coordinador), Javier Díaz Frías y Alejandro Escobar</w:t>
       </w:r>
     </w:p>
     <w:p>
@@ -3793,10 +3801,35 @@
         <w:pStyle w:val="Ttulo2"/>
       </w:pPr>
       <w:bookmarkStart w:id="2" w:name="_Toc444537688"/>
+    </w:p>
+    <w:p>
+      <w:pPr>
+        <w:pStyle w:val="Ttulo2"/>
+      </w:pPr>
+      <w:bookmarkStart w:id="3" w:name="_GoBack"/>
+      <w:bookmarkEnd w:id="3"/>
       <w:r>
         <w:t>1.2 Planificación</w:t>
       </w:r>
       <w:bookmarkEnd w:id="2"/>
+    </w:p>
+    <w:p>
+      <w:r>
+        <w:t>Hemos utilizado una herramienta online de diagramación (</w:t>
+      </w:r>
+      <w:proofErr w:type="spellStart"/>
+      <w:r>
+        <w:t>GanttPro</w:t>
+      </w:r>
+      <w:proofErr w:type="spellEnd"/>
+      <w:r>
+        <w:t xml:space="preserve">, versión gratuita), para realizar la planificación del trabajo, repartiéndose las tareas del trabajo, con su número de horas de trabajo por cada una. </w:t>
+      </w:r>
+    </w:p>
+    <w:p>
+      <w:r>
+        <w:t>Este enlace le llevará a dicha planificación.</w:t>
+      </w:r>
     </w:p>
     <w:p>
       <w:hyperlink r:id="rId9" w:history="1">
@@ -3817,15 +3850,15 @@
       <w:pPr>
         <w:pStyle w:val="Ttulo2"/>
       </w:pPr>
-      <w:bookmarkStart w:id="3" w:name="_Toc444537689"/>
+      <w:bookmarkStart w:id="4" w:name="_Toc444537689"/>
       <w:r>
         <w:t>1.3 Entrega</w:t>
       </w:r>
-      <w:bookmarkEnd w:id="3"/>
-    </w:p>
-    <w:p>
-      <w:r>
-        <w:t xml:space="preserve">En este apartado debe incluirse un enlace (URL) a un repositorio en </w:t>
+      <w:bookmarkEnd w:id="4"/>
+    </w:p>
+    <w:p>
+      <w:r>
+        <w:t xml:space="preserve">Hemos ido realizando el trabajo en el repositorio </w:t>
       </w:r>
       <w:proofErr w:type="spellStart"/>
       <w:r>
@@ -3833,21 +3866,28 @@
       </w:r>
       <w:proofErr w:type="spellEnd"/>
       <w:r>
-        <w:t xml:space="preserve"> </w:t>
-      </w:r>
-      <w:r>
-        <w:t xml:space="preserve">o </w:t>
-      </w:r>
-      <w:r>
-        <w:t xml:space="preserve">en </w:t>
+        <w:t xml:space="preserve">, dentro del </w:t>
       </w:r>
       <w:proofErr w:type="spellStart"/>
       <w:r>
-        <w:t>BitBucket</w:t>
+        <w:t>cuál</w:t>
       </w:r>
       <w:proofErr w:type="spellEnd"/>
       <w:r>
-        <w:t xml:space="preserve"> creado para el trabajo.</w:t>
+        <w:t xml:space="preserve"> su URL es:</w:t>
+      </w:r>
+    </w:p>
+    <w:p>
+      <w:hyperlink r:id="rId10" w:history="1">
+        <w:r>
+          <w:rPr>
+            <w:rStyle w:val="Hipervnculo"/>
+          </w:rPr>
+          <w:t>https://github.com/JaviOblare/TG1.git</w:t>
+        </w:r>
+      </w:hyperlink>
+      <w:r>
+        <w:tab/>
       </w:r>
     </w:p>
     <w:p>
@@ -3902,14 +3942,14 @@
         <w:pStyle w:val="Ttulo1"/>
         <w:spacing w:before="360"/>
       </w:pPr>
-      <w:bookmarkStart w:id="4" w:name="_Toc444537690"/>
+      <w:bookmarkStart w:id="5" w:name="_Toc444537690"/>
       <w:r>
         <w:t xml:space="preserve">2. </w:t>
       </w:r>
       <w:r>
         <w:t>Descripción del tipo de tecnología</w:t>
       </w:r>
-      <w:bookmarkEnd w:id="4"/>
+      <w:bookmarkEnd w:id="5"/>
     </w:p>
     <w:p>
       <w:r>
@@ -3972,7 +4012,7 @@
       <w:pPr>
         <w:pStyle w:val="Ttulo1"/>
       </w:pPr>
-      <w:bookmarkStart w:id="5" w:name="_Toc444537691"/>
+      <w:bookmarkStart w:id="6" w:name="_Toc444537691"/>
       <w:r>
         <w:t xml:space="preserve">3. </w:t>
       </w:r>
@@ -3982,7 +4022,7 @@
       <w:r>
         <w:t xml:space="preserve"> (documentos)</w:t>
       </w:r>
-      <w:bookmarkEnd w:id="5"/>
+      <w:bookmarkEnd w:id="6"/>
     </w:p>
     <w:p>
       <w:r>
@@ -3991,6 +4031,7 @@
     </w:p>
     <w:p>
       <w:r>
+        <w:lastRenderedPageBreak/>
         <w:t xml:space="preserve">Sobre cada </w:t>
       </w:r>
       <w:r>
@@ -4004,9 +4045,8 @@
       <w:pPr>
         <w:pStyle w:val="Ttulo2"/>
       </w:pPr>
-      <w:bookmarkStart w:id="6" w:name="_Toc444537692"/>
-      <w:r>
-        <w:lastRenderedPageBreak/>
+      <w:bookmarkStart w:id="7" w:name="_Toc444537692"/>
+      <w:r>
         <w:t>3.</w:t>
       </w:r>
       <w:r>
@@ -4015,33 +4055,33 @@
       <w:r>
         <w:t xml:space="preserve"> en general</w:t>
       </w:r>
-      <w:bookmarkEnd w:id="6"/>
+      <w:bookmarkEnd w:id="7"/>
     </w:p>
     <w:p>
       <w:pPr>
         <w:pStyle w:val="Ttulo3"/>
       </w:pPr>
-      <w:bookmarkStart w:id="7" w:name="_Toc444537693"/>
+      <w:bookmarkStart w:id="8" w:name="_Toc444537693"/>
       <w:r>
         <w:t>3.1.1 Fuente de información 1 sobre el tipo de tecnología en general</w:t>
       </w:r>
-      <w:bookmarkEnd w:id="7"/>
+      <w:bookmarkEnd w:id="8"/>
     </w:p>
     <w:p>
       <w:pPr>
         <w:pStyle w:val="Ttulo3"/>
       </w:pPr>
-      <w:bookmarkStart w:id="8" w:name="_Toc444537694"/>
+      <w:bookmarkStart w:id="9" w:name="_Toc444537694"/>
       <w:r>
         <w:t>3.1.2 Fuente de información 2 sobre el tipo de tecnología en general</w:t>
       </w:r>
-      <w:bookmarkEnd w:id="8"/>
+      <w:bookmarkEnd w:id="9"/>
     </w:p>
     <w:p>
       <w:pPr>
         <w:pStyle w:val="Ttulo3"/>
       </w:pPr>
-      <w:bookmarkStart w:id="9" w:name="_Toc444537695"/>
+      <w:bookmarkStart w:id="10" w:name="_Toc444537695"/>
       <w:r>
         <w:t>3.1</w:t>
       </w:r>
@@ -4053,14 +4093,14 @@
       <w:r>
         <w:t xml:space="preserve"> Fuente de información n sobre el tipo de tecnología en general</w:t>
       </w:r>
-      <w:bookmarkEnd w:id="9"/>
+      <w:bookmarkEnd w:id="10"/>
     </w:p>
     <w:p/>
     <w:p>
       <w:pPr>
         <w:pStyle w:val="Ttulo2"/>
       </w:pPr>
-      <w:bookmarkStart w:id="10" w:name="_Toc444537696"/>
+      <w:bookmarkStart w:id="11" w:name="_Toc444537696"/>
       <w:r>
         <w:t xml:space="preserve">3.2 </w:t>
       </w:r>
@@ -4070,7 +4110,7 @@
       <w:r>
         <w:t xml:space="preserve"> </w:t>
       </w:r>
-      <w:bookmarkEnd w:id="10"/>
+      <w:bookmarkEnd w:id="11"/>
       <w:proofErr w:type="spellStart"/>
       <w:r>
         <w:t>Hibernate</w:t>
@@ -4081,11 +4121,11 @@
       <w:pPr>
         <w:pStyle w:val="Ttulo3"/>
       </w:pPr>
-      <w:bookmarkStart w:id="11" w:name="_Toc444537697"/>
+      <w:bookmarkStart w:id="12" w:name="_Toc444537697"/>
       <w:r>
         <w:t xml:space="preserve">3.2.1 </w:t>
       </w:r>
-      <w:bookmarkEnd w:id="11"/>
+      <w:bookmarkEnd w:id="12"/>
       <w:r>
         <w:fldChar w:fldCharType="begin"/>
       </w:r>
@@ -4118,11 +4158,11 @@
       <w:pPr>
         <w:pStyle w:val="Ttulo3"/>
       </w:pPr>
-      <w:bookmarkStart w:id="12" w:name="_Toc444537698"/>
+      <w:bookmarkStart w:id="13" w:name="_Toc444537698"/>
       <w:r>
         <w:t xml:space="preserve">3.2.2 </w:t>
       </w:r>
-      <w:bookmarkEnd w:id="12"/>
+      <w:bookmarkEnd w:id="13"/>
       <w:r>
         <w:fldChar w:fldCharType="begin"/>
       </w:r>
@@ -4155,15 +4195,15 @@
       <w:pPr>
         <w:pStyle w:val="Ttulo3"/>
       </w:pPr>
-      <w:bookmarkStart w:id="13" w:name="_Toc444537699"/>
+      <w:bookmarkStart w:id="14" w:name="_Toc444537699"/>
       <w:r>
         <w:t>3.2.</w:t>
       </w:r>
-      <w:bookmarkEnd w:id="13"/>
+      <w:bookmarkEnd w:id="14"/>
       <w:r>
         <w:t>3</w:t>
       </w:r>
-      <w:hyperlink r:id="rId10" w:anchor="idm60374336" w:history="1">
+      <w:hyperlink r:id="rId11" w:anchor="idm60374336" w:history="1">
         <w:r>
           <w:rPr>
             <w:rStyle w:val="Hipervnculo"/>
@@ -4181,7 +4221,7 @@
       <w:pPr>
         <w:pStyle w:val="Ttulo2"/>
       </w:pPr>
-      <w:bookmarkStart w:id="14" w:name="_Toc444537700"/>
+      <w:bookmarkStart w:id="15" w:name="_Toc444537700"/>
       <w:r>
         <w:t xml:space="preserve">3.3 </w:t>
       </w:r>
@@ -4191,33 +4231,33 @@
       <w:r>
         <w:t xml:space="preserve"> específica B</w:t>
       </w:r>
-      <w:bookmarkEnd w:id="14"/>
+      <w:bookmarkEnd w:id="15"/>
     </w:p>
     <w:p>
       <w:pPr>
         <w:pStyle w:val="Ttulo3"/>
       </w:pPr>
-      <w:bookmarkStart w:id="15" w:name="_Toc444537701"/>
+      <w:bookmarkStart w:id="16" w:name="_Toc444537701"/>
       <w:r>
         <w:t>3.3.1 Fuente de información 1 sobre la tecnología específica B</w:t>
       </w:r>
-      <w:bookmarkEnd w:id="15"/>
+      <w:bookmarkEnd w:id="16"/>
     </w:p>
     <w:p>
       <w:pPr>
         <w:pStyle w:val="Ttulo3"/>
       </w:pPr>
-      <w:bookmarkStart w:id="16" w:name="_Toc444537702"/>
+      <w:bookmarkStart w:id="17" w:name="_Toc444537702"/>
       <w:r>
         <w:t>3.3.2 Fuente de información 2 sobre la tecnología específica B</w:t>
       </w:r>
-      <w:bookmarkEnd w:id="16"/>
+      <w:bookmarkEnd w:id="17"/>
     </w:p>
     <w:p>
       <w:pPr>
         <w:pStyle w:val="Ttulo3"/>
       </w:pPr>
-      <w:bookmarkStart w:id="17" w:name="_Toc444537703"/>
+      <w:bookmarkStart w:id="18" w:name="_Toc444537703"/>
       <w:r>
         <w:t>3.3</w:t>
       </w:r>
@@ -4229,14 +4269,14 @@
       <w:r>
         <w:t xml:space="preserve"> Fuente de información n sobre la tecnología específica B</w:t>
       </w:r>
-      <w:bookmarkEnd w:id="17"/>
+      <w:bookmarkEnd w:id="18"/>
     </w:p>
     <w:p/>
     <w:p>
       <w:pPr>
         <w:pStyle w:val="Ttulo1"/>
       </w:pPr>
-      <w:bookmarkStart w:id="18" w:name="_Toc444537704"/>
+      <w:bookmarkStart w:id="19" w:name="_Toc444537704"/>
       <w:r>
         <w:t xml:space="preserve">4. </w:t>
       </w:r>
@@ -4246,13 +4286,13 @@
       <w:r>
         <w:t xml:space="preserve"> (cursos no gratuitos)</w:t>
       </w:r>
-      <w:bookmarkEnd w:id="18"/>
+      <w:bookmarkEnd w:id="19"/>
     </w:p>
     <w:p>
       <w:pPr>
         <w:pStyle w:val="Ttulo2"/>
       </w:pPr>
-      <w:bookmarkStart w:id="19" w:name="_Toc444537705"/>
+      <w:bookmarkStart w:id="20" w:name="_Toc444537705"/>
       <w:r>
         <w:t>4</w:t>
       </w:r>
@@ -4268,33 +4308,33 @@
       <w:r>
         <w:t xml:space="preserve"> en general</w:t>
       </w:r>
-      <w:bookmarkEnd w:id="19"/>
+      <w:bookmarkEnd w:id="20"/>
     </w:p>
     <w:p>
       <w:pPr>
         <w:pStyle w:val="Ttulo3"/>
       </w:pPr>
-      <w:bookmarkStart w:id="20" w:name="_Toc444537706"/>
+      <w:bookmarkStart w:id="21" w:name="_Toc444537706"/>
       <w:r>
         <w:t>4.1.1 Curso no gratuito 1 sobre el tipo de tecnología en general</w:t>
       </w:r>
-      <w:bookmarkEnd w:id="20"/>
+      <w:bookmarkEnd w:id="21"/>
     </w:p>
     <w:p>
       <w:pPr>
         <w:pStyle w:val="Ttulo3"/>
       </w:pPr>
-      <w:bookmarkStart w:id="21" w:name="_Toc444537707"/>
+      <w:bookmarkStart w:id="22" w:name="_Toc444537707"/>
       <w:r>
         <w:t>4.1.2 Curso no gratuito 2 sobre el tipo de tecnología en general</w:t>
       </w:r>
-      <w:bookmarkEnd w:id="21"/>
+      <w:bookmarkEnd w:id="22"/>
     </w:p>
     <w:p>
       <w:pPr>
         <w:pStyle w:val="Ttulo3"/>
       </w:pPr>
-      <w:bookmarkStart w:id="22" w:name="_Toc444537708"/>
+      <w:bookmarkStart w:id="23" w:name="_Toc444537708"/>
       <w:r>
         <w:t>4.1</w:t>
       </w:r>
@@ -4306,14 +4346,14 @@
       <w:r>
         <w:t xml:space="preserve"> Curso no gratuito n sobre el tipo de tecnología en general</w:t>
       </w:r>
-      <w:bookmarkEnd w:id="22"/>
+      <w:bookmarkEnd w:id="23"/>
     </w:p>
     <w:p/>
     <w:p>
       <w:pPr>
         <w:pStyle w:val="Ttulo2"/>
       </w:pPr>
-      <w:bookmarkStart w:id="23" w:name="_Toc444537709"/>
+      <w:bookmarkStart w:id="24" w:name="_Toc444537709"/>
       <w:r>
         <w:lastRenderedPageBreak/>
         <w:t>4.2 Cursos</w:t>
@@ -4327,7 +4367,7 @@
       <w:r>
         <w:t xml:space="preserve">sobre </w:t>
       </w:r>
-      <w:bookmarkEnd w:id="23"/>
+      <w:bookmarkEnd w:id="24"/>
       <w:proofErr w:type="spellStart"/>
       <w:r>
         <w:t>Hibernate</w:t>
@@ -4338,11 +4378,11 @@
       <w:pPr>
         <w:pStyle w:val="Ttulo3"/>
       </w:pPr>
-      <w:bookmarkStart w:id="24" w:name="_Toc444537710"/>
+      <w:bookmarkStart w:id="25" w:name="_Toc444537710"/>
       <w:r>
         <w:t xml:space="preserve">4.2.1 </w:t>
       </w:r>
-      <w:bookmarkEnd w:id="24"/>
+      <w:bookmarkEnd w:id="25"/>
       <w:r>
         <w:fldChar w:fldCharType="begin"/>
       </w:r>
@@ -4372,11 +4412,11 @@
       <w:pPr>
         <w:pStyle w:val="Ttulo3"/>
       </w:pPr>
-      <w:bookmarkStart w:id="25" w:name="_Toc444537711"/>
+      <w:bookmarkStart w:id="26" w:name="_Toc444537711"/>
       <w:r>
         <w:t xml:space="preserve">4.2.2 </w:t>
       </w:r>
-      <w:bookmarkEnd w:id="25"/>
+      <w:bookmarkEnd w:id="26"/>
       <w:r>
         <w:fldChar w:fldCharType="begin"/>
       </w:r>
@@ -4406,15 +4446,15 @@
       <w:pPr>
         <w:pStyle w:val="Ttulo3"/>
       </w:pPr>
-      <w:bookmarkStart w:id="26" w:name="_Toc444537712"/>
+      <w:bookmarkStart w:id="27" w:name="_Toc444537712"/>
       <w:r>
         <w:t>4.2.</w:t>
       </w:r>
-      <w:bookmarkEnd w:id="26"/>
+      <w:bookmarkEnd w:id="27"/>
       <w:r>
         <w:t xml:space="preserve">3 </w:t>
       </w:r>
-      <w:hyperlink r:id="rId11" w:history="1">
+      <w:hyperlink r:id="rId12" w:history="1">
         <w:r>
           <w:rPr>
             <w:rStyle w:val="Hipervnculo"/>
@@ -4428,7 +4468,7 @@
       <w:r>
         <w:t xml:space="preserve">4.2.4 </w:t>
       </w:r>
-      <w:hyperlink r:id="rId12" w:history="1">
+      <w:hyperlink r:id="rId13" w:history="1">
         <w:r>
           <w:rPr>
             <w:rStyle w:val="Hipervnculo"/>
@@ -4442,7 +4482,7 @@
       <w:pPr>
         <w:pStyle w:val="Ttulo2"/>
       </w:pPr>
-      <w:bookmarkStart w:id="27" w:name="_Toc444537713"/>
+      <w:bookmarkStart w:id="28" w:name="_Toc444537713"/>
       <w:r>
         <w:t>4.3 Cursos</w:t>
       </w:r>
@@ -4455,7 +4495,7 @@
       <w:r>
         <w:t xml:space="preserve">sobre </w:t>
       </w:r>
-      <w:bookmarkEnd w:id="27"/>
+      <w:bookmarkEnd w:id="28"/>
       <w:proofErr w:type="spellStart"/>
       <w:r>
         <w:t>Entity</w:t>
@@ -4469,11 +4509,11 @@
       <w:pPr>
         <w:pStyle w:val="Ttulo3"/>
       </w:pPr>
-      <w:bookmarkStart w:id="28" w:name="_Toc444537714"/>
+      <w:bookmarkStart w:id="29" w:name="_Toc444537714"/>
       <w:r>
         <w:t xml:space="preserve">4.3.1 </w:t>
       </w:r>
-      <w:bookmarkEnd w:id="28"/>
+      <w:bookmarkEnd w:id="29"/>
       <w:r>
         <w:fldChar w:fldCharType="begin"/>
       </w:r>
@@ -4506,11 +4546,11 @@
       <w:pPr>
         <w:pStyle w:val="Ttulo3"/>
       </w:pPr>
-      <w:bookmarkStart w:id="29" w:name="_Toc444537715"/>
+      <w:bookmarkStart w:id="30" w:name="_Toc444537715"/>
       <w:r>
         <w:t>4.3.2</w:t>
       </w:r>
-      <w:bookmarkEnd w:id="29"/>
+      <w:bookmarkEnd w:id="30"/>
       <w:r>
         <w:fldChar w:fldCharType="begin"/>
       </w:r>
@@ -4543,15 +4583,15 @@
       <w:pPr>
         <w:pStyle w:val="Ttulo3"/>
       </w:pPr>
-      <w:bookmarkStart w:id="30" w:name="_Toc444537716"/>
+      <w:bookmarkStart w:id="31" w:name="_Toc444537716"/>
       <w:r>
         <w:t>4.3.</w:t>
       </w:r>
-      <w:bookmarkEnd w:id="30"/>
+      <w:bookmarkEnd w:id="31"/>
       <w:r>
         <w:t xml:space="preserve">3 </w:t>
       </w:r>
-      <w:hyperlink r:id="rId13" w:history="1">
+      <w:hyperlink r:id="rId14" w:history="1">
         <w:r>
           <w:rPr>
             <w:rStyle w:val="Hipervnculo"/>
@@ -4568,7 +4608,7 @@
       <w:pPr>
         <w:pStyle w:val="Ttulo1"/>
       </w:pPr>
-      <w:bookmarkStart w:id="31" w:name="_Toc444537717"/>
+      <w:bookmarkStart w:id="32" w:name="_Toc444537717"/>
       <w:r>
         <w:t xml:space="preserve">5. </w:t>
       </w:r>
@@ -4578,13 +4618,13 @@
       <w:r>
         <w:t xml:space="preserve"> (cursos gratuitos)</w:t>
       </w:r>
-      <w:bookmarkEnd w:id="31"/>
+      <w:bookmarkEnd w:id="32"/>
     </w:p>
     <w:p>
       <w:pPr>
         <w:pStyle w:val="Ttulo2"/>
       </w:pPr>
-      <w:bookmarkStart w:id="32" w:name="_Toc444537718"/>
+      <w:bookmarkStart w:id="33" w:name="_Toc444537718"/>
       <w:r>
         <w:t>5</w:t>
       </w:r>
@@ -4600,33 +4640,33 @@
       <w:r>
         <w:t xml:space="preserve"> en general</w:t>
       </w:r>
-      <w:bookmarkEnd w:id="32"/>
+      <w:bookmarkEnd w:id="33"/>
     </w:p>
     <w:p>
       <w:pPr>
         <w:pStyle w:val="Ttulo3"/>
       </w:pPr>
-      <w:bookmarkStart w:id="33" w:name="_Toc444537719"/>
+      <w:bookmarkStart w:id="34" w:name="_Toc444537719"/>
       <w:r>
         <w:t>5.1.1 Curso gratuito 1 sobre el tipo de tecnología en general</w:t>
       </w:r>
-      <w:bookmarkEnd w:id="33"/>
+      <w:bookmarkEnd w:id="34"/>
     </w:p>
     <w:p>
       <w:pPr>
         <w:pStyle w:val="Ttulo3"/>
       </w:pPr>
-      <w:bookmarkStart w:id="34" w:name="_Toc444537720"/>
+      <w:bookmarkStart w:id="35" w:name="_Toc444537720"/>
       <w:r>
         <w:t>5.1.2 Curso gratuito 2 sobre el tipo de tecnología en general</w:t>
       </w:r>
-      <w:bookmarkEnd w:id="34"/>
+      <w:bookmarkEnd w:id="35"/>
     </w:p>
     <w:p>
       <w:pPr>
         <w:pStyle w:val="Ttulo3"/>
       </w:pPr>
-      <w:bookmarkStart w:id="35" w:name="_Toc444537721"/>
+      <w:bookmarkStart w:id="36" w:name="_Toc444537721"/>
       <w:r>
         <w:t>5.1</w:t>
       </w:r>
@@ -4638,14 +4678,14 @@
       <w:r>
         <w:t xml:space="preserve"> Curso gratuito n sobre el tipo de tecnología en general</w:t>
       </w:r>
-      <w:bookmarkEnd w:id="35"/>
+      <w:bookmarkEnd w:id="36"/>
     </w:p>
     <w:p/>
     <w:p>
       <w:pPr>
         <w:pStyle w:val="Ttulo2"/>
       </w:pPr>
-      <w:bookmarkStart w:id="36" w:name="_Toc444537722"/>
+      <w:bookmarkStart w:id="37" w:name="_Toc444537722"/>
       <w:r>
         <w:lastRenderedPageBreak/>
         <w:t>5.2 Cursos</w:t>
@@ -4662,12 +4702,10 @@
       <w:r>
         <w:t xml:space="preserve"> </w:t>
       </w:r>
-      <w:bookmarkEnd w:id="36"/>
+      <w:bookmarkEnd w:id="37"/>
       <w:r>
         <w:t>Hibernate</w:t>
       </w:r>
-      <w:bookmarkStart w:id="37" w:name="_GoBack"/>
-      <w:bookmarkEnd w:id="37"/>
     </w:p>
     <w:p>
       <w:pPr>
@@ -4932,7 +4970,7 @@
       </w:r>
     </w:p>
     <w:p>
-      <w:hyperlink r:id="rId14" w:history="1">
+      <w:hyperlink r:id="rId15" w:history="1">
         <w:r>
           <w:rPr>
             <w:rStyle w:val="Hipervnculo"/>
@@ -4945,7 +4983,7 @@
       </w:r>
     </w:p>
     <w:p>
-      <w:hyperlink r:id="rId15" w:history="1">
+      <w:hyperlink r:id="rId16" w:history="1">
         <w:r>
           <w:rPr>
             <w:rStyle w:val="Hipervnculo"/>
@@ -4958,7 +4996,7 @@
       </w:r>
     </w:p>
     <w:p>
-      <w:hyperlink r:id="rId16" w:anchor="tutorial-associations-mappinguser" w:history="1">
+      <w:hyperlink r:id="rId17" w:anchor="tutorial-associations-mappinguser" w:history="1">
         <w:r>
           <w:rPr>
             <w:rStyle w:val="Hipervnculo"/>
@@ -5126,7 +5164,7 @@
     <w:p/>
     <w:p/>
     <w:sectPr>
-      <w:footerReference w:type="default" r:id="rId17"/>
+      <w:footerReference w:type="default" r:id="rId18"/>
       <w:pgSz w:w="11906" w:h="16838"/>
       <w:pgMar w:top="1417" w:right="1701" w:bottom="1417" w:left="1701" w:header="708" w:footer="708" w:gutter="0"/>
       <w:cols w:space="708"/>
@@ -5191,7 +5229,7 @@
           <w:rPr>
             <w:noProof/>
           </w:rPr>
-          <w:t>5</w:t>
+          <w:t>1</w:t>
         </w:r>
         <w:r>
           <w:fldChar w:fldCharType="end"/>
@@ -6842,7 +6880,7 @@
   <a:extraClrSchemeLst/>
   <a:extLst>
     <a:ext uri="{05A4C25C-085E-4340-85A3-A5531E510DB2}">
-      <thm15:themeFamily xmlns="" xmlns:thm15="http://schemas.microsoft.com/office/thememl/2012/main" name="Office Theme" id="{62F939B6-93AF-4DB8-9C6B-D6C7DFDC589F}" vid="{4A3C46E8-61CC-4603-A589-7422A47A8E4A}"/>
+      <thm15:themeFamily xmlns:thm15="http://schemas.microsoft.com/office/thememl/2012/main" xmlns="" name="Office Theme" id="{62F939B6-93AF-4DB8-9C6B-D6C7DFDC589F}" vid="{4A3C46E8-61CC-4603-A589-7422A47A8E4A}"/>
     </a:ext>
   </a:extLst>
 </a:theme>
@@ -6853,7 +6891,7 @@
 </file>
 
 <file path=customXml/itemProps1.xml><?xml version="1.0" encoding="utf-8"?>
-<ds:datastoreItem xmlns:ds="http://schemas.openxmlformats.org/officeDocument/2006/customXml" ds:itemID="{B339A8E6-494C-4F3E-93B8-D9383F9D63D0}">
+<ds:datastoreItem xmlns:ds="http://schemas.openxmlformats.org/officeDocument/2006/customXml" ds:itemID="{0E3D61F2-E97A-4C23-B9B2-59C279BE45C5}">
   <ds:schemaRefs>
     <ds:schemaRef ds:uri="http://schemas.openxmlformats.org/officeDocument/2006/bibliography"/>
   </ds:schemaRefs>

</xml_diff>

<commit_message>
Fuentes de Información Hibernate (Docs)Completo
</commit_message>
<xml_diff>
--- a/TG1_JavierOblare.docx
+++ b/TG1_JavierOblare.docx
@@ -3785,15 +3785,7 @@
     </w:p>
     <w:p>
       <w:r>
-        <w:t xml:space="preserve">Somos el grupo 3 del turno de tarde, y somos Javier </w:t>
-      </w:r>
-      <w:proofErr w:type="spellStart"/>
-      <w:r>
-        <w:t>Oblaré</w:t>
-      </w:r>
-      <w:proofErr w:type="spellEnd"/>
-      <w:r>
-        <w:t xml:space="preserve"> Liébana (coordinador), Javier Díaz Frías y Alejandro Escobar</w:t>
+        <w:t>Somos el grupo 3 del turno de tarde, y somos Javier Oblaré Liébana (coordinador), Javier Díaz Frías y Alejandro Escobar</w:t>
       </w:r>
     </w:p>
     <w:p>
@@ -3806,8 +3798,6 @@
       <w:pPr>
         <w:pStyle w:val="Ttulo2"/>
       </w:pPr>
-      <w:bookmarkStart w:id="3" w:name="_GoBack"/>
-      <w:bookmarkEnd w:id="3"/>
       <w:r>
         <w:t>1.2 Planificación</w:t>
       </w:r>
@@ -3815,15 +3805,7 @@
     </w:p>
     <w:p>
       <w:r>
-        <w:t>Hemos utilizado una herramienta online de diagramación (</w:t>
-      </w:r>
-      <w:proofErr w:type="spellStart"/>
-      <w:r>
-        <w:t>GanttPro</w:t>
-      </w:r>
-      <w:proofErr w:type="spellEnd"/>
-      <w:r>
-        <w:t xml:space="preserve">, versión gratuita), para realizar la planificación del trabajo, repartiéndose las tareas del trabajo, con su número de horas de trabajo por cada una. </w:t>
+        <w:t xml:space="preserve">Hemos utilizado una herramienta online de diagramación (GanttPro, versión gratuita), para realizar la planificación del trabajo, repartiéndose las tareas del trabajo, con su número de horas de trabajo por cada una. </w:t>
       </w:r>
     </w:p>
     <w:p>
@@ -3850,31 +3832,15 @@
       <w:pPr>
         <w:pStyle w:val="Ttulo2"/>
       </w:pPr>
-      <w:bookmarkStart w:id="4" w:name="_Toc444537689"/>
+      <w:bookmarkStart w:id="3" w:name="_Toc444537689"/>
       <w:r>
         <w:t>1.3 Entrega</w:t>
       </w:r>
-      <w:bookmarkEnd w:id="4"/>
-    </w:p>
-    <w:p>
-      <w:r>
-        <w:t xml:space="preserve">Hemos ido realizando el trabajo en el repositorio </w:t>
-      </w:r>
-      <w:proofErr w:type="spellStart"/>
-      <w:r>
-        <w:t>GitHub</w:t>
-      </w:r>
-      <w:proofErr w:type="spellEnd"/>
-      <w:r>
-        <w:t xml:space="preserve">, dentro del </w:t>
-      </w:r>
-      <w:proofErr w:type="spellStart"/>
-      <w:r>
-        <w:t>cuál</w:t>
-      </w:r>
-      <w:proofErr w:type="spellEnd"/>
-      <w:r>
-        <w:t xml:space="preserve"> su URL es:</w:t>
+      <w:bookmarkEnd w:id="3"/>
+    </w:p>
+    <w:p>
+      <w:r>
+        <w:t>Hemos ido realizando el trabajo en el repositorio GitHub, dentro del cuál su URL es:</w:t>
       </w:r>
     </w:p>
     <w:p>
@@ -3942,87 +3908,87 @@
         <w:pStyle w:val="Ttulo1"/>
         <w:spacing w:before="360"/>
       </w:pPr>
-      <w:bookmarkStart w:id="5" w:name="_Toc444537690"/>
+      <w:bookmarkStart w:id="4" w:name="_Toc444537690"/>
       <w:r>
         <w:t xml:space="preserve">2. </w:t>
       </w:r>
       <w:r>
         <w:t>Descripción del tipo de tecnología</w:t>
       </w:r>
+      <w:bookmarkEnd w:id="4"/>
+    </w:p>
+    <w:p>
+      <w:r>
+        <w:t>En este apartado se debe indicar el tipo de tecnología en general y las tecnologías específicas sobre las que trata el trabajo.</w:t>
+      </w:r>
+    </w:p>
+    <w:p>
+      <w:r>
+        <w:t>El objetivo del trabajo es ponerse en la situación de una persona ya titulada</w:t>
+      </w:r>
+      <w:r>
+        <w:t xml:space="preserve"> en el Grado en Sistemas de Información</w:t>
+      </w:r>
+      <w:r>
+        <w:t xml:space="preserve">, </w:t>
+      </w:r>
+      <w:r>
+        <w:t xml:space="preserve">y </w:t>
+      </w:r>
+      <w:r>
+        <w:t xml:space="preserve">que desea actualiza sus conocimientos sobre dichas tecnologías. </w:t>
+      </w:r>
+    </w:p>
+    <w:p>
+      <w:r>
+        <w:t xml:space="preserve">En este </w:t>
+      </w:r>
+      <w:r>
+        <w:t>documento</w:t>
+      </w:r>
+      <w:r>
+        <w:t xml:space="preserve"> </w:t>
+      </w:r>
+      <w:r>
+        <w:t>se debe r</w:t>
+      </w:r>
+      <w:r>
+        <w:t>ecoge</w:t>
+      </w:r>
+      <w:r>
+        <w:t>r</w:t>
+      </w:r>
+      <w:r>
+        <w:t xml:space="preserve"> toda la información que </w:t>
+      </w:r>
+      <w:r>
+        <w:t xml:space="preserve">se </w:t>
+      </w:r>
+      <w:r>
+        <w:t>ha recopilado para poder aprender la teoría y práctica de dichas tecnologías, así como las ayudas que existen para poder financiar su estudio o s</w:t>
+      </w:r>
+      <w:r>
+        <w:t>u</w:t>
+      </w:r>
+      <w:r>
+        <w:t xml:space="preserve"> implementación en empresas u otras organizaciones.</w:t>
+      </w:r>
+    </w:p>
+    <w:p>
+      <w:pPr>
+        <w:pStyle w:val="Ttulo1"/>
+      </w:pPr>
+      <w:bookmarkStart w:id="5" w:name="_Toc444537691"/>
+      <w:r>
+        <w:t xml:space="preserve">3. </w:t>
+      </w:r>
+      <w:r>
+        <w:t>Fuentes de información</w:t>
+      </w:r>
+      <w:r>
+        <w:t xml:space="preserve"> (documentos)</w:t>
+      </w:r>
       <w:bookmarkEnd w:id="5"/>
-    </w:p>
-    <w:p>
-      <w:r>
-        <w:t>En este apartado se debe indicar el tipo de tecnología en general y las tecnologías específicas sobre las que trata el trabajo.</w:t>
-      </w:r>
-    </w:p>
-    <w:p>
-      <w:r>
-        <w:t>El objetivo del trabajo es ponerse en la situación de una persona ya titulada</w:t>
-      </w:r>
-      <w:r>
-        <w:t xml:space="preserve"> en el Grado en Sistemas de Información</w:t>
-      </w:r>
-      <w:r>
-        <w:t xml:space="preserve">, </w:t>
-      </w:r>
-      <w:r>
-        <w:t xml:space="preserve">y </w:t>
-      </w:r>
-      <w:r>
-        <w:t xml:space="preserve">que desea actualiza sus conocimientos sobre dichas tecnologías. </w:t>
-      </w:r>
-    </w:p>
-    <w:p>
-      <w:r>
-        <w:t xml:space="preserve">En este </w:t>
-      </w:r>
-      <w:r>
-        <w:t>documento</w:t>
-      </w:r>
-      <w:r>
-        <w:t xml:space="preserve"> </w:t>
-      </w:r>
-      <w:r>
-        <w:t>se debe r</w:t>
-      </w:r>
-      <w:r>
-        <w:t>ecoge</w:t>
-      </w:r>
-      <w:r>
-        <w:t>r</w:t>
-      </w:r>
-      <w:r>
-        <w:t xml:space="preserve"> toda la información que </w:t>
-      </w:r>
-      <w:r>
-        <w:t xml:space="preserve">se </w:t>
-      </w:r>
-      <w:r>
-        <w:t>ha recopilado para poder aprender la teoría y práctica de dichas tecnologías, así como las ayudas que existen para poder financiar su estudio o s</w:t>
-      </w:r>
-      <w:r>
-        <w:t>u</w:t>
-      </w:r>
-      <w:r>
-        <w:t xml:space="preserve"> implementación en empresas u otras organizaciones.</w:t>
-      </w:r>
-    </w:p>
-    <w:p>
-      <w:pPr>
-        <w:pStyle w:val="Ttulo1"/>
-      </w:pPr>
-      <w:bookmarkStart w:id="6" w:name="_Toc444537691"/>
-      <w:r>
-        <w:t xml:space="preserve">3. </w:t>
-      </w:r>
-      <w:r>
-        <w:t>Fuentes de información</w:t>
-      </w:r>
-      <w:r>
-        <w:t xml:space="preserve"> (documentos)</w:t>
-      </w:r>
-      <w:bookmarkEnd w:id="6"/>
     </w:p>
     <w:p>
       <w:r>
@@ -4045,7 +4011,7 @@
       <w:pPr>
         <w:pStyle w:val="Ttulo2"/>
       </w:pPr>
-      <w:bookmarkStart w:id="7" w:name="_Toc444537692"/>
+      <w:bookmarkStart w:id="6" w:name="_Toc444537692"/>
       <w:r>
         <w:t>3.</w:t>
       </w:r>
@@ -4055,15 +4021,25 @@
       <w:r>
         <w:t xml:space="preserve"> en general</w:t>
       </w:r>
+      <w:bookmarkEnd w:id="6"/>
+    </w:p>
+    <w:p>
+      <w:pPr>
+        <w:pStyle w:val="Ttulo3"/>
+      </w:pPr>
+      <w:bookmarkStart w:id="7" w:name="_Toc444537693"/>
+      <w:r>
+        <w:t>3.1.1 Fuente de información 1 sobre el tipo de tecnología en general</w:t>
+      </w:r>
       <w:bookmarkEnd w:id="7"/>
     </w:p>
     <w:p>
       <w:pPr>
         <w:pStyle w:val="Ttulo3"/>
       </w:pPr>
-      <w:bookmarkStart w:id="8" w:name="_Toc444537693"/>
-      <w:r>
-        <w:t>3.1.1 Fuente de información 1 sobre el tipo de tecnología en general</w:t>
+      <w:bookmarkStart w:id="8" w:name="_Toc444537694"/>
+      <w:r>
+        <w:t>3.1.2 Fuente de información 2 sobre el tipo de tecnología en general</w:t>
       </w:r>
       <w:bookmarkEnd w:id="8"/>
     </w:p>
@@ -4071,61 +4047,41 @@
       <w:pPr>
         <w:pStyle w:val="Ttulo3"/>
       </w:pPr>
-      <w:bookmarkStart w:id="9" w:name="_Toc444537694"/>
-      <w:r>
-        <w:t>3.1.2 Fuente de información 2 sobre el tipo de tecnología en general</w:t>
+      <w:bookmarkStart w:id="9" w:name="_Toc444537695"/>
+      <w:r>
+        <w:t>3.1.n Fuente de información n sobre el tipo de tecnología en general</w:t>
       </w:r>
       <w:bookmarkEnd w:id="9"/>
     </w:p>
+    <w:p/>
+    <w:p>
+      <w:pPr>
+        <w:pStyle w:val="Ttulo2"/>
+      </w:pPr>
+      <w:bookmarkStart w:id="10" w:name="_Toc444537696"/>
+      <w:r>
+        <w:t xml:space="preserve">3.2 </w:t>
+      </w:r>
+      <w:r>
+        <w:t>Fuentes sobre la tecnología</w:t>
+      </w:r>
+      <w:r>
+        <w:t xml:space="preserve"> </w:t>
+      </w:r>
+      <w:bookmarkEnd w:id="10"/>
+      <w:r>
+        <w:t>Hibernate</w:t>
+      </w:r>
+    </w:p>
     <w:p>
       <w:pPr>
         <w:pStyle w:val="Ttulo3"/>
       </w:pPr>
-      <w:bookmarkStart w:id="10" w:name="_Toc444537695"/>
-      <w:r>
-        <w:t>3.1</w:t>
-      </w:r>
-      <w:proofErr w:type="gramStart"/>
-      <w:r>
-        <w:t>.n</w:t>
-      </w:r>
-      <w:proofErr w:type="gramEnd"/>
-      <w:r>
-        <w:t xml:space="preserve"> Fuente de información n sobre el tipo de tecnología en general</w:t>
-      </w:r>
-      <w:bookmarkEnd w:id="10"/>
-    </w:p>
-    <w:p/>
-    <w:p>
-      <w:pPr>
-        <w:pStyle w:val="Ttulo2"/>
-      </w:pPr>
-      <w:bookmarkStart w:id="11" w:name="_Toc444537696"/>
-      <w:r>
-        <w:t xml:space="preserve">3.2 </w:t>
-      </w:r>
-      <w:r>
-        <w:t>Fuentes sobre la tecnología</w:t>
-      </w:r>
-      <w:r>
-        <w:t xml:space="preserve"> </w:t>
+      <w:bookmarkStart w:id="11" w:name="_Toc444537697"/>
+      <w:r>
+        <w:t xml:space="preserve">3.2.1 </w:t>
       </w:r>
       <w:bookmarkEnd w:id="11"/>
-      <w:proofErr w:type="spellStart"/>
-      <w:r>
-        <w:t>Hibernate</w:t>
-      </w:r>
-      <w:proofErr w:type="spellEnd"/>
-    </w:p>
-    <w:p>
-      <w:pPr>
-        <w:pStyle w:val="Ttulo3"/>
-      </w:pPr>
-      <w:bookmarkStart w:id="12" w:name="_Toc444537697"/>
-      <w:r>
-        <w:t xml:space="preserve">3.2.1 </w:t>
-      </w:r>
-      <w:bookmarkEnd w:id="12"/>
       <w:r>
         <w:fldChar w:fldCharType="begin"/>
       </w:r>
@@ -4155,14 +4111,130 @@
       </w:r>
     </w:p>
     <w:p>
+      <w:r>
+        <w:t>Es la página oficial de Hibernate en la cual se encuentra su documentación, con todo tipo de guías sobre Hibernate (migración, guía para el usuario, integración…). Están totalmente actualizados y es totalmente fiable, se encuentra en inglés y es gratuita.</w:t>
+      </w:r>
+    </w:p>
+    <w:tbl>
+      <w:tblPr>
+        <w:tblStyle w:val="Tablaconcuadrcula"/>
+        <w:tblpPr w:leftFromText="141" w:rightFromText="141" w:vertAnchor="text" w:horzAnchor="margin" w:tblpY="343"/>
+        <w:tblW w:w="0" w:type="auto"/>
+        <w:tblLook w:val="04A0" w:firstRow="1" w:lastRow="0" w:firstColumn="1" w:lastColumn="0" w:noHBand="0" w:noVBand="1"/>
+      </w:tblPr>
+      <w:tblGrid>
+        <w:gridCol w:w="4247"/>
+        <w:gridCol w:w="4247"/>
+      </w:tblGrid>
+      <w:tr>
+        <w:tc>
+          <w:tcPr>
+            <w:tcW w:w="4247" w:type="dxa"/>
+          </w:tcPr>
+          <w:p>
+            <w:bookmarkStart w:id="12" w:name="_Toc444537698"/>
+            <w:r>
+              <w:t>Fuente de información primaria, secundaria o terciaria</w:t>
+            </w:r>
+          </w:p>
+        </w:tc>
+        <w:tc>
+          <w:tcPr>
+            <w:tcW w:w="4247" w:type="dxa"/>
+          </w:tcPr>
+          <w:p>
+            <w:r>
+              <w:t>Es una fuente de información primaria</w:t>
+            </w:r>
+          </w:p>
+        </w:tc>
+      </w:tr>
+      <w:tr>
+        <w:tc>
+          <w:tcPr>
+            <w:tcW w:w="4247" w:type="dxa"/>
+          </w:tcPr>
+          <w:p>
+            <w:r>
+              <w:t>Fuente de información formal o informal</w:t>
+            </w:r>
+          </w:p>
+        </w:tc>
+        <w:tc>
+          <w:tcPr>
+            <w:tcW w:w="4247" w:type="dxa"/>
+          </w:tcPr>
+          <w:p>
+            <w:r>
+              <w:t>Firmado y supervisado puede ser explotado fácilmente.</w:t>
+            </w:r>
+          </w:p>
+        </w:tc>
+      </w:tr>
+      <w:tr>
+        <w:tc>
+          <w:tcPr>
+            <w:tcW w:w="4247" w:type="dxa"/>
+          </w:tcPr>
+          <w:p>
+            <w:r>
+              <w:t>Fuente de información visible o no visible</w:t>
+            </w:r>
+          </w:p>
+        </w:tc>
+        <w:tc>
+          <w:tcPr>
+            <w:tcW w:w="4247" w:type="dxa"/>
+          </w:tcPr>
+          <w:p>
+            <w:r>
+              <w:t>Es visible a través de un buscador</w:t>
+            </w:r>
+          </w:p>
+        </w:tc>
+      </w:tr>
+      <w:tr>
+        <w:tc>
+          <w:tcPr>
+            <w:tcW w:w="4247" w:type="dxa"/>
+          </w:tcPr>
+          <w:p>
+            <w:r>
+              <w:t>Fuente de información estructurada o no estructurada</w:t>
+            </w:r>
+          </w:p>
+        </w:tc>
+        <w:tc>
+          <w:tcPr>
+            <w:tcW w:w="4247" w:type="dxa"/>
+          </w:tcPr>
+          <w:p>
+            <w:r>
+              <w:t>Es una información estructurada se encuentra bibliográficamente bien organizada</w:t>
+            </w:r>
+          </w:p>
+        </w:tc>
+      </w:tr>
+    </w:tbl>
+    <w:p>
       <w:pPr>
         <w:pStyle w:val="Ttulo3"/>
-      </w:pPr>
-      <w:bookmarkStart w:id="13" w:name="_Toc444537698"/>
+        <w:rPr>
+          <w:rFonts w:eastAsiaTheme="minorHAnsi"/>
+          <w:color w:val="auto"/>
+          <w:sz w:val="22"/>
+          <w:szCs w:val="22"/>
+        </w:rPr>
+      </w:pPr>
+    </w:p>
+    <w:p>
+      <w:pPr>
+        <w:pStyle w:val="Ttulo3"/>
+      </w:pPr>
       <w:r>
         <w:t xml:space="preserve">3.2.2 </w:t>
       </w:r>
-      <w:bookmarkEnd w:id="13"/>
+      <w:bookmarkEnd w:id="12"/>
       <w:r>
         <w:fldChar w:fldCharType="begin"/>
       </w:r>
@@ -4182,7 +4254,13 @@
         <w:rPr>
           <w:rStyle w:val="Hipervnculo"/>
         </w:rPr>
-        <w:t>https://netbeans.org/kb/docs/web/hibernate-webapp.html</w:t>
+        <w:t>https://netbeans.org/kb/docs/web/hib</w:t>
+      </w:r>
+      <w:r>
+        <w:rPr>
+          <w:rStyle w:val="Hipervnculo"/>
+        </w:rPr>
+        <w:t>ernate-webapp.html</w:t>
       </w:r>
       <w:r>
         <w:fldChar w:fldCharType="end"/>
@@ -4192,32 +4270,252 @@
       </w:r>
     </w:p>
     <w:p>
+      <w:r>
+        <w:t>En la página oficial de netbeans te viene la documentación de cómo usar una aplicación web con Hibernate. Se encuentra actualizada y es fiable, se puede acceder a ella de manera totalmente gratuita y se encuentra en inglés</w:t>
+      </w:r>
+    </w:p>
+    <w:tbl>
+      <w:tblPr>
+        <w:tblStyle w:val="Tablaconcuadrcula"/>
+        <w:tblpPr w:leftFromText="141" w:rightFromText="141" w:vertAnchor="text" w:horzAnchor="margin" w:tblpY="343"/>
+        <w:tblW w:w="0" w:type="auto"/>
+        <w:tblLook w:val="04A0" w:firstRow="1" w:lastRow="0" w:firstColumn="1" w:lastColumn="0" w:noHBand="0" w:noVBand="1"/>
+      </w:tblPr>
+      <w:tblGrid>
+        <w:gridCol w:w="4247"/>
+        <w:gridCol w:w="4247"/>
+      </w:tblGrid>
+      <w:tr>
+        <w:tc>
+          <w:tcPr>
+            <w:tcW w:w="4247" w:type="dxa"/>
+          </w:tcPr>
+          <w:p>
+            <w:r>
+              <w:t>Fuente de información primaria, secundaria o terciaria</w:t>
+            </w:r>
+          </w:p>
+        </w:tc>
+        <w:tc>
+          <w:tcPr>
+            <w:tcW w:w="4247" w:type="dxa"/>
+          </w:tcPr>
+          <w:p>
+            <w:r>
+              <w:t>Es una fuente de información primaria</w:t>
+            </w:r>
+          </w:p>
+        </w:tc>
+      </w:tr>
+      <w:tr>
+        <w:tc>
+          <w:tcPr>
+            <w:tcW w:w="4247" w:type="dxa"/>
+          </w:tcPr>
+          <w:p>
+            <w:r>
+              <w:t>Fuente de información formal o informal</w:t>
+            </w:r>
+          </w:p>
+        </w:tc>
+        <w:tc>
+          <w:tcPr>
+            <w:tcW w:w="4247" w:type="dxa"/>
+          </w:tcPr>
+          <w:p>
+            <w:r>
+              <w:t>Firmado y supervisado puede ser explotado fácilmente.</w:t>
+            </w:r>
+          </w:p>
+        </w:tc>
+      </w:tr>
+      <w:tr>
+        <w:tc>
+          <w:tcPr>
+            <w:tcW w:w="4247" w:type="dxa"/>
+          </w:tcPr>
+          <w:p>
+            <w:r>
+              <w:t>Fuente de información visible o no visible</w:t>
+            </w:r>
+          </w:p>
+        </w:tc>
+        <w:tc>
+          <w:tcPr>
+            <w:tcW w:w="4247" w:type="dxa"/>
+          </w:tcPr>
+          <w:p>
+            <w:r>
+              <w:t>Es visible a través de un buscador</w:t>
+            </w:r>
+          </w:p>
+        </w:tc>
+      </w:tr>
+      <w:tr>
+        <w:tc>
+          <w:tcPr>
+            <w:tcW w:w="4247" w:type="dxa"/>
+          </w:tcPr>
+          <w:p>
+            <w:r>
+              <w:t>Fuente de información estructurada o no estructurada</w:t>
+            </w:r>
+          </w:p>
+        </w:tc>
+        <w:tc>
+          <w:tcPr>
+            <w:tcW w:w="4247" w:type="dxa"/>
+          </w:tcPr>
+          <w:p>
+            <w:r>
+              <w:t>Es una información estructurada se encuentra bibliográficamente bien organizada</w:t>
+            </w:r>
+          </w:p>
+        </w:tc>
+      </w:tr>
+    </w:tbl>
+    <w:p/>
+    <w:p>
       <w:pPr>
         <w:pStyle w:val="Ttulo3"/>
       </w:pPr>
-      <w:bookmarkStart w:id="14" w:name="_Toc444537699"/>
-      <w:r>
+      <w:bookmarkStart w:id="13" w:name="_Toc444537699"/>
+      <w:r>
+        <w:lastRenderedPageBreak/>
         <w:t>3.2.</w:t>
       </w:r>
-      <w:bookmarkEnd w:id="14"/>
-      <w:r>
-        <w:t>3</w:t>
-      </w:r>
-      <w:hyperlink r:id="rId11" w:anchor="idm60374336" w:history="1">
+      <w:bookmarkEnd w:id="13"/>
+      <w:r>
+        <w:t xml:space="preserve">3 </w:t>
+      </w:r>
+      <w:hyperlink r:id="rId11" w:history="1">
         <w:r>
           <w:rPr>
             <w:rStyle w:val="Hipervnculo"/>
           </w:rPr>
-          <w:t>https://access.redhat.com/documentation/enUS/JBoss_Enterprise_Application_Platform/4.2/htmlsingle/Hibernate_Annotations_Reference_Guide/index.html#idm60374336</w:t>
+          <w:t>https://access.redhat.com/documentation/en-US/JBoss_Enterprise_Application_Platform/4.2/html-single/Hibernate_Annotations_Reference_Guide/index.html#idm60374336</w:t>
         </w:r>
       </w:hyperlink>
+    </w:p>
+    <w:p>
+      <w:pPr>
+        <w:pStyle w:val="Ttulo3"/>
+      </w:pPr>
+      <w:r>
+        <w:t>En la página de Red Hat encontramos documentación sobre Hibernate en general, se encuentra actualizada y en la página va poniendo las fechas de las actualizaciones que se van realizando.</w:t>
+      </w:r>
       <w:r>
         <w:tab/>
       </w:r>
     </w:p>
+    <w:tbl>
+      <w:tblPr>
+        <w:tblStyle w:val="Tablaconcuadrcula"/>
+        <w:tblpPr w:leftFromText="141" w:rightFromText="141" w:vertAnchor="text" w:horzAnchor="margin" w:tblpY="343"/>
+        <w:tblW w:w="0" w:type="auto"/>
+        <w:tblLook w:val="04A0" w:firstRow="1" w:lastRow="0" w:firstColumn="1" w:lastColumn="0" w:noHBand="0" w:noVBand="1"/>
+      </w:tblPr>
+      <w:tblGrid>
+        <w:gridCol w:w="4247"/>
+        <w:gridCol w:w="4247"/>
+      </w:tblGrid>
+      <w:tr>
+        <w:tc>
+          <w:tcPr>
+            <w:tcW w:w="4247" w:type="dxa"/>
+          </w:tcPr>
+          <w:p>
+            <w:r>
+              <w:t>Fuente de información primaria, secundaria o terciaria</w:t>
+            </w:r>
+          </w:p>
+        </w:tc>
+        <w:tc>
+          <w:tcPr>
+            <w:tcW w:w="4247" w:type="dxa"/>
+          </w:tcPr>
+          <w:p>
+            <w:r>
+              <w:t>Es una fuente de información primaria</w:t>
+            </w:r>
+          </w:p>
+        </w:tc>
+      </w:tr>
+      <w:tr>
+        <w:tc>
+          <w:tcPr>
+            <w:tcW w:w="4247" w:type="dxa"/>
+          </w:tcPr>
+          <w:p>
+            <w:r>
+              <w:t>Fuente de información formal o informal</w:t>
+            </w:r>
+          </w:p>
+        </w:tc>
+        <w:tc>
+          <w:tcPr>
+            <w:tcW w:w="4247" w:type="dxa"/>
+          </w:tcPr>
+          <w:p>
+            <w:r>
+              <w:t>Firmado y supervisado puede ser explotado fácilmente.</w:t>
+            </w:r>
+          </w:p>
+        </w:tc>
+      </w:tr>
+      <w:tr>
+        <w:tc>
+          <w:tcPr>
+            <w:tcW w:w="4247" w:type="dxa"/>
+          </w:tcPr>
+          <w:p>
+            <w:r>
+              <w:t>Fuente de información visible o no visible</w:t>
+            </w:r>
+          </w:p>
+        </w:tc>
+        <w:tc>
+          <w:tcPr>
+            <w:tcW w:w="4247" w:type="dxa"/>
+          </w:tcPr>
+          <w:p>
+            <w:r>
+              <w:t>Es visible a través de un buscador</w:t>
+            </w:r>
+          </w:p>
+        </w:tc>
+      </w:tr>
+      <w:tr>
+        <w:tc>
+          <w:tcPr>
+            <w:tcW w:w="4247" w:type="dxa"/>
+          </w:tcPr>
+          <w:p>
+            <w:r>
+              <w:t>Fuente de información estructurada o no estructurada</w:t>
+            </w:r>
+          </w:p>
+        </w:tc>
+        <w:tc>
+          <w:tcPr>
+            <w:tcW w:w="4247" w:type="dxa"/>
+          </w:tcPr>
+          <w:p>
+            <w:r>
+              <w:t>Es una información estructurada se encuentra bibliográficamente bien organizada</w:t>
+            </w:r>
+          </w:p>
+        </w:tc>
+      </w:tr>
+    </w:tbl>
     <w:p/>
     <w:p/>
     <w:p>
+      <w:bookmarkStart w:id="14" w:name="_GoBack"/>
+      <w:bookmarkEnd w:id="14"/>
+    </w:p>
+    <w:p/>
+    <w:p>
       <w:pPr>
         <w:pStyle w:val="Ttulo2"/>
       </w:pPr>
@@ -4229,49 +4527,433 @@
         <w:t>Fuentes sobre la tecnología</w:t>
       </w:r>
       <w:r>
-        <w:t xml:space="preserve"> específica B</w:t>
+        <w:t xml:space="preserve"> </w:t>
       </w:r>
       <w:bookmarkEnd w:id="15"/>
+      <w:r>
+        <w:t>Entity Framework</w:t>
+      </w:r>
     </w:p>
     <w:p>
       <w:pPr>
         <w:pStyle w:val="Ttulo3"/>
+        <w:jc w:val="left"/>
       </w:pPr>
       <w:bookmarkStart w:id="16" w:name="_Toc444537701"/>
       <w:r>
-        <w:t>3.3.1 Fuente de información 1 sobre la tecnología específica B</w:t>
+        <w:t>3.3.1</w:t>
       </w:r>
       <w:bookmarkEnd w:id="16"/>
-    </w:p>
+      <w:r>
+        <w:fldChar w:fldCharType="begin"/>
+      </w:r>
+      <w:r>
+        <w:instrText xml:space="preserve"> HYPERLINK "</w:instrText>
+      </w:r>
+      <w:r>
+        <w:instrText>https://ptgmedia.pearsoncmg.com/images/9780735664166/samplepages/9780735664166.pdf</w:instrText>
+      </w:r>
+      <w:r>
+        <w:instrText xml:space="preserve">" </w:instrText>
+      </w:r>
+      <w:r>
+        <w:fldChar w:fldCharType="separate"/>
+      </w:r>
+      <w:r>
+        <w:rPr>
+          <w:rStyle w:val="Hipervnculo"/>
+        </w:rPr>
+        <w:t>https://ptgmedia.pearsoncmg.com/images/9780735664166/samplepages/9780735664166.pdf</w:t>
+      </w:r>
+      <w:r>
+        <w:fldChar w:fldCharType="end"/>
+      </w:r>
+      <w:r>
+        <w:t xml:space="preserve">    </w:t>
+      </w:r>
+    </w:p>
+    <w:p>
+      <w:r>
+        <w:t>Este documento permite adquirir los conocimientos de Entity Framework 5, con o sin experiencia previa. Ademas están disponibles practicas.</w:t>
+      </w:r>
+    </w:p>
+    <w:tbl>
+      <w:tblPr>
+        <w:tblStyle w:val="Tablaconcuadrcula"/>
+        <w:tblpPr w:leftFromText="141" w:rightFromText="141" w:vertAnchor="text" w:horzAnchor="margin" w:tblpY="166"/>
+        <w:tblW w:w="0" w:type="auto"/>
+        <w:tblLook w:val="04A0" w:firstRow="1" w:lastRow="0" w:firstColumn="1" w:lastColumn="0" w:noHBand="0" w:noVBand="1"/>
+      </w:tblPr>
+      <w:tblGrid>
+        <w:gridCol w:w="4247"/>
+        <w:gridCol w:w="4247"/>
+      </w:tblGrid>
+      <w:tr>
+        <w:tc>
+          <w:tcPr>
+            <w:tcW w:w="4247" w:type="dxa"/>
+          </w:tcPr>
+          <w:p>
+            <w:r>
+              <w:t>Fuente de informacion Secundaria</w:t>
+            </w:r>
+          </w:p>
+        </w:tc>
+        <w:tc>
+          <w:tcPr>
+            <w:tcW w:w="4247" w:type="dxa"/>
+          </w:tcPr>
+          <w:p>
+            <w:r>
+              <w:t>Esta elaborado a partir de un software propietario</w:t>
+            </w:r>
+          </w:p>
+        </w:tc>
+      </w:tr>
+      <w:tr>
+        <w:tc>
+          <w:tcPr>
+            <w:tcW w:w="4247" w:type="dxa"/>
+          </w:tcPr>
+          <w:p>
+            <w:r>
+              <w:t xml:space="preserve">Fuente de información formal </w:t>
+            </w:r>
+          </w:p>
+        </w:tc>
+        <w:tc>
+          <w:tcPr>
+            <w:tcW w:w="4247" w:type="dxa"/>
+          </w:tcPr>
+          <w:p>
+            <w:r>
+              <w:t>Firmado y supervisado puede ser explotado fácilmente.</w:t>
+            </w:r>
+          </w:p>
+        </w:tc>
+      </w:tr>
+      <w:tr>
+        <w:tc>
+          <w:tcPr>
+            <w:tcW w:w="4247" w:type="dxa"/>
+          </w:tcPr>
+          <w:p>
+            <w:r>
+              <w:t xml:space="preserve">Fuente de información visible </w:t>
+            </w:r>
+          </w:p>
+        </w:tc>
+        <w:tc>
+          <w:tcPr>
+            <w:tcW w:w="4247" w:type="dxa"/>
+          </w:tcPr>
+          <w:p>
+            <w:r>
+              <w:t xml:space="preserve">Esta indexado </w:t>
+            </w:r>
+          </w:p>
+        </w:tc>
+      </w:tr>
+      <w:tr>
+        <w:tc>
+          <w:tcPr>
+            <w:tcW w:w="4247" w:type="dxa"/>
+          </w:tcPr>
+          <w:p>
+            <w:r>
+              <w:t xml:space="preserve">Fuente de información estructurada </w:t>
+            </w:r>
+          </w:p>
+        </w:tc>
+        <w:tc>
+          <w:tcPr>
+            <w:tcW w:w="4247" w:type="dxa"/>
+          </w:tcPr>
+          <w:p>
+            <w:r>
+              <w:t>Esta bibliográficamente bien organizado</w:t>
+            </w:r>
+          </w:p>
+        </w:tc>
+      </w:tr>
+    </w:tbl>
+    <w:p/>
     <w:p>
       <w:pPr>
         <w:pStyle w:val="Ttulo3"/>
       </w:pPr>
       <w:bookmarkStart w:id="17" w:name="_Toc444537702"/>
       <w:r>
-        <w:t>3.3.2 Fuente de información 2 sobre la tecnología específica B</w:t>
+        <w:t xml:space="preserve">3.3.2 </w:t>
       </w:r>
       <w:bookmarkEnd w:id="17"/>
-    </w:p>
+      <w:r>
+        <w:fldChar w:fldCharType="begin"/>
+      </w:r>
+      <w:r>
+        <w:instrText xml:space="preserve"> HYPERLINK "</w:instrText>
+      </w:r>
+      <w:r>
+        <w:instrText>https://readthedocs.com/projects/aspnet-ef/downloads/pdf/latest/</w:instrText>
+      </w:r>
+      <w:r>
+        <w:instrText xml:space="preserve">" </w:instrText>
+      </w:r>
+      <w:r>
+        <w:fldChar w:fldCharType="separate"/>
+      </w:r>
+      <w:r>
+        <w:rPr>
+          <w:rStyle w:val="Hipervnculo"/>
+        </w:rPr>
+        <w:t>https://readthedocs.com/projects/aspnet-ef/downloads/pdf/latest/</w:t>
+      </w:r>
+      <w:r>
+        <w:fldChar w:fldCharType="end"/>
+      </w:r>
+      <w:r>
+        <w:t xml:space="preserve"> </w:t>
+      </w:r>
+    </w:p>
+    <w:p>
+      <w:r>
+        <w:t xml:space="preserve">Este documento nos permite conocer el uso de Entity Framework en diversas plataformas con diversas herramientas. </w:t>
+      </w:r>
+    </w:p>
+    <w:tbl>
+      <w:tblPr>
+        <w:tblStyle w:val="Tablaconcuadrcula"/>
+        <w:tblpPr w:leftFromText="141" w:rightFromText="141" w:vertAnchor="text" w:horzAnchor="margin" w:tblpY="166"/>
+        <w:tblW w:w="0" w:type="auto"/>
+        <w:tblLook w:val="04A0" w:firstRow="1" w:lastRow="0" w:firstColumn="1" w:lastColumn="0" w:noHBand="0" w:noVBand="1"/>
+      </w:tblPr>
+      <w:tblGrid>
+        <w:gridCol w:w="4247"/>
+        <w:gridCol w:w="4247"/>
+      </w:tblGrid>
+      <w:tr>
+        <w:tc>
+          <w:tcPr>
+            <w:tcW w:w="4247" w:type="dxa"/>
+          </w:tcPr>
+          <w:p>
+            <w:r>
+              <w:t>Fuente de informacion Secundaria</w:t>
+            </w:r>
+          </w:p>
+        </w:tc>
+        <w:tc>
+          <w:tcPr>
+            <w:tcW w:w="4247" w:type="dxa"/>
+          </w:tcPr>
+          <w:p>
+            <w:r>
+              <w:t>Esta elaborado a partir de un software propietario</w:t>
+            </w:r>
+          </w:p>
+        </w:tc>
+      </w:tr>
+      <w:tr>
+        <w:tc>
+          <w:tcPr>
+            <w:tcW w:w="4247" w:type="dxa"/>
+          </w:tcPr>
+          <w:p>
+            <w:r>
+              <w:t xml:space="preserve">Fuente de información formal </w:t>
+            </w:r>
+          </w:p>
+        </w:tc>
+        <w:tc>
+          <w:tcPr>
+            <w:tcW w:w="4247" w:type="dxa"/>
+          </w:tcPr>
+          <w:p>
+            <w:r>
+              <w:t>Firmado y supervisado puede ser explotado fácilmente.</w:t>
+            </w:r>
+          </w:p>
+        </w:tc>
+      </w:tr>
+      <w:tr>
+        <w:tc>
+          <w:tcPr>
+            <w:tcW w:w="4247" w:type="dxa"/>
+          </w:tcPr>
+          <w:p>
+            <w:r>
+              <w:t xml:space="preserve">Fuente de información visible </w:t>
+            </w:r>
+          </w:p>
+        </w:tc>
+        <w:tc>
+          <w:tcPr>
+            <w:tcW w:w="4247" w:type="dxa"/>
+          </w:tcPr>
+          <w:p>
+            <w:r>
+              <w:t xml:space="preserve">Esta indexado </w:t>
+            </w:r>
+          </w:p>
+        </w:tc>
+      </w:tr>
+      <w:tr>
+        <w:tc>
+          <w:tcPr>
+            <w:tcW w:w="4247" w:type="dxa"/>
+          </w:tcPr>
+          <w:p>
+            <w:r>
+              <w:t xml:space="preserve">Fuente de información estructurada </w:t>
+            </w:r>
+          </w:p>
+        </w:tc>
+        <w:tc>
+          <w:tcPr>
+            <w:tcW w:w="4247" w:type="dxa"/>
+          </w:tcPr>
+          <w:p>
+            <w:r>
+              <w:t>Esta bibliográficamente bien organizado</w:t>
+            </w:r>
+          </w:p>
+        </w:tc>
+      </w:tr>
+    </w:tbl>
+    <w:p/>
+    <w:p/>
     <w:p>
       <w:pPr>
         <w:pStyle w:val="Ttulo3"/>
       </w:pPr>
       <w:bookmarkStart w:id="18" w:name="_Toc444537703"/>
       <w:r>
-        <w:t>3.3</w:t>
-      </w:r>
-      <w:proofErr w:type="gramStart"/>
-      <w:r>
-        <w:t>.n</w:t>
-      </w:r>
-      <w:proofErr w:type="gramEnd"/>
-      <w:r>
-        <w:t xml:space="preserve"> Fuente de información n sobre la tecnología específica B</w:t>
+        <w:t>3.3.</w:t>
       </w:r>
       <w:bookmarkEnd w:id="18"/>
+      <w:r>
+        <w:t xml:space="preserve">3 </w:t>
+      </w:r>
+      <w:hyperlink r:id="rId12" w:history="1">
+        <w:r>
+          <w:rPr>
+            <w:rStyle w:val="Hipervnculo"/>
+          </w:rPr>
+          <w:t>http://video.ch9.ms/sessions/teched/eu/2014/Labs/DEV-H207.pdf</w:t>
+        </w:r>
+      </w:hyperlink>
+      <w:r>
+        <w:t xml:space="preserve"> </w:t>
+      </w:r>
+    </w:p>
+    <w:p>
+      <w:r>
+        <w:t>Este documento esta elaborado a partir de la documentación oficial de la tecnología,pero es mas extensa. Nos permite conocer el modelado con Entoty Framework desde 0.</w:t>
+      </w:r>
     </w:p>
     <w:p/>
+    <w:tbl>
+      <w:tblPr>
+        <w:tblStyle w:val="Tablaconcuadrcula"/>
+        <w:tblpPr w:leftFromText="141" w:rightFromText="141" w:vertAnchor="text" w:horzAnchor="margin" w:tblpY="166"/>
+        <w:tblW w:w="0" w:type="auto"/>
+        <w:tblLook w:val="04A0" w:firstRow="1" w:lastRow="0" w:firstColumn="1" w:lastColumn="0" w:noHBand="0" w:noVBand="1"/>
+      </w:tblPr>
+      <w:tblGrid>
+        <w:gridCol w:w="4247"/>
+        <w:gridCol w:w="4247"/>
+      </w:tblGrid>
+      <w:tr>
+        <w:tc>
+          <w:tcPr>
+            <w:tcW w:w="4247" w:type="dxa"/>
+          </w:tcPr>
+          <w:p>
+            <w:r>
+              <w:t>Fuente de informacion Secundaria</w:t>
+            </w:r>
+          </w:p>
+        </w:tc>
+        <w:tc>
+          <w:tcPr>
+            <w:tcW w:w="4247" w:type="dxa"/>
+          </w:tcPr>
+          <w:p>
+            <w:r>
+              <w:t>Es una guía elaborada a partir de documentos oficales</w:t>
+            </w:r>
+          </w:p>
+        </w:tc>
+      </w:tr>
+      <w:tr>
+        <w:tc>
+          <w:tcPr>
+            <w:tcW w:w="4247" w:type="dxa"/>
+          </w:tcPr>
+          <w:p>
+            <w:r>
+              <w:t xml:space="preserve">Fuente de información formal </w:t>
+            </w:r>
+          </w:p>
+        </w:tc>
+        <w:tc>
+          <w:tcPr>
+            <w:tcW w:w="4247" w:type="dxa"/>
+          </w:tcPr>
+          <w:p>
+            <w:r>
+              <w:t>Firmado y supervisado puede ser explotado fácilmente.</w:t>
+            </w:r>
+          </w:p>
+        </w:tc>
+      </w:tr>
+      <w:tr>
+        <w:tc>
+          <w:tcPr>
+            <w:tcW w:w="4247" w:type="dxa"/>
+          </w:tcPr>
+          <w:p>
+            <w:r>
+              <w:t xml:space="preserve">Fuente de información visible </w:t>
+            </w:r>
+          </w:p>
+        </w:tc>
+        <w:tc>
+          <w:tcPr>
+            <w:tcW w:w="4247" w:type="dxa"/>
+          </w:tcPr>
+          <w:p>
+            <w:r>
+              <w:t xml:space="preserve">Esta indexado </w:t>
+            </w:r>
+          </w:p>
+        </w:tc>
+      </w:tr>
+      <w:tr>
+        <w:tc>
+          <w:tcPr>
+            <w:tcW w:w="4247" w:type="dxa"/>
+          </w:tcPr>
+          <w:p>
+            <w:r>
+              <w:t xml:space="preserve">Fuente de información estructurada </w:t>
+            </w:r>
+          </w:p>
+        </w:tc>
+        <w:tc>
+          <w:tcPr>
+            <w:tcW w:w="4247" w:type="dxa"/>
+          </w:tcPr>
+          <w:p>
+            <w:r>
+              <w:t>Esta bibliográficamente bien organizado</w:t>
+            </w:r>
+          </w:p>
+        </w:tc>
+      </w:tr>
+    </w:tbl>
+    <w:p/>
+    <w:p/>
     <w:p>
       <w:pPr>
         <w:pStyle w:val="Ttulo1"/>
@@ -4336,15 +5018,7 @@
       </w:pPr>
       <w:bookmarkStart w:id="23" w:name="_Toc444537708"/>
       <w:r>
-        <w:t>4.1</w:t>
-      </w:r>
-      <w:proofErr w:type="gramStart"/>
-      <w:r>
-        <w:t>.n</w:t>
-      </w:r>
-      <w:proofErr w:type="gramEnd"/>
-      <w:r>
-        <w:t xml:space="preserve"> Curso no gratuito n sobre el tipo de tecnología en general</w:t>
+        <w:t>4.1.n Curso no gratuito n sobre el tipo de tecnología en general</w:t>
       </w:r>
       <w:bookmarkEnd w:id="23"/>
     </w:p>
@@ -4355,7 +5029,6 @@
       </w:pPr>
       <w:bookmarkStart w:id="24" w:name="_Toc444537709"/>
       <w:r>
-        <w:lastRenderedPageBreak/>
         <w:t>4.2 Cursos</w:t>
       </w:r>
       <w:r>
@@ -4368,11 +5041,9 @@
         <w:t xml:space="preserve">sobre </w:t>
       </w:r>
       <w:bookmarkEnd w:id="24"/>
-      <w:proofErr w:type="spellStart"/>
       <w:r>
         <w:t>Hibernate</w:t>
       </w:r>
-      <w:proofErr w:type="spellEnd"/>
     </w:p>
     <w:p>
       <w:pPr>
@@ -4454,7 +5125,7 @@
       <w:r>
         <w:t xml:space="preserve">3 </w:t>
       </w:r>
-      <w:hyperlink r:id="rId12" w:history="1">
+      <w:hyperlink r:id="rId13" w:history="1">
         <w:r>
           <w:rPr>
             <w:rStyle w:val="Hipervnculo"/>
@@ -4468,7 +5139,7 @@
       <w:r>
         <w:t xml:space="preserve">4.2.4 </w:t>
       </w:r>
-      <w:hyperlink r:id="rId13" w:history="1">
+      <w:hyperlink r:id="rId14" w:history="1">
         <w:r>
           <w:rPr>
             <w:rStyle w:val="Hipervnculo"/>
@@ -4478,12 +5149,16 @@
       </w:hyperlink>
     </w:p>
     <w:p/>
+    <w:p/>
+    <w:p/>
+    <w:p/>
     <w:p>
       <w:pPr>
         <w:pStyle w:val="Ttulo2"/>
       </w:pPr>
       <w:bookmarkStart w:id="28" w:name="_Toc444537713"/>
       <w:r>
+        <w:lastRenderedPageBreak/>
         <w:t>4.3 Cursos</w:t>
       </w:r>
       <w:r>
@@ -4496,13 +5171,8 @@
         <w:t xml:space="preserve">sobre </w:t>
       </w:r>
       <w:bookmarkEnd w:id="28"/>
-      <w:proofErr w:type="spellStart"/>
-      <w:r>
-        <w:t>Entity</w:t>
-      </w:r>
-      <w:proofErr w:type="spellEnd"/>
-      <w:r>
-        <w:t xml:space="preserve"> Framework</w:t>
+      <w:r>
+        <w:t>Entity Framework</w:t>
       </w:r>
     </w:p>
     <w:p>
@@ -4543,6 +5213,119 @@
       </w:r>
     </w:p>
     <w:p>
+      <w:r>
+        <w:t>Curso de Entity Framework impartido de forma online. Posee un plan de estudios completo y bien estructurado. La duración es de 15 horas y el coste total es de 1320 $.</w:t>
+      </w:r>
+    </w:p>
+    <w:p>
+      <w:r>
+        <w:t>Posee certificación.</w:t>
+      </w:r>
+    </w:p>
+    <w:p/>
+    <w:tbl>
+      <w:tblPr>
+        <w:tblStyle w:val="Tablaconcuadrcula"/>
+        <w:tblpPr w:leftFromText="141" w:rightFromText="141" w:vertAnchor="text" w:horzAnchor="margin" w:tblpY="166"/>
+        <w:tblW w:w="0" w:type="auto"/>
+        <w:tblLook w:val="04A0" w:firstRow="1" w:lastRow="0" w:firstColumn="1" w:lastColumn="0" w:noHBand="0" w:noVBand="1"/>
+      </w:tblPr>
+      <w:tblGrid>
+        <w:gridCol w:w="4247"/>
+        <w:gridCol w:w="4247"/>
+      </w:tblGrid>
+      <w:tr>
+        <w:tc>
+          <w:tcPr>
+            <w:tcW w:w="4247" w:type="dxa"/>
+          </w:tcPr>
+          <w:p>
+            <w:r>
+              <w:t>Fuente de informacion Secundaria</w:t>
+            </w:r>
+          </w:p>
+        </w:tc>
+        <w:tc>
+          <w:tcPr>
+            <w:tcW w:w="4247" w:type="dxa"/>
+          </w:tcPr>
+          <w:p>
+            <w:r>
+              <w:t>Es un curso  elaborado a partir de documentos oficales</w:t>
+            </w:r>
+          </w:p>
+        </w:tc>
+      </w:tr>
+      <w:tr>
+        <w:tc>
+          <w:tcPr>
+            <w:tcW w:w="4247" w:type="dxa"/>
+          </w:tcPr>
+          <w:p>
+            <w:r>
+              <w:t xml:space="preserve">Fuente de información formal </w:t>
+            </w:r>
+          </w:p>
+        </w:tc>
+        <w:tc>
+          <w:tcPr>
+            <w:tcW w:w="4247" w:type="dxa"/>
+          </w:tcPr>
+          <w:p>
+            <w:r>
+              <w:t>Firmado y supervisado puede ser explotado fácilmente.</w:t>
+            </w:r>
+          </w:p>
+        </w:tc>
+      </w:tr>
+      <w:tr>
+        <w:tc>
+          <w:tcPr>
+            <w:tcW w:w="4247" w:type="dxa"/>
+          </w:tcPr>
+          <w:p>
+            <w:r>
+              <w:t xml:space="preserve">Fuente de información visible </w:t>
+            </w:r>
+          </w:p>
+        </w:tc>
+        <w:tc>
+          <w:tcPr>
+            <w:tcW w:w="4247" w:type="dxa"/>
+          </w:tcPr>
+          <w:p>
+            <w:r>
+              <w:t xml:space="preserve">Esta indexado </w:t>
+            </w:r>
+          </w:p>
+        </w:tc>
+      </w:tr>
+      <w:tr>
+        <w:tc>
+          <w:tcPr>
+            <w:tcW w:w="4247" w:type="dxa"/>
+          </w:tcPr>
+          <w:p>
+            <w:r>
+              <w:t xml:space="preserve">Fuente de información estructurada </w:t>
+            </w:r>
+          </w:p>
+        </w:tc>
+        <w:tc>
+          <w:tcPr>
+            <w:tcW w:w="4247" w:type="dxa"/>
+          </w:tcPr>
+          <w:p>
+            <w:r>
+              <w:t>Esta bibliográficamente bien organizado</w:t>
+            </w:r>
+          </w:p>
+        </w:tc>
+      </w:tr>
+    </w:tbl>
+    <w:p/>
+    <w:p/>
+    <w:p>
       <w:pPr>
         <w:pStyle w:val="Ttulo3"/>
       </w:pPr>
@@ -4580,6 +5363,119 @@
       </w:r>
     </w:p>
     <w:p>
+      <w:r>
+        <w:t>Curso de Entity Framework impartido de forma online. Posee un plan de estudios completo y bien estructurado con material descargable. La duración es de 80 horas y el coste total es de 495€.</w:t>
+      </w:r>
+    </w:p>
+    <w:p>
+      <w:r>
+        <w:t>Posee certificación una vez superado la evaluación.</w:t>
+      </w:r>
+    </w:p>
+    <w:p/>
+    <w:p/>
+    <w:tbl>
+      <w:tblPr>
+        <w:tblStyle w:val="Tablaconcuadrcula"/>
+        <w:tblpPr w:leftFromText="141" w:rightFromText="141" w:vertAnchor="text" w:horzAnchor="margin" w:tblpY="166"/>
+        <w:tblW w:w="0" w:type="auto"/>
+        <w:tblLook w:val="04A0" w:firstRow="1" w:lastRow="0" w:firstColumn="1" w:lastColumn="0" w:noHBand="0" w:noVBand="1"/>
+      </w:tblPr>
+      <w:tblGrid>
+        <w:gridCol w:w="4247"/>
+        <w:gridCol w:w="4247"/>
+      </w:tblGrid>
+      <w:tr>
+        <w:tc>
+          <w:tcPr>
+            <w:tcW w:w="4247" w:type="dxa"/>
+          </w:tcPr>
+          <w:p>
+            <w:r>
+              <w:t>Fuente de informacion Secundaria</w:t>
+            </w:r>
+          </w:p>
+        </w:tc>
+        <w:tc>
+          <w:tcPr>
+            <w:tcW w:w="4247" w:type="dxa"/>
+          </w:tcPr>
+          <w:p>
+            <w:r>
+              <w:t>Es un curso  elaborado a partir de documentos oficales</w:t>
+            </w:r>
+          </w:p>
+        </w:tc>
+      </w:tr>
+      <w:tr>
+        <w:tc>
+          <w:tcPr>
+            <w:tcW w:w="4247" w:type="dxa"/>
+          </w:tcPr>
+          <w:p>
+            <w:r>
+              <w:t xml:space="preserve">Fuente de información formal </w:t>
+            </w:r>
+          </w:p>
+        </w:tc>
+        <w:tc>
+          <w:tcPr>
+            <w:tcW w:w="4247" w:type="dxa"/>
+          </w:tcPr>
+          <w:p>
+            <w:r>
+              <w:t>Firmado y supervisado puede ser explotado fácilmente.</w:t>
+            </w:r>
+          </w:p>
+        </w:tc>
+      </w:tr>
+      <w:tr>
+        <w:tc>
+          <w:tcPr>
+            <w:tcW w:w="4247" w:type="dxa"/>
+          </w:tcPr>
+          <w:p>
+            <w:r>
+              <w:t xml:space="preserve">Fuente de información visible </w:t>
+            </w:r>
+          </w:p>
+        </w:tc>
+        <w:tc>
+          <w:tcPr>
+            <w:tcW w:w="4247" w:type="dxa"/>
+          </w:tcPr>
+          <w:p>
+            <w:r>
+              <w:t xml:space="preserve">Esta indexado </w:t>
+            </w:r>
+          </w:p>
+        </w:tc>
+      </w:tr>
+      <w:tr>
+        <w:tc>
+          <w:tcPr>
+            <w:tcW w:w="4247" w:type="dxa"/>
+          </w:tcPr>
+          <w:p>
+            <w:r>
+              <w:t xml:space="preserve">Fuente de información estructurada </w:t>
+            </w:r>
+          </w:p>
+        </w:tc>
+        <w:tc>
+          <w:tcPr>
+            <w:tcW w:w="4247" w:type="dxa"/>
+          </w:tcPr>
+          <w:p>
+            <w:r>
+              <w:t>Esta bibliográficamente bien organizado</w:t>
+            </w:r>
+          </w:p>
+        </w:tc>
+      </w:tr>
+    </w:tbl>
+    <w:p/>
+    <w:p>
       <w:pPr>
         <w:pStyle w:val="Ttulo3"/>
       </w:pPr>
@@ -4591,7 +5487,7 @@
       <w:r>
         <w:t xml:space="preserve">3 </w:t>
       </w:r>
-      <w:hyperlink r:id="rId14" w:history="1">
+      <w:hyperlink r:id="rId15" w:history="1">
         <w:r>
           <w:rPr>
             <w:rStyle w:val="Hipervnculo"/>
@@ -4603,7 +5499,121 @@
         <w:t xml:space="preserve"> </w:t>
       </w:r>
     </w:p>
+    <w:p>
+      <w:r>
+        <w:t>Curso de Entity Framework impartido presencialmente en 2 dias. Posee un plan de estudios completo y bien estructurado con material descargable.Con un coste total es de  1695$.</w:t>
+      </w:r>
+    </w:p>
+    <w:p>
+      <w:r>
+        <w:t>Posee certificación una vez superado la evaluación.</w:t>
+      </w:r>
+    </w:p>
     <w:p/>
+    <w:p/>
+    <w:p/>
+    <w:tbl>
+      <w:tblPr>
+        <w:tblStyle w:val="Tablaconcuadrcula"/>
+        <w:tblpPr w:leftFromText="141" w:rightFromText="141" w:vertAnchor="text" w:horzAnchor="margin" w:tblpY="166"/>
+        <w:tblW w:w="0" w:type="auto"/>
+        <w:tblLook w:val="04A0" w:firstRow="1" w:lastRow="0" w:firstColumn="1" w:lastColumn="0" w:noHBand="0" w:noVBand="1"/>
+      </w:tblPr>
+      <w:tblGrid>
+        <w:gridCol w:w="4247"/>
+        <w:gridCol w:w="4247"/>
+      </w:tblGrid>
+      <w:tr>
+        <w:tc>
+          <w:tcPr>
+            <w:tcW w:w="4247" w:type="dxa"/>
+          </w:tcPr>
+          <w:p>
+            <w:r>
+              <w:lastRenderedPageBreak/>
+              <w:t>Fuente de informacion Secundaria</w:t>
+            </w:r>
+          </w:p>
+        </w:tc>
+        <w:tc>
+          <w:tcPr>
+            <w:tcW w:w="4247" w:type="dxa"/>
+          </w:tcPr>
+          <w:p>
+            <w:r>
+              <w:t>Es un curso  elaborado a partir de documentos oficales</w:t>
+            </w:r>
+          </w:p>
+        </w:tc>
+      </w:tr>
+      <w:tr>
+        <w:tc>
+          <w:tcPr>
+            <w:tcW w:w="4247" w:type="dxa"/>
+          </w:tcPr>
+          <w:p>
+            <w:r>
+              <w:t xml:space="preserve">Fuente de información formal </w:t>
+            </w:r>
+          </w:p>
+        </w:tc>
+        <w:tc>
+          <w:tcPr>
+            <w:tcW w:w="4247" w:type="dxa"/>
+          </w:tcPr>
+          <w:p>
+            <w:r>
+              <w:t>Firmado y supervisado puede ser explotado fácilmente.</w:t>
+            </w:r>
+          </w:p>
+        </w:tc>
+      </w:tr>
+      <w:tr>
+        <w:tc>
+          <w:tcPr>
+            <w:tcW w:w="4247" w:type="dxa"/>
+          </w:tcPr>
+          <w:p>
+            <w:r>
+              <w:t xml:space="preserve">Fuente de información visible </w:t>
+            </w:r>
+          </w:p>
+        </w:tc>
+        <w:tc>
+          <w:tcPr>
+            <w:tcW w:w="4247" w:type="dxa"/>
+          </w:tcPr>
+          <w:p>
+            <w:r>
+              <w:t xml:space="preserve">Esta indexado </w:t>
+            </w:r>
+          </w:p>
+        </w:tc>
+      </w:tr>
+      <w:tr>
+        <w:tc>
+          <w:tcPr>
+            <w:tcW w:w="4247" w:type="dxa"/>
+          </w:tcPr>
+          <w:p>
+            <w:r>
+              <w:t xml:space="preserve">Fuente de información estructurada </w:t>
+            </w:r>
+          </w:p>
+        </w:tc>
+        <w:tc>
+          <w:tcPr>
+            <w:tcW w:w="4247" w:type="dxa"/>
+          </w:tcPr>
+          <w:p>
+            <w:r>
+              <w:t>Esta bibliográficamente bien organizado</w:t>
+            </w:r>
+          </w:p>
+        </w:tc>
+      </w:tr>
+    </w:tbl>
+    <w:p/>
     <w:p>
       <w:pPr>
         <w:pStyle w:val="Ttulo1"/>
@@ -4668,15 +5678,7 @@
       </w:pPr>
       <w:bookmarkStart w:id="36" w:name="_Toc444537721"/>
       <w:r>
-        <w:t>5.1</w:t>
-      </w:r>
-      <w:proofErr w:type="gramStart"/>
-      <w:r>
-        <w:t>.n</w:t>
-      </w:r>
-      <w:proofErr w:type="gramEnd"/>
-      <w:r>
-        <w:t xml:space="preserve"> Curso gratuito n sobre el tipo de tecnología en general</w:t>
+        <w:t>5.1.n Curso gratuito n sobre el tipo de tecnología en general</w:t>
       </w:r>
       <w:bookmarkEnd w:id="36"/>
     </w:p>
@@ -4687,7 +5689,6 @@
       </w:pPr>
       <w:bookmarkStart w:id="37" w:name="_Toc444537722"/>
       <w:r>
-        <w:lastRenderedPageBreak/>
         <w:t>5.2 Cursos</w:t>
       </w:r>
       <w:r>
@@ -4787,15 +5788,7 @@
       </w:pPr>
       <w:bookmarkStart w:id="40" w:name="_Toc444537725"/>
       <w:r>
-        <w:t>5.2</w:t>
-      </w:r>
-      <w:proofErr w:type="gramStart"/>
-      <w:r>
-        <w:t>.n</w:t>
-      </w:r>
-      <w:proofErr w:type="gramEnd"/>
-      <w:r>
-        <w:t xml:space="preserve"> Curso gratuito n sobre la tecnología especifica A</w:t>
+        <w:t>5.2.n Curso gratuito n sobre la tecnología especifica A</w:t>
       </w:r>
       <w:bookmarkEnd w:id="40"/>
     </w:p>
@@ -4822,61 +5815,22 @@
         <w:t xml:space="preserve">sobre </w:t>
       </w:r>
       <w:bookmarkEnd w:id="41"/>
-      <w:proofErr w:type="spellStart"/>
-      <w:r>
-        <w:t>Entity</w:t>
-      </w:r>
-      <w:proofErr w:type="spellEnd"/>
-      <w:r>
-        <w:t xml:space="preserve"> Framework</w:t>
+      <w:r>
+        <w:t>Entity Framework</w:t>
       </w:r>
     </w:p>
     <w:p>
       <w:pPr>
         <w:pStyle w:val="Ttulo3"/>
       </w:pPr>
-      <w:bookmarkStart w:id="42" w:name="_Toc444537727"/>
-      <w:r>
-        <w:t xml:space="preserve">5.3.1 </w:t>
+      <w:bookmarkStart w:id="42" w:name="_Toc444537728"/>
+      <w:r>
+        <w:t>5.3.1</w:t>
+      </w:r>
+      <w:r>
+        <w:t xml:space="preserve"> </w:t>
       </w:r>
       <w:bookmarkEnd w:id="42"/>
-      <w:r>
-        <w:fldChar w:fldCharType="begin"/>
-      </w:r>
-      <w:r>
-        <w:instrText xml:space="preserve"> HYPERLINK "</w:instrText>
-      </w:r>
-      <w:r>
-        <w:instrText>https://www.learningtree.com/courses/4646/entity-framework-ef-code-first/</w:instrText>
-      </w:r>
-      <w:r>
-        <w:instrText xml:space="preserve">" </w:instrText>
-      </w:r>
-      <w:r>
-        <w:fldChar w:fldCharType="separate"/>
-      </w:r>
-      <w:r>
-        <w:rPr>
-          <w:rStyle w:val="Hipervnculo"/>
-        </w:rPr>
-        <w:t>https://www.learningtree.com/courses/4646/entity-framework-ef-code-first/</w:t>
-      </w:r>
-      <w:r>
-        <w:fldChar w:fldCharType="end"/>
-      </w:r>
-      <w:r>
-        <w:t xml:space="preserve"> </w:t>
-      </w:r>
-    </w:p>
-    <w:p>
-      <w:pPr>
-        <w:pStyle w:val="Ttulo3"/>
-      </w:pPr>
-      <w:bookmarkStart w:id="43" w:name="_Toc444537728"/>
-      <w:r>
-        <w:t xml:space="preserve">5.3.2 </w:t>
-      </w:r>
-      <w:bookmarkEnd w:id="43"/>
       <w:r>
         <w:fldChar w:fldCharType="begin"/>
       </w:r>
@@ -4906,17 +5860,123 @@
       </w:r>
     </w:p>
     <w:p>
+      <w:r>
+        <w:t>Curso impartido por Microsoft Virtual Academy, permite registrarte y mantener una visión del progreso en el curso. Posee material descargable y videos con los que ayudarte fácilmente.</w:t>
+      </w:r>
+    </w:p>
+    <w:tbl>
+      <w:tblPr>
+        <w:tblStyle w:val="Tablaconcuadrcula"/>
+        <w:tblpPr w:leftFromText="141" w:rightFromText="141" w:vertAnchor="text" w:horzAnchor="margin" w:tblpY="166"/>
+        <w:tblW w:w="0" w:type="auto"/>
+        <w:tblLook w:val="04A0" w:firstRow="1" w:lastRow="0" w:firstColumn="1" w:lastColumn="0" w:noHBand="0" w:noVBand="1"/>
+      </w:tblPr>
+      <w:tblGrid>
+        <w:gridCol w:w="4247"/>
+        <w:gridCol w:w="4247"/>
+      </w:tblGrid>
+      <w:tr>
+        <w:tc>
+          <w:tcPr>
+            <w:tcW w:w="4247" w:type="dxa"/>
+          </w:tcPr>
+          <w:p>
+            <w:r>
+              <w:t>Fuente de informacion Primaria</w:t>
+            </w:r>
+          </w:p>
+        </w:tc>
+        <w:tc>
+          <w:tcPr>
+            <w:tcW w:w="4247" w:type="dxa"/>
+          </w:tcPr>
+          <w:p>
+            <w:r>
+              <w:t>Es un curso  elaborado por el desarrollador de la tecnologia</w:t>
+            </w:r>
+          </w:p>
+        </w:tc>
+      </w:tr>
+      <w:tr>
+        <w:tc>
+          <w:tcPr>
+            <w:tcW w:w="4247" w:type="dxa"/>
+          </w:tcPr>
+          <w:p>
+            <w:r>
+              <w:t xml:space="preserve">Fuente de información formal </w:t>
+            </w:r>
+          </w:p>
+        </w:tc>
+        <w:tc>
+          <w:tcPr>
+            <w:tcW w:w="4247" w:type="dxa"/>
+          </w:tcPr>
+          <w:p>
+            <w:r>
+              <w:t>Firmado y supervisado puede ser explotado fácilmente.</w:t>
+            </w:r>
+          </w:p>
+        </w:tc>
+      </w:tr>
+      <w:tr>
+        <w:tc>
+          <w:tcPr>
+            <w:tcW w:w="4247" w:type="dxa"/>
+          </w:tcPr>
+          <w:p>
+            <w:r>
+              <w:t xml:space="preserve">Fuente de información visible </w:t>
+            </w:r>
+          </w:p>
+        </w:tc>
+        <w:tc>
+          <w:tcPr>
+            <w:tcW w:w="4247" w:type="dxa"/>
+          </w:tcPr>
+          <w:p>
+            <w:r>
+              <w:t xml:space="preserve">Esta indexado </w:t>
+            </w:r>
+          </w:p>
+        </w:tc>
+      </w:tr>
+      <w:tr>
+        <w:tc>
+          <w:tcPr>
+            <w:tcW w:w="4247" w:type="dxa"/>
+          </w:tcPr>
+          <w:p>
+            <w:r>
+              <w:t xml:space="preserve">Fuente de información estructurada </w:t>
+            </w:r>
+          </w:p>
+        </w:tc>
+        <w:tc>
+          <w:tcPr>
+            <w:tcW w:w="4247" w:type="dxa"/>
+          </w:tcPr>
+          <w:p>
+            <w:r>
+              <w:t>Esta bibliográficamente bien organizado</w:t>
+            </w:r>
+          </w:p>
+        </w:tc>
+      </w:tr>
+    </w:tbl>
+    <w:p/>
+    <w:p>
       <w:pPr>
         <w:pStyle w:val="Ttulo3"/>
       </w:pPr>
-      <w:bookmarkStart w:id="44" w:name="_Toc444537729"/>
-      <w:r>
-        <w:t>5.3.3</w:t>
+      <w:bookmarkStart w:id="43" w:name="_Toc444537729"/>
+      <w:r>
+        <w:t>5.3.2</w:t>
       </w:r>
       <w:r>
         <w:t xml:space="preserve"> </w:t>
       </w:r>
-      <w:bookmarkEnd w:id="44"/>
+      <w:bookmarkEnd w:id="43"/>
       <w:r>
         <w:fldChar w:fldCharType="begin"/>
       </w:r>
@@ -4945,32 +6005,135 @@
         <w:t xml:space="preserve"> </w:t>
       </w:r>
     </w:p>
+    <w:p>
+      <w:r>
+        <w:t>Curso gratuito con opcion de certificado ( por pago) de forma online</w:t>
+      </w:r>
+      <w:r>
+        <w:t xml:space="preserve"> con una duración de 8 semanas. Permite las descargas de materiales una vez hayas completado el regstro.</w:t>
+      </w:r>
+    </w:p>
+    <w:tbl>
+      <w:tblPr>
+        <w:tblStyle w:val="Tablaconcuadrcula"/>
+        <w:tblpPr w:leftFromText="141" w:rightFromText="141" w:vertAnchor="text" w:horzAnchor="margin" w:tblpY="166"/>
+        <w:tblW w:w="0" w:type="auto"/>
+        <w:tblLook w:val="04A0" w:firstRow="1" w:lastRow="0" w:firstColumn="1" w:lastColumn="0" w:noHBand="0" w:noVBand="1"/>
+      </w:tblPr>
+      <w:tblGrid>
+        <w:gridCol w:w="4247"/>
+        <w:gridCol w:w="4247"/>
+      </w:tblGrid>
+      <w:tr>
+        <w:tc>
+          <w:tcPr>
+            <w:tcW w:w="4247" w:type="dxa"/>
+          </w:tcPr>
+          <w:p>
+            <w:r>
+              <w:lastRenderedPageBreak/>
+              <w:t>Fuente de informacion secundaria</w:t>
+            </w:r>
+          </w:p>
+        </w:tc>
+        <w:tc>
+          <w:tcPr>
+            <w:tcW w:w="4247" w:type="dxa"/>
+          </w:tcPr>
+          <w:p>
+            <w:r>
+              <w:t>Es un curso  elaborado a partir de documentos oficiales.</w:t>
+            </w:r>
+          </w:p>
+        </w:tc>
+      </w:tr>
+      <w:tr>
+        <w:tc>
+          <w:tcPr>
+            <w:tcW w:w="4247" w:type="dxa"/>
+          </w:tcPr>
+          <w:p>
+            <w:r>
+              <w:t xml:space="preserve">Fuente de información formal </w:t>
+            </w:r>
+          </w:p>
+        </w:tc>
+        <w:tc>
+          <w:tcPr>
+            <w:tcW w:w="4247" w:type="dxa"/>
+          </w:tcPr>
+          <w:p>
+            <w:r>
+              <w:t>Firmado y supervisado puede ser explotado fácilmente.</w:t>
+            </w:r>
+          </w:p>
+        </w:tc>
+      </w:tr>
+      <w:tr>
+        <w:tc>
+          <w:tcPr>
+            <w:tcW w:w="4247" w:type="dxa"/>
+          </w:tcPr>
+          <w:p>
+            <w:r>
+              <w:t xml:space="preserve">Fuente de información visible </w:t>
+            </w:r>
+          </w:p>
+        </w:tc>
+        <w:tc>
+          <w:tcPr>
+            <w:tcW w:w="4247" w:type="dxa"/>
+          </w:tcPr>
+          <w:p>
+            <w:r>
+              <w:t xml:space="preserve">Esta indexado </w:t>
+            </w:r>
+          </w:p>
+        </w:tc>
+      </w:tr>
+      <w:tr>
+        <w:tc>
+          <w:tcPr>
+            <w:tcW w:w="4247" w:type="dxa"/>
+          </w:tcPr>
+          <w:p>
+            <w:r>
+              <w:t xml:space="preserve">Fuente de información estructurada </w:t>
+            </w:r>
+          </w:p>
+        </w:tc>
+        <w:tc>
+          <w:tcPr>
+            <w:tcW w:w="4247" w:type="dxa"/>
+          </w:tcPr>
+          <w:p>
+            <w:r>
+              <w:t>Esta bibliográficamente bien organizado</w:t>
+            </w:r>
+          </w:p>
+        </w:tc>
+      </w:tr>
+    </w:tbl>
     <w:p/>
+    <w:p/>
     <w:p>
       <w:pPr>
         <w:pStyle w:val="Ttulo1"/>
       </w:pPr>
-      <w:bookmarkStart w:id="45" w:name="_Toc444537730"/>
+      <w:bookmarkStart w:id="44" w:name="_Toc444537730"/>
       <w:r>
         <w:t>6. Ayudas para estudiar las tecnologías</w:t>
       </w:r>
-      <w:bookmarkEnd w:id="45"/>
-    </w:p>
-    <w:p>
-      <w:r>
-        <w:t xml:space="preserve">Ayuda para estudiar </w:t>
-      </w:r>
-      <w:proofErr w:type="spellStart"/>
-      <w:r>
-        <w:t>Hibernate</w:t>
-      </w:r>
-      <w:proofErr w:type="spellEnd"/>
-      <w:r>
-        <w:t>:</w:t>
-      </w:r>
-    </w:p>
-    <w:p>
-      <w:hyperlink r:id="rId15" w:history="1">
+      <w:bookmarkEnd w:id="44"/>
+    </w:p>
+    <w:p>
+      <w:r>
+        <w:t>Ayuda para estudiar Hibernate:</w:t>
+      </w:r>
+    </w:p>
+    <w:p/>
+    <w:p>
+      <w:hyperlink r:id="rId16" w:history="1">
         <w:r>
           <w:rPr>
             <w:rStyle w:val="Hipervnculo"/>
@@ -4983,7 +6146,7 @@
       </w:r>
     </w:p>
     <w:p>
-      <w:hyperlink r:id="rId16" w:history="1">
+      <w:hyperlink r:id="rId17" w:history="1">
         <w:r>
           <w:rPr>
             <w:rStyle w:val="Hipervnculo"/>
@@ -4996,7 +6159,7 @@
       </w:r>
     </w:p>
     <w:p>
-      <w:hyperlink r:id="rId17" w:anchor="tutorial-associations-mappinguser" w:history="1">
+      <w:hyperlink r:id="rId18" w:anchor="tutorial-associations-mappinguser" w:history="1">
         <w:r>
           <w:rPr>
             <w:rStyle w:val="Hipervnculo"/>
@@ -5009,79 +6172,319 @@
       </w:r>
     </w:p>
     <w:p/>
+    <w:p>
+      <w:r>
+        <w:t>Ayudas para estuiar Entity Framework:</w:t>
+      </w:r>
+    </w:p>
+    <w:p>
+      <w:hyperlink r:id="rId19" w:history="1">
+        <w:r>
+          <w:rPr>
+            <w:rStyle w:val="Hipervnculo"/>
+          </w:rPr>
+          <w:t>https://www.youtube.com/watch?v=6Nen8NCpbxs</w:t>
+        </w:r>
+      </w:hyperlink>
+      <w:r>
+        <w:t xml:space="preserve"> </w:t>
+      </w:r>
+    </w:p>
     <w:p/>
     <w:p>
+      <w:r>
+        <w:t>Video de ayuda al empleo de entity framework, explica paso a paso de forma visual la creación de un proyecto por parte de una persona ajena al desarrollador de la tecnología.</w:t>
+      </w:r>
+    </w:p>
+    <w:tbl>
+      <w:tblPr>
+        <w:tblStyle w:val="Tablaconcuadrcula"/>
+        <w:tblpPr w:leftFromText="141" w:rightFromText="141" w:vertAnchor="text" w:horzAnchor="margin" w:tblpY="166"/>
+        <w:tblW w:w="0" w:type="auto"/>
+        <w:tblLook w:val="04A0" w:firstRow="1" w:lastRow="0" w:firstColumn="1" w:lastColumn="0" w:noHBand="0" w:noVBand="1"/>
+      </w:tblPr>
+      <w:tblGrid>
+        <w:gridCol w:w="4247"/>
+        <w:gridCol w:w="4247"/>
+      </w:tblGrid>
+      <w:tr>
+        <w:tc>
+          <w:tcPr>
+            <w:tcW w:w="4247" w:type="dxa"/>
+          </w:tcPr>
+          <w:p>
+            <w:r>
+              <w:t>Fuente de informacion secundaria</w:t>
+            </w:r>
+          </w:p>
+        </w:tc>
+        <w:tc>
+          <w:tcPr>
+            <w:tcW w:w="4247" w:type="dxa"/>
+          </w:tcPr>
+          <w:p>
+            <w:r>
+              <w:t>Es un video elaborado a partir de una fuente primaria</w:t>
+            </w:r>
+          </w:p>
+        </w:tc>
+      </w:tr>
+      <w:tr>
+        <w:tc>
+          <w:tcPr>
+            <w:tcW w:w="4247" w:type="dxa"/>
+          </w:tcPr>
+          <w:p>
+            <w:r>
+              <w:t xml:space="preserve">Fuente de información formal </w:t>
+            </w:r>
+          </w:p>
+        </w:tc>
+        <w:tc>
+          <w:tcPr>
+            <w:tcW w:w="4247" w:type="dxa"/>
+          </w:tcPr>
+          <w:p>
+            <w:r>
+              <w:t>Todo esta reflejado en un archivo</w:t>
+            </w:r>
+          </w:p>
+        </w:tc>
+      </w:tr>
+      <w:tr>
+        <w:tc>
+          <w:tcPr>
+            <w:tcW w:w="4247" w:type="dxa"/>
+          </w:tcPr>
+          <w:p>
+            <w:r>
+              <w:t xml:space="preserve">Fuente de información visible </w:t>
+            </w:r>
+          </w:p>
+        </w:tc>
+        <w:tc>
+          <w:tcPr>
+            <w:tcW w:w="4247" w:type="dxa"/>
+          </w:tcPr>
+          <w:p>
+            <w:r>
+              <w:t xml:space="preserve">Esta indexado </w:t>
+            </w:r>
+          </w:p>
+        </w:tc>
+      </w:tr>
+      <w:tr>
+        <w:tc>
+          <w:tcPr>
+            <w:tcW w:w="4247" w:type="dxa"/>
+          </w:tcPr>
+          <w:p>
+            <w:r>
+              <w:t xml:space="preserve">Fuente de información no estructurada </w:t>
+            </w:r>
+          </w:p>
+        </w:tc>
+        <w:tc>
+          <w:tcPr>
+            <w:tcW w:w="4247" w:type="dxa"/>
+          </w:tcPr>
+          <w:p>
+            <w:r>
+              <w:t>Video alojado en web de videos</w:t>
+            </w:r>
+          </w:p>
+        </w:tc>
+      </w:tr>
+    </w:tbl>
+    <w:p/>
+    <w:p>
+      <w:hyperlink r:id="rId20" w:history="1">
+        <w:r>
+          <w:rPr>
+            <w:rStyle w:val="Hipervnculo"/>
+          </w:rPr>
+          <w:t>https://www.youtube.com/watch?v=iFgLQGeWFUw</w:t>
+        </w:r>
+      </w:hyperlink>
+      <w:r>
+        <w:t xml:space="preserve"> </w:t>
+      </w:r>
+    </w:p>
+    <w:p>
+      <w:r>
+        <w:t>Video de ayuda al empleo de entity framework, explica paso a paso de forma visual la creación de un proyecto por parte de una persona ajena al desarrollador de la tecnología.</w:t>
+      </w:r>
+    </w:p>
+    <w:p/>
+    <w:tbl>
+      <w:tblPr>
+        <w:tblStyle w:val="Tablaconcuadrcula"/>
+        <w:tblpPr w:leftFromText="141" w:rightFromText="141" w:vertAnchor="text" w:horzAnchor="margin" w:tblpY="166"/>
+        <w:tblW w:w="0" w:type="auto"/>
+        <w:tblLook w:val="04A0" w:firstRow="1" w:lastRow="0" w:firstColumn="1" w:lastColumn="0" w:noHBand="0" w:noVBand="1"/>
+      </w:tblPr>
+      <w:tblGrid>
+        <w:gridCol w:w="4247"/>
+        <w:gridCol w:w="4247"/>
+      </w:tblGrid>
+      <w:tr>
+        <w:tc>
+          <w:tcPr>
+            <w:tcW w:w="4247" w:type="dxa"/>
+          </w:tcPr>
+          <w:p>
+            <w:r>
+              <w:t>Fuente de informacion secundaria</w:t>
+            </w:r>
+          </w:p>
+        </w:tc>
+        <w:tc>
+          <w:tcPr>
+            <w:tcW w:w="4247" w:type="dxa"/>
+          </w:tcPr>
+          <w:p>
+            <w:r>
+              <w:t>Es un video elaborado a partir de una fuente primaria</w:t>
+            </w:r>
+          </w:p>
+        </w:tc>
+      </w:tr>
+      <w:tr>
+        <w:tc>
+          <w:tcPr>
+            <w:tcW w:w="4247" w:type="dxa"/>
+          </w:tcPr>
+          <w:p>
+            <w:r>
+              <w:t xml:space="preserve">Fuente de información formal </w:t>
+            </w:r>
+          </w:p>
+        </w:tc>
+        <w:tc>
+          <w:tcPr>
+            <w:tcW w:w="4247" w:type="dxa"/>
+          </w:tcPr>
+          <w:p>
+            <w:r>
+              <w:t>Todo esta reflejado en un archivo</w:t>
+            </w:r>
+          </w:p>
+        </w:tc>
+      </w:tr>
+      <w:tr>
+        <w:tc>
+          <w:tcPr>
+            <w:tcW w:w="4247" w:type="dxa"/>
+          </w:tcPr>
+          <w:p>
+            <w:r>
+              <w:t xml:space="preserve">Fuente de información visible </w:t>
+            </w:r>
+          </w:p>
+        </w:tc>
+        <w:tc>
+          <w:tcPr>
+            <w:tcW w:w="4247" w:type="dxa"/>
+          </w:tcPr>
+          <w:p>
+            <w:r>
+              <w:t xml:space="preserve">Esta indexado </w:t>
+            </w:r>
+          </w:p>
+        </w:tc>
+      </w:tr>
+      <w:tr>
+        <w:tc>
+          <w:tcPr>
+            <w:tcW w:w="4247" w:type="dxa"/>
+          </w:tcPr>
+          <w:p>
+            <w:r>
+              <w:t xml:space="preserve">Fuente de información no estructurada </w:t>
+            </w:r>
+          </w:p>
+        </w:tc>
+        <w:tc>
+          <w:tcPr>
+            <w:tcW w:w="4247" w:type="dxa"/>
+          </w:tcPr>
+          <w:p>
+            <w:r>
+              <w:t>Video alojado en web de videos</w:t>
+            </w:r>
+          </w:p>
+        </w:tc>
+      </w:tr>
+    </w:tbl>
+    <w:p/>
+    <w:p>
       <w:pPr>
         <w:pStyle w:val="Ttulo1"/>
       </w:pPr>
-      <w:bookmarkStart w:id="46" w:name="_Toc444537731"/>
-      <w:r>
+      <w:bookmarkStart w:id="45" w:name="_Toc444537731"/>
+      <w:r>
+        <w:lastRenderedPageBreak/>
         <w:t>7. Recursos para implementar las tecnologías</w:t>
       </w:r>
+      <w:bookmarkEnd w:id="45"/>
+    </w:p>
+    <w:p>
+      <w:pPr>
+        <w:pStyle w:val="Ttulo2"/>
+      </w:pPr>
+      <w:bookmarkStart w:id="46" w:name="_Toc444537732"/>
+      <w:r>
+        <w:t xml:space="preserve">7.1 Recursos </w:t>
+      </w:r>
+      <w:r>
+        <w:t>para implementar la tecnología A</w:t>
+      </w:r>
       <w:bookmarkEnd w:id="46"/>
     </w:p>
     <w:p>
       <w:pPr>
+        <w:pStyle w:val="Ttulo3"/>
+      </w:pPr>
+      <w:bookmarkStart w:id="47" w:name="_Toc444537733"/>
+      <w:r>
+        <w:t>7.1.1 Recursos no gratuitos para implementar la tecnología A</w:t>
+      </w:r>
+      <w:bookmarkEnd w:id="47"/>
+    </w:p>
+    <w:p>
+      <w:pPr>
+        <w:pStyle w:val="Ttulo3"/>
+      </w:pPr>
+      <w:bookmarkStart w:id="48" w:name="_Toc444537734"/>
+      <w:r>
+        <w:t>7.1.1 Recursos no gratuitos para implementar la tecnología A</w:t>
+      </w:r>
+      <w:bookmarkEnd w:id="48"/>
+    </w:p>
+    <w:p/>
+    <w:p>
+      <w:pPr>
         <w:pStyle w:val="Ttulo2"/>
       </w:pPr>
-      <w:bookmarkStart w:id="47" w:name="_Toc444537732"/>
-      <w:r>
-        <w:t xml:space="preserve">7.1 Recursos </w:t>
-      </w:r>
-      <w:r>
-        <w:t>para implementar la tecnología A</w:t>
-      </w:r>
-      <w:bookmarkEnd w:id="47"/>
+      <w:bookmarkStart w:id="49" w:name="_Toc444537735"/>
+      <w:r>
+        <w:t xml:space="preserve">7.2 Recursos para implementar </w:t>
+      </w:r>
+      <w:bookmarkEnd w:id="49"/>
+      <w:r>
+        <w:t>Entity Framework</w:t>
+      </w:r>
     </w:p>
     <w:p>
       <w:pPr>
         <w:pStyle w:val="Ttulo3"/>
       </w:pPr>
-      <w:bookmarkStart w:id="48" w:name="_Toc444537733"/>
-      <w:r>
-        <w:t>7.1.1 Recursos no gratuitos para implementar la tecnología A</w:t>
-      </w:r>
-      <w:bookmarkEnd w:id="48"/>
-    </w:p>
-    <w:p>
-      <w:pPr>
-        <w:pStyle w:val="Ttulo3"/>
-      </w:pPr>
-      <w:bookmarkStart w:id="49" w:name="_Toc444537734"/>
-      <w:r>
-        <w:t>7.1.1 Recursos no gratuitos para implementar la tecnología A</w:t>
-      </w:r>
-      <w:bookmarkEnd w:id="49"/>
-    </w:p>
-    <w:p/>
-    <w:p>
-      <w:pPr>
-        <w:pStyle w:val="Ttulo2"/>
-      </w:pPr>
-      <w:bookmarkStart w:id="50" w:name="_Toc444537735"/>
-      <w:r>
-        <w:t xml:space="preserve">7.2 Recursos para implementar </w:t>
-      </w:r>
+      <w:bookmarkStart w:id="50" w:name="_Toc444537736"/>
+      <w:r>
+        <w:t xml:space="preserve">7.2.1 </w:t>
+      </w:r>
+      <w:bookmarkStart w:id="51" w:name="_Toc444537737"/>
       <w:bookmarkEnd w:id="50"/>
-      <w:proofErr w:type="spellStart"/>
-      <w:r>
-        <w:t>Entity</w:t>
-      </w:r>
-      <w:proofErr w:type="spellEnd"/>
-      <w:r>
-        <w:t xml:space="preserve"> Framework</w:t>
-      </w:r>
-    </w:p>
-    <w:p>
-      <w:pPr>
-        <w:pStyle w:val="Ttulo3"/>
-      </w:pPr>
-      <w:bookmarkStart w:id="51" w:name="_Toc444537736"/>
-      <w:r>
-        <w:t xml:space="preserve">7.2.1 </w:t>
-      </w:r>
-      <w:bookmarkStart w:id="52" w:name="_Toc444537737"/>
-      <w:bookmarkEnd w:id="51"/>
       <w:r>
         <w:fldChar w:fldCharType="begin"/>
       </w:r>
@@ -5089,7 +6492,7 @@
         <w:instrText xml:space="preserve"> HYPERLINK "</w:instrText>
       </w:r>
       <w:r>
-        <w:instrText>http://www.gibraltarsoftware.com/vistadb/overview</w:instrText>
+        <w:instrText>http://www.entityframeworktutorial.net/</w:instrText>
       </w:r>
       <w:r>
         <w:instrText xml:space="preserve">" </w:instrText>
@@ -5101,12 +6504,125 @@
         <w:rPr>
           <w:rStyle w:val="Hipervnculo"/>
         </w:rPr>
-        <w:t>http://www.gibraltarsoftware.com/vistadb/overview</w:t>
+        <w:t>http://www.entityframeworktutorial.net/</w:t>
       </w:r>
       <w:r>
         <w:fldChar w:fldCharType="end"/>
       </w:r>
-    </w:p>
+      <w:r>
+        <w:t xml:space="preserve"> </w:t>
+      </w:r>
+      <w:r>
+        <w:t xml:space="preserve"> </w:t>
+      </w:r>
+    </w:p>
+    <w:p>
+      <w:r>
+        <w:t>Web que permite obtener ayudas y tutoriales sobre la tecnología empleada.</w:t>
+      </w:r>
+    </w:p>
+    <w:tbl>
+      <w:tblPr>
+        <w:tblStyle w:val="Tablaconcuadrcula"/>
+        <w:tblpPr w:leftFromText="141" w:rightFromText="141" w:vertAnchor="text" w:horzAnchor="margin" w:tblpY="166"/>
+        <w:tblW w:w="0" w:type="auto"/>
+        <w:tblLook w:val="04A0" w:firstRow="1" w:lastRow="0" w:firstColumn="1" w:lastColumn="0" w:noHBand="0" w:noVBand="1"/>
+      </w:tblPr>
+      <w:tblGrid>
+        <w:gridCol w:w="4247"/>
+        <w:gridCol w:w="4247"/>
+      </w:tblGrid>
+      <w:tr>
+        <w:tc>
+          <w:tcPr>
+            <w:tcW w:w="4247" w:type="dxa"/>
+          </w:tcPr>
+          <w:p>
+            <w:r>
+              <w:t>Fuente de informacion secundaria</w:t>
+            </w:r>
+          </w:p>
+        </w:tc>
+        <w:tc>
+          <w:tcPr>
+            <w:tcW w:w="4247" w:type="dxa"/>
+          </w:tcPr>
+          <w:p>
+            <w:r>
+              <w:t>Es una guía sobre una fuente primaria</w:t>
+            </w:r>
+          </w:p>
+        </w:tc>
+      </w:tr>
+      <w:tr>
+        <w:tc>
+          <w:tcPr>
+            <w:tcW w:w="4247" w:type="dxa"/>
+          </w:tcPr>
+          <w:p>
+            <w:r>
+              <w:t xml:space="preserve">Fuente de información formal </w:t>
+            </w:r>
+          </w:p>
+        </w:tc>
+        <w:tc>
+          <w:tcPr>
+            <w:tcW w:w="4247" w:type="dxa"/>
+          </w:tcPr>
+          <w:p>
+            <w:r>
+              <w:t>Esta información esta organizada y permite una correcta expotacion</w:t>
+            </w:r>
+          </w:p>
+        </w:tc>
+      </w:tr>
+      <w:tr>
+        <w:tc>
+          <w:tcPr>
+            <w:tcW w:w="4247" w:type="dxa"/>
+          </w:tcPr>
+          <w:p>
+            <w:r>
+              <w:t xml:space="preserve">Fuente de información visible </w:t>
+            </w:r>
+          </w:p>
+        </w:tc>
+        <w:tc>
+          <w:tcPr>
+            <w:tcW w:w="4247" w:type="dxa"/>
+          </w:tcPr>
+          <w:p>
+            <w:r>
+              <w:t xml:space="preserve">Esta indexado </w:t>
+            </w:r>
+          </w:p>
+        </w:tc>
+      </w:tr>
+      <w:tr>
+        <w:tc>
+          <w:tcPr>
+            <w:tcW w:w="4247" w:type="dxa"/>
+          </w:tcPr>
+          <w:p>
+            <w:r>
+              <w:t xml:space="preserve">Fuente de información estructurada </w:t>
+            </w:r>
+          </w:p>
+        </w:tc>
+        <w:tc>
+          <w:tcPr>
+            <w:tcW w:w="4247" w:type="dxa"/>
+          </w:tcPr>
+          <w:p>
+            <w:r>
+              <w:t>Esta bibliográficamente bien organizado</w:t>
+            </w:r>
+          </w:p>
+        </w:tc>
+      </w:tr>
+    </w:tbl>
+    <w:p/>
+    <w:p/>
     <w:p>
       <w:pPr>
         <w:pStyle w:val="Ttulo3"/>
@@ -5114,7 +6630,7 @@
       <w:r>
         <w:t xml:space="preserve">7.2.1 </w:t>
       </w:r>
-      <w:bookmarkEnd w:id="52"/>
+      <w:bookmarkEnd w:id="51"/>
       <w:r>
         <w:fldChar w:fldCharType="begin"/>
       </w:r>
@@ -5122,7 +6638,7 @@
         <w:instrText xml:space="preserve"> HYPERLINK "</w:instrText>
       </w:r>
       <w:r>
-        <w:instrText>https://www.visualstudio.com/</w:instrText>
+        <w:instrText>https://msdn.microsoft.com/es-ES/Library/gg696194(VS.103).aspx</w:instrText>
       </w:r>
       <w:r>
         <w:instrText xml:space="preserve">" </w:instrText>
@@ -5134,7 +6650,7 @@
         <w:rPr>
           <w:rStyle w:val="Hipervnculo"/>
         </w:rPr>
-        <w:t>https://www.visualstudio.com/</w:t>
+        <w:t>https://msdn.microsoft.com/es-ES/Library/gg696194(VS.103).aspx</w:t>
       </w:r>
       <w:r>
         <w:fldChar w:fldCharType="end"/>
@@ -5143,18 +6659,123 @@
         <w:t xml:space="preserve"> </w:t>
       </w:r>
     </w:p>
+    <w:p>
+      <w:r>
+        <w:t>Web del desarrollador de la tecnología donde pone a disposición del usuario la posibilidad de comenzar a desarrollar usando esta tecnología.</w:t>
+      </w:r>
+    </w:p>
+    <w:tbl>
+      <w:tblPr>
+        <w:tblStyle w:val="Tablaconcuadrcula"/>
+        <w:tblpPr w:leftFromText="141" w:rightFromText="141" w:vertAnchor="text" w:horzAnchor="margin" w:tblpY="166"/>
+        <w:tblW w:w="0" w:type="auto"/>
+        <w:tblLook w:val="04A0" w:firstRow="1" w:lastRow="0" w:firstColumn="1" w:lastColumn="0" w:noHBand="0" w:noVBand="1"/>
+      </w:tblPr>
+      <w:tblGrid>
+        <w:gridCol w:w="4247"/>
+        <w:gridCol w:w="4247"/>
+      </w:tblGrid>
+      <w:tr>
+        <w:tc>
+          <w:tcPr>
+            <w:tcW w:w="4247" w:type="dxa"/>
+          </w:tcPr>
+          <w:p>
+            <w:r>
+              <w:t>Fuente de informacion primaria</w:t>
+            </w:r>
+          </w:p>
+        </w:tc>
+        <w:tc>
+          <w:tcPr>
+            <w:tcW w:w="4247" w:type="dxa"/>
+          </w:tcPr>
+          <w:p>
+            <w:r>
+              <w:t>Es un tutorial creado por el desarrollador de la tecnologia</w:t>
+            </w:r>
+          </w:p>
+        </w:tc>
+      </w:tr>
+      <w:tr>
+        <w:tc>
+          <w:tcPr>
+            <w:tcW w:w="4247" w:type="dxa"/>
+          </w:tcPr>
+          <w:p>
+            <w:r>
+              <w:t xml:space="preserve">Fuente de información formal </w:t>
+            </w:r>
+          </w:p>
+        </w:tc>
+        <w:tc>
+          <w:tcPr>
+            <w:tcW w:w="4247" w:type="dxa"/>
+          </w:tcPr>
+          <w:p>
+            <w:r>
+              <w:t>Esta información esta organizada y permite una correcta expotacion</w:t>
+            </w:r>
+          </w:p>
+        </w:tc>
+      </w:tr>
+      <w:tr>
+        <w:tc>
+          <w:tcPr>
+            <w:tcW w:w="4247" w:type="dxa"/>
+          </w:tcPr>
+          <w:p>
+            <w:r>
+              <w:t xml:space="preserve">Fuente de información visible </w:t>
+            </w:r>
+          </w:p>
+        </w:tc>
+        <w:tc>
+          <w:tcPr>
+            <w:tcW w:w="4247" w:type="dxa"/>
+          </w:tcPr>
+          <w:p>
+            <w:r>
+              <w:t xml:space="preserve">Esta indexado </w:t>
+            </w:r>
+          </w:p>
+        </w:tc>
+      </w:tr>
+      <w:tr>
+        <w:tc>
+          <w:tcPr>
+            <w:tcW w:w="4247" w:type="dxa"/>
+          </w:tcPr>
+          <w:p>
+            <w:r>
+              <w:t xml:space="preserve">Fuente de información estructurada </w:t>
+            </w:r>
+          </w:p>
+        </w:tc>
+        <w:tc>
+          <w:tcPr>
+            <w:tcW w:w="4247" w:type="dxa"/>
+          </w:tcPr>
+          <w:p>
+            <w:r>
+              <w:t>Esta bibliográficamente bien organizado</w:t>
+            </w:r>
+          </w:p>
+        </w:tc>
+      </w:tr>
+    </w:tbl>
     <w:p/>
     <w:p/>
+    <w:p/>
     <w:p>
       <w:pPr>
         <w:pStyle w:val="Ttulo1"/>
       </w:pPr>
-      <w:bookmarkStart w:id="53" w:name="_Toc444537738"/>
-      <w:r>
-        <w:lastRenderedPageBreak/>
+      <w:bookmarkStart w:id="52" w:name="_Toc444537738"/>
+      <w:r>
         <w:t>8. Conclusiones</w:t>
       </w:r>
-      <w:bookmarkEnd w:id="53"/>
+      <w:bookmarkEnd w:id="52"/>
     </w:p>
     <w:p/>
     <w:p/>
@@ -5164,7 +6785,7 @@
     <w:p/>
     <w:p/>
     <w:sectPr>
-      <w:footerReference w:type="default" r:id="rId18"/>
+      <w:footerReference w:type="default" r:id="rId21"/>
       <w:pgSz w:w="11906" w:h="16838"/>
       <w:pgMar w:top="1417" w:right="1701" w:bottom="1417" w:left="1701" w:header="708" w:footer="708" w:gutter="0"/>
       <w:cols w:space="708"/>
@@ -5229,7 +6850,7 @@
           <w:rPr>
             <w:noProof/>
           </w:rPr>
-          <w:t>1</w:t>
+          <w:t>5</w:t>
         </w:r>
         <w:r>
           <w:fldChar w:fldCharType="end"/>
@@ -6157,6 +7778,32 @@
       <w:u w:val="single"/>
     </w:rPr>
   </w:style>
+  <w:style w:type="table" w:styleId="Tablaconcuadrcula">
+    <w:name w:val="Table Grid"/>
+    <w:basedOn w:val="Tablanormal"/>
+    <w:uiPriority w:val="39"/>
+    <w:rsid w:val="0078759F"/>
+    <w:pPr>
+      <w:spacing w:after="0" w:line="240" w:lineRule="auto"/>
+    </w:pPr>
+    <w:tblPr>
+      <w:tblInd w:w="0" w:type="dxa"/>
+      <w:tblBorders>
+        <w:top w:val="single" w:sz="4" w:space="0" w:color="auto"/>
+        <w:left w:val="single" w:sz="4" w:space="0" w:color="auto"/>
+        <w:bottom w:val="single" w:sz="4" w:space="0" w:color="auto"/>
+        <w:right w:val="single" w:sz="4" w:space="0" w:color="auto"/>
+        <w:insideH w:val="single" w:sz="4" w:space="0" w:color="auto"/>
+        <w:insideV w:val="single" w:sz="4" w:space="0" w:color="auto"/>
+      </w:tblBorders>
+      <w:tblCellMar>
+        <w:top w:w="0" w:type="dxa"/>
+        <w:left w:w="108" w:type="dxa"/>
+        <w:bottom w:w="0" w:type="dxa"/>
+        <w:right w:w="108" w:type="dxa"/>
+      </w:tblCellMar>
+    </w:tblPr>
+  </w:style>
 </w:styles>
 </file>
 
@@ -6622,6 +8269,32 @@
       <w:u w:val="single"/>
     </w:rPr>
   </w:style>
+  <w:style w:type="table" w:styleId="Tablaconcuadrcula">
+    <w:name w:val="Table Grid"/>
+    <w:basedOn w:val="Tablanormal"/>
+    <w:uiPriority w:val="39"/>
+    <w:rsid w:val="0078759F"/>
+    <w:pPr>
+      <w:spacing w:after="0" w:line="240" w:lineRule="auto"/>
+    </w:pPr>
+    <w:tblPr>
+      <w:tblInd w:w="0" w:type="dxa"/>
+      <w:tblBorders>
+        <w:top w:val="single" w:sz="4" w:space="0" w:color="auto"/>
+        <w:left w:val="single" w:sz="4" w:space="0" w:color="auto"/>
+        <w:bottom w:val="single" w:sz="4" w:space="0" w:color="auto"/>
+        <w:right w:val="single" w:sz="4" w:space="0" w:color="auto"/>
+        <w:insideH w:val="single" w:sz="4" w:space="0" w:color="auto"/>
+        <w:insideV w:val="single" w:sz="4" w:space="0" w:color="auto"/>
+      </w:tblBorders>
+      <w:tblCellMar>
+        <w:top w:w="0" w:type="dxa"/>
+        <w:left w:w="108" w:type="dxa"/>
+        <w:bottom w:w="0" w:type="dxa"/>
+        <w:right w:w="108" w:type="dxa"/>
+      </w:tblCellMar>
+    </w:tblPr>
+  </w:style>
 </w:styles>
 </file>
 
@@ -6891,7 +8564,7 @@
 </file>
 
 <file path=customXml/itemProps1.xml><?xml version="1.0" encoding="utf-8"?>
-<ds:datastoreItem xmlns:ds="http://schemas.openxmlformats.org/officeDocument/2006/customXml" ds:itemID="{0E3D61F2-E97A-4C23-B9B2-59C279BE45C5}">
+<ds:datastoreItem xmlns:ds="http://schemas.openxmlformats.org/officeDocument/2006/customXml" ds:itemID="{1DF3C9A3-D96B-48DB-A9EA-4939C20561F0}">
   <ds:schemaRefs>
     <ds:schemaRef ds:uri="http://schemas.openxmlformats.org/officeDocument/2006/bibliography"/>
   </ds:schemaRefs>

</xml_diff>